<commit_message>
360 View added, refactored files
</commit_message>
<xml_diff>
--- a/Documentation/EM Assignment.docx
+++ b/Documentation/EM Assignment.docx
@@ -295,15 +295,7 @@
           <w:sz w:val="32"/>
           <w:szCs w:val="32"/>
         </w:rPr>
-        <w:t xml:space="preserve">: </w:t>
-      </w:r>
-      <w:r>
-        <w:rPr>
-          <w:rFonts w:ascii="Arial" w:hAnsi="Arial" w:cs="Arial"/>
-          <w:sz w:val="32"/>
-          <w:szCs w:val="32"/>
-        </w:rPr>
-        <w:t> MS21911958</w:t>
+        <w:t>:  MS21911958</w:t>
       </w:r>
     </w:p>
     <w:p>
@@ -408,6 +400,12 @@
     </w:p>
     <w:sdt>
       <w:sdtPr>
+        <w:rPr>
+          <w:rFonts w:asciiTheme="minorHAnsi" w:eastAsiaTheme="minorHAnsi" w:hAnsiTheme="minorHAnsi" w:cstheme="minorBidi"/>
+          <w:color w:val="auto"/>
+          <w:sz w:val="22"/>
+          <w:szCs w:val="22"/>
+        </w:rPr>
         <w:id w:val="-1620601802"/>
         <w:docPartObj>
           <w:docPartGallery w:val="Table of Contents"/>
@@ -416,13 +414,9 @@
       </w:sdtPr>
       <w:sdtEndPr>
         <w:rPr>
-          <w:rFonts w:asciiTheme="minorHAnsi" w:eastAsiaTheme="minorHAnsi" w:hAnsiTheme="minorHAnsi" w:cstheme="minorBidi"/>
           <w:b/>
           <w:bCs/>
           <w:noProof/>
-          <w:color w:val="auto"/>
-          <w:sz w:val="22"/>
-          <w:szCs w:val="22"/>
         </w:rPr>
       </w:sdtEndPr>
       <w:sdtContent>
@@ -1023,24 +1017,856 @@
     <w:p>
       <w:pPr>
         <w:pStyle w:val="Heading2"/>
+        <w:rPr>
+          <w:sz w:val="44"/>
+          <w:szCs w:val="44"/>
+        </w:rPr>
       </w:pPr>
       <w:bookmarkStart w:id="0" w:name="_Toc84433625"/>
       <w:r>
+        <w:rPr>
+          <w:sz w:val="44"/>
+          <w:szCs w:val="44"/>
+        </w:rPr>
         <w:lastRenderedPageBreak/>
         <w:t>Selection of Project Area</w:t>
       </w:r>
       <w:bookmarkEnd w:id="0"/>
     </w:p>
+    <w:p>
+      <w:pPr>
+        <w:rPr>
+          <w:sz w:val="16"/>
+          <w:szCs w:val="16"/>
+        </w:rPr>
+      </w:pPr>
+    </w:p>
+    <w:p>
+      <w:pPr>
+        <w:rPr>
+          <w:sz w:val="40"/>
+          <w:szCs w:val="40"/>
+        </w:rPr>
+      </w:pPr>
+      <w:r>
+        <w:rPr>
+          <w:b/>
+          <w:bCs/>
+          <w:sz w:val="40"/>
+          <w:szCs w:val="40"/>
+        </w:rPr>
+        <w:t>MS21911958</w:t>
+      </w:r>
+      <w:r>
+        <w:rPr>
+          <w:sz w:val="40"/>
+          <w:szCs w:val="40"/>
+        </w:rPr>
+        <w:t xml:space="preserve"> = </w:t>
+      </w:r>
+      <w:r>
+        <w:rPr>
+          <w:sz w:val="40"/>
+          <w:szCs w:val="40"/>
+        </w:rPr>
+        <w:t>21911958</w:t>
+      </w:r>
+    </w:p>
+    <w:p>
+      <w:pPr>
+        <w:rPr>
+          <w:sz w:val="36"/>
+          <w:szCs w:val="36"/>
+          <w:highlight w:val="lightGray"/>
+        </w:rPr>
+      </w:pPr>
+      <w:r>
+        <w:rPr>
+          <w:sz w:val="36"/>
+          <w:szCs w:val="36"/>
+          <w:highlight w:val="lightGray"/>
+        </w:rPr>
+        <w:t xml:space="preserve">= 2 + 1 + 9 + 1 + 1 + 9 + 5 + 8 </w:t>
+      </w:r>
+    </w:p>
+    <w:p>
+      <w:pPr>
+        <w:rPr>
+          <w:sz w:val="36"/>
+          <w:szCs w:val="36"/>
+          <w:highlight w:val="lightGray"/>
+        </w:rPr>
+      </w:pPr>
+      <w:r>
+        <w:rPr>
+          <w:sz w:val="36"/>
+          <w:szCs w:val="36"/>
+          <w:highlight w:val="lightGray"/>
+        </w:rPr>
+        <w:t>= 36 = 3 + 6</w:t>
+      </w:r>
+    </w:p>
+    <w:p>
+      <w:pPr>
+        <w:rPr>
+          <w:sz w:val="36"/>
+          <w:szCs w:val="36"/>
+          <w:highlight w:val="lightGray"/>
+        </w:rPr>
+      </w:pPr>
+      <w:r>
+        <w:rPr>
+          <w:sz w:val="36"/>
+          <w:szCs w:val="36"/>
+          <w:highlight w:val="lightGray"/>
+        </w:rPr>
+        <w:t>= 9 modulo 3</w:t>
+      </w:r>
+    </w:p>
+    <w:p>
+      <w:pPr>
+        <w:rPr>
+          <w:sz w:val="36"/>
+          <w:szCs w:val="36"/>
+        </w:rPr>
+      </w:pPr>
+      <w:r>
+        <w:rPr>
+          <w:sz w:val="36"/>
+          <w:szCs w:val="36"/>
+        </w:rPr>
+        <w:t>= 0 -&gt; EduTech</w:t>
+      </w:r>
+      <w:r>
+        <w:rPr>
+          <w:sz w:val="36"/>
+          <w:szCs w:val="36"/>
+        </w:rPr>
+        <w:t>.</w:t>
+      </w:r>
+    </w:p>
     <w:p/>
     <w:p>
       <w:pPr>
         <w:pStyle w:val="Heading2"/>
+        <w:spacing w:line="360" w:lineRule="auto"/>
+        <w:rPr>
+          <w:sz w:val="44"/>
+          <w:szCs w:val="44"/>
+        </w:rPr>
       </w:pPr>
       <w:bookmarkStart w:id="1" w:name="_Toc84433626"/>
       <w:r>
+        <w:rPr>
+          <w:sz w:val="44"/>
+          <w:szCs w:val="44"/>
+        </w:rPr>
         <w:t>Overview</w:t>
       </w:r>
       <w:bookmarkEnd w:id="1"/>
+    </w:p>
+    <w:p>
+      <w:pPr>
+        <w:spacing w:line="360" w:lineRule="auto"/>
+        <w:rPr>
+          <w:rFonts w:ascii="Arial" w:hAnsi="Arial" w:cs="Arial"/>
+        </w:rPr>
+      </w:pPr>
+      <w:r>
+        <w:rPr>
+          <w:rFonts w:ascii="Arial" w:hAnsi="Arial" w:cs="Arial"/>
+        </w:rPr>
+        <w:t xml:space="preserve">“SLIITLIFY Masters” is an react-native application built for students who are enrolled to SLIIT master’s degree. </w:t>
+      </w:r>
+    </w:p>
+    <w:p>
+      <w:pPr>
+        <w:pStyle w:val="Heading3"/>
+        <w:spacing w:line="360" w:lineRule="auto"/>
+        <w:rPr>
+          <w:rStyle w:val="IntenseEmphasis"/>
+          <w:i w:val="0"/>
+          <w:iCs w:val="0"/>
+          <w:sz w:val="32"/>
+          <w:szCs w:val="32"/>
+        </w:rPr>
+      </w:pPr>
+      <w:r>
+        <w:rPr>
+          <w:rStyle w:val="IntenseEmphasis"/>
+          <w:i w:val="0"/>
+          <w:iCs w:val="0"/>
+          <w:sz w:val="32"/>
+          <w:szCs w:val="32"/>
+        </w:rPr>
+        <w:t>Project idea</w:t>
+      </w:r>
+    </w:p>
+    <w:p>
+      <w:pPr>
+        <w:rPr>
+          <w:i/>
+          <w:iCs/>
+          <w:sz w:val="24"/>
+          <w:szCs w:val="24"/>
+          <w:u w:val="single"/>
+        </w:rPr>
+      </w:pPr>
+      <w:r>
+        <w:rPr>
+          <w:i/>
+          <w:iCs/>
+          <w:sz w:val="24"/>
+          <w:szCs w:val="24"/>
+          <w:u w:val="single"/>
+        </w:rPr>
+        <w:t>User - Student</w:t>
+      </w:r>
+    </w:p>
+    <w:p>
+      <w:pPr>
+        <w:spacing w:line="360" w:lineRule="auto"/>
+        <w:rPr>
+          <w:rFonts w:ascii="Arial" w:hAnsi="Arial" w:cs="Arial"/>
+        </w:rPr>
+      </w:pPr>
+      <w:r>
+        <w:rPr>
+          <w:rFonts w:ascii="Arial" w:hAnsi="Arial" w:cs="Arial"/>
+        </w:rPr>
+        <w:t>May it be MSc, MBA, MPhil, in whichever stream this app serves the generic purposes for students and lecturers, to ease following up with attendance for lecturers, whilst making it easier for students to attend lectures and mark attendance through the app itself via a QR (quick response) code scanner.</w:t>
+      </w:r>
+      <w:r>
+        <w:rPr>
+          <w:rFonts w:ascii="Arial" w:hAnsi="Arial" w:cs="Arial"/>
+        </w:rPr>
+        <w:t xml:space="preserve"> The student has direct access to </w:t>
+      </w:r>
+      <w:r>
+        <w:rPr>
+          <w:rFonts w:ascii="Arial" w:hAnsi="Arial" w:cs="Arial"/>
+        </w:rPr>
+        <w:t>M</w:t>
+      </w:r>
+      <w:r>
+        <w:rPr>
+          <w:rFonts w:ascii="Arial" w:hAnsi="Arial" w:cs="Arial"/>
+        </w:rPr>
+        <w:t xml:space="preserve">oodle </w:t>
+      </w:r>
+      <w:r>
+        <w:rPr>
+          <w:rFonts w:ascii="Arial" w:hAnsi="Arial" w:cs="Arial"/>
+        </w:rPr>
+        <w:t>(courseweb)</w:t>
+      </w:r>
+      <w:r>
+        <w:rPr>
+          <w:rFonts w:ascii="Arial" w:hAnsi="Arial" w:cs="Arial"/>
+        </w:rPr>
+        <w:t>,</w:t>
+      </w:r>
+      <w:r>
+        <w:rPr>
+          <w:rFonts w:ascii="Arial" w:hAnsi="Arial" w:cs="Arial"/>
+        </w:rPr>
+        <w:t xml:space="preserve"> student profile, SLIIT portal. </w:t>
+      </w:r>
+    </w:p>
+    <w:p>
+      <w:pPr>
+        <w:spacing w:line="360" w:lineRule="auto"/>
+        <w:rPr>
+          <w:rFonts w:ascii="Arial" w:hAnsi="Arial" w:cs="Arial"/>
+        </w:rPr>
+      </w:pPr>
+      <w:r>
+        <w:rPr>
+          <w:rFonts w:ascii="Arial" w:hAnsi="Arial" w:cs="Arial"/>
+        </w:rPr>
+        <w:t>Students</w:t>
+      </w:r>
+      <w:r>
+        <w:rPr>
+          <w:rFonts w:ascii="Arial" w:hAnsi="Arial" w:cs="Arial"/>
+        </w:rPr>
+        <w:t xml:space="preserve"> can login to the system using their MS Number as the username, and NIC as password (the same login is used to view results/grades in official SLIIT result board)</w:t>
+      </w:r>
+      <w:r>
+        <w:rPr>
+          <w:rFonts w:ascii="Arial" w:hAnsi="Arial" w:cs="Arial"/>
+        </w:rPr>
+        <w:t xml:space="preserve">. This login will be validated by the backend servers. Authenticated students will login, invalid credentials will be </w:t>
+      </w:r>
+      <w:r>
+        <w:rPr>
+          <w:rFonts w:ascii="Arial" w:hAnsi="Arial" w:cs="Arial"/>
+        </w:rPr>
+        <w:t>rejected</w:t>
+      </w:r>
+      <w:r>
+        <w:rPr>
+          <w:rFonts w:ascii="Arial" w:hAnsi="Arial" w:cs="Arial"/>
+        </w:rPr>
+        <w:t xml:space="preserve"> with a toast message.</w:t>
+      </w:r>
+      <w:r>
+        <w:rPr>
+          <w:rFonts w:ascii="Arial" w:hAnsi="Arial" w:cs="Arial"/>
+        </w:rPr>
+        <w:t xml:space="preserve"> </w:t>
+      </w:r>
+      <w:r>
+        <w:rPr>
+          <w:rFonts w:ascii="Arial" w:hAnsi="Arial" w:cs="Arial"/>
+        </w:rPr>
+        <w:t>Student can slide the dashboard to the right, and view</w:t>
+      </w:r>
+      <w:r>
+        <w:rPr>
+          <w:rFonts w:ascii="Arial" w:hAnsi="Arial" w:cs="Arial"/>
+        </w:rPr>
+        <w:t>/select</w:t>
+      </w:r>
+      <w:r>
+        <w:rPr>
+          <w:rFonts w:ascii="Arial" w:hAnsi="Arial" w:cs="Arial"/>
+        </w:rPr>
+        <w:t xml:space="preserve"> the menu options.</w:t>
+      </w:r>
+    </w:p>
+    <w:p>
+      <w:pPr>
+        <w:spacing w:line="360" w:lineRule="auto"/>
+        <w:rPr>
+          <w:rFonts w:ascii="Arial" w:hAnsi="Arial" w:cs="Arial"/>
+        </w:rPr>
+      </w:pPr>
+      <w:r>
+        <w:rPr>
+          <w:rFonts w:ascii="Arial" w:hAnsi="Arial" w:cs="Arial"/>
+        </w:rPr>
+        <w:t>Main objective behind the project is to capture student’s attendance</w:t>
+      </w:r>
+      <w:r>
+        <w:rPr>
+          <w:rFonts w:ascii="Arial" w:hAnsi="Arial" w:cs="Arial"/>
+        </w:rPr>
+        <w:t xml:space="preserve"> and to allow the student to view their attendance progress. </w:t>
+      </w:r>
+      <w:r>
+        <w:rPr>
+          <w:rFonts w:ascii="Arial" w:hAnsi="Arial" w:cs="Arial"/>
+          <w:b/>
+          <w:bCs/>
+          <w:i/>
+          <w:iCs/>
+        </w:rPr>
+        <w:t>How?</w:t>
+      </w:r>
+      <w:r>
+        <w:rPr>
+          <w:rFonts w:ascii="Arial" w:hAnsi="Arial" w:cs="Arial"/>
+        </w:rPr>
+        <w:t xml:space="preserve"> The lecturers project a QR code during the lecture session, embedded in the middle of the lecture slide. (</w:t>
+      </w:r>
+      <w:r>
+        <w:rPr>
+          <w:rFonts w:ascii="Arial" w:hAnsi="Arial" w:cs="Arial"/>
+        </w:rPr>
+        <w:t>To</w:t>
+      </w:r>
+      <w:r>
+        <w:rPr>
+          <w:rFonts w:ascii="Arial" w:hAnsi="Arial" w:cs="Arial"/>
+        </w:rPr>
+        <w:t xml:space="preserve"> make </w:t>
+      </w:r>
+      <w:r>
+        <w:rPr>
+          <w:rFonts w:ascii="Arial" w:hAnsi="Arial" w:cs="Arial"/>
+        </w:rPr>
+        <w:t>things</w:t>
+      </w:r>
+      <w:r>
+        <w:rPr>
+          <w:rFonts w:ascii="Arial" w:hAnsi="Arial" w:cs="Arial"/>
+        </w:rPr>
+        <w:t xml:space="preserve"> interesting, students </w:t>
+      </w:r>
+      <w:r>
+        <w:rPr>
+          <w:rFonts w:ascii="Arial" w:hAnsi="Arial" w:cs="Arial"/>
+        </w:rPr>
+        <w:t>must</w:t>
+      </w:r>
+      <w:r>
+        <w:rPr>
+          <w:rFonts w:ascii="Arial" w:hAnsi="Arial" w:cs="Arial"/>
+        </w:rPr>
+        <w:t xml:space="preserve"> pay attention to the lectures because the QR can be projected on a</w:t>
+      </w:r>
+      <w:r>
+        <w:rPr>
+          <w:rFonts w:ascii="Arial" w:hAnsi="Arial" w:cs="Arial"/>
+        </w:rPr>
+        <w:t>ny</w:t>
+      </w:r>
+      <w:r>
+        <w:rPr>
+          <w:rFonts w:ascii="Arial" w:hAnsi="Arial" w:cs="Arial"/>
+        </w:rPr>
+        <w:t xml:space="preserve"> random slide.</w:t>
+      </w:r>
+      <w:r>
+        <w:rPr>
+          <w:rFonts w:ascii="Arial" w:hAnsi="Arial" w:cs="Arial"/>
+        </w:rPr>
+        <w:t>)</w:t>
+      </w:r>
+      <w:r>
+        <w:rPr>
+          <w:rFonts w:ascii="Arial" w:hAnsi="Arial" w:cs="Arial"/>
+        </w:rPr>
+        <w:t xml:space="preserve"> For any </w:t>
+      </w:r>
+      <w:r>
+        <w:rPr>
+          <w:rFonts w:ascii="Arial" w:hAnsi="Arial" w:cs="Arial"/>
+        </w:rPr>
+        <w:lastRenderedPageBreak/>
+        <w:t>reason</w:t>
+      </w:r>
+      <w:r>
+        <w:rPr>
+          <w:rFonts w:ascii="Arial" w:hAnsi="Arial" w:cs="Arial"/>
+        </w:rPr>
+        <w:t xml:space="preserve"> if</w:t>
+      </w:r>
+      <w:r>
+        <w:rPr>
+          <w:rFonts w:ascii="Arial" w:hAnsi="Arial" w:cs="Arial"/>
+        </w:rPr>
+        <w:t xml:space="preserve"> the student was unable to use the app/smartphone</w:t>
+      </w:r>
+      <w:r>
+        <w:rPr>
+          <w:rFonts w:ascii="Arial" w:hAnsi="Arial" w:cs="Arial"/>
+        </w:rPr>
+        <w:t>, the</w:t>
+      </w:r>
+      <w:r>
+        <w:rPr>
+          <w:rFonts w:ascii="Arial" w:hAnsi="Arial" w:cs="Arial"/>
+        </w:rPr>
+        <w:t xml:space="preserve"> student needs to inform the </w:t>
+      </w:r>
+      <w:r>
+        <w:rPr>
+          <w:rFonts w:ascii="Arial" w:hAnsi="Arial" w:cs="Arial"/>
+        </w:rPr>
+        <w:t xml:space="preserve">lecturer regarding the </w:t>
+      </w:r>
+      <w:r>
+        <w:rPr>
+          <w:rFonts w:ascii="Arial" w:hAnsi="Arial" w:cs="Arial"/>
+        </w:rPr>
+        <w:t>technical difficulty during the lecture itself.</w:t>
+      </w:r>
+      <w:r>
+        <w:rPr>
+          <w:rFonts w:ascii="Arial" w:hAnsi="Arial" w:cs="Arial"/>
+        </w:rPr>
+        <w:t xml:space="preserve"> The scanned QR code will directly update the backend, which maintains the attended lectures, total lectures</w:t>
+      </w:r>
+      <w:r>
+        <w:rPr>
+          <w:rFonts w:ascii="Arial" w:hAnsi="Arial" w:cs="Arial"/>
+        </w:rPr>
+        <w:t xml:space="preserve"> (3 lectures attended out 10 total lectures)</w:t>
+      </w:r>
+      <w:r>
+        <w:rPr>
+          <w:rFonts w:ascii="Arial" w:hAnsi="Arial" w:cs="Arial"/>
+        </w:rPr>
+        <w:t xml:space="preserve"> along with</w:t>
+      </w:r>
+      <w:r>
+        <w:rPr>
+          <w:rFonts w:ascii="Arial" w:hAnsi="Arial" w:cs="Arial"/>
+        </w:rPr>
+        <w:t xml:space="preserve"> the enrolled </w:t>
+      </w:r>
+      <w:r>
+        <w:rPr>
+          <w:rFonts w:ascii="Arial" w:hAnsi="Arial" w:cs="Arial"/>
+        </w:rPr>
+        <w:t>module(s)</w:t>
+      </w:r>
+      <w:r>
+        <w:rPr>
+          <w:rFonts w:ascii="Arial" w:hAnsi="Arial" w:cs="Arial"/>
+        </w:rPr>
+        <w:t xml:space="preserve"> details</w:t>
+      </w:r>
+      <w:r>
+        <w:rPr>
+          <w:rFonts w:ascii="Arial" w:hAnsi="Arial" w:cs="Arial"/>
+        </w:rPr>
+        <w:t>.</w:t>
+      </w:r>
+      <w:r>
+        <w:rPr>
+          <w:rFonts w:ascii="Arial" w:hAnsi="Arial" w:cs="Arial"/>
+        </w:rPr>
+        <w:t xml:space="preserve"> </w:t>
+      </w:r>
+    </w:p>
+    <w:p>
+      <w:pPr>
+        <w:rPr>
+          <w:i/>
+          <w:iCs/>
+          <w:sz w:val="24"/>
+          <w:szCs w:val="24"/>
+          <w:u w:val="single"/>
+        </w:rPr>
+      </w:pPr>
+      <w:r>
+        <w:rPr>
+          <w:i/>
+          <w:iCs/>
+          <w:sz w:val="24"/>
+          <w:szCs w:val="24"/>
+          <w:u w:val="single"/>
+        </w:rPr>
+        <w:t xml:space="preserve">User </w:t>
+      </w:r>
+      <w:r>
+        <w:rPr>
+          <w:i/>
+          <w:iCs/>
+          <w:sz w:val="24"/>
+          <w:szCs w:val="24"/>
+          <w:u w:val="single"/>
+        </w:rPr>
+        <w:t>–</w:t>
+      </w:r>
+      <w:r>
+        <w:rPr>
+          <w:i/>
+          <w:iCs/>
+          <w:sz w:val="24"/>
+          <w:szCs w:val="24"/>
+          <w:u w:val="single"/>
+        </w:rPr>
+        <w:t xml:space="preserve"> </w:t>
+      </w:r>
+      <w:r>
+        <w:rPr>
+          <w:i/>
+          <w:iCs/>
+          <w:sz w:val="24"/>
+          <w:szCs w:val="24"/>
+          <w:u w:val="single"/>
+        </w:rPr>
+        <w:t>Guest</w:t>
+      </w:r>
+    </w:p>
+    <w:p>
+      <w:pPr>
+        <w:spacing w:line="360" w:lineRule="auto"/>
+        <w:rPr>
+          <w:rFonts w:ascii="Arial" w:hAnsi="Arial" w:cs="Arial"/>
+        </w:rPr>
+      </w:pPr>
+      <w:r>
+        <w:rPr>
+          <w:rFonts w:ascii="Arial" w:hAnsi="Arial" w:cs="Arial"/>
+        </w:rPr>
+        <w:t>This mobile app is not limited for just SLIIT masters students. If any outsider from the university or any student who doesn’t follow a master’s degree wants to use the app, they can simply use the Guest login. Guest login is authenticated with Google authentication with Firebase Auth. The guests can simply login to the app and browse through limited functionality</w:t>
+      </w:r>
+      <w:r>
+        <w:rPr>
+          <w:rFonts w:ascii="Arial" w:hAnsi="Arial" w:cs="Arial"/>
+        </w:rPr>
+        <w:t xml:space="preserve"> shown on the left-hand side navigator pane.</w:t>
+      </w:r>
+      <w:r>
+        <w:rPr>
+          <w:rFonts w:ascii="Arial" w:hAnsi="Arial" w:cs="Arial"/>
+        </w:rPr>
+        <w:t xml:space="preserve"> The reason for this login is to ensure that the app has a broad audience, and it could help outsiders to learn more about SLIIT Culture, learn about the offered master’s degrees</w:t>
+      </w:r>
+      <w:r>
+        <w:rPr>
+          <w:rFonts w:ascii="Arial" w:hAnsi="Arial" w:cs="Arial"/>
+        </w:rPr>
+        <w:t xml:space="preserve"> and explore SLIIT vicinities.</w:t>
+      </w:r>
+    </w:p>
+    <w:p>
+      <w:pPr>
+        <w:pStyle w:val="Heading3"/>
+        <w:spacing w:line="360" w:lineRule="auto"/>
+        <w:rPr>
+          <w:rStyle w:val="IntenseEmphasis"/>
+          <w:i w:val="0"/>
+          <w:iCs w:val="0"/>
+          <w:sz w:val="32"/>
+          <w:szCs w:val="32"/>
+        </w:rPr>
+      </w:pPr>
+      <w:r>
+        <w:rPr>
+          <w:rStyle w:val="IntenseEmphasis"/>
+          <w:i w:val="0"/>
+          <w:iCs w:val="0"/>
+          <w:sz w:val="32"/>
+          <w:szCs w:val="32"/>
+        </w:rPr>
+        <w:t>Project features</w:t>
+      </w:r>
+    </w:p>
+    <w:p>
+      <w:pPr>
+        <w:spacing w:line="360" w:lineRule="auto"/>
+        <w:rPr>
+          <w:rFonts w:ascii="Arial" w:hAnsi="Arial" w:cs="Arial"/>
+        </w:rPr>
+      </w:pPr>
+      <w:r>
+        <w:rPr>
+          <w:rFonts w:ascii="Arial" w:hAnsi="Arial" w:cs="Arial"/>
+        </w:rPr>
+        <w:t>Student authentication against Firebase backend.</w:t>
+      </w:r>
+      <w:r>
+        <w:rPr>
+          <w:rFonts w:ascii="Arial" w:hAnsi="Arial" w:cs="Arial"/>
+        </w:rPr>
+        <w:br/>
+        <w:t>Dedicated backend REST API, using cloud functions to perform CRUD operations.</w:t>
+      </w:r>
+      <w:r>
+        <w:rPr>
+          <w:rFonts w:ascii="Arial" w:hAnsi="Arial" w:cs="Arial"/>
+        </w:rPr>
+        <w:br/>
+        <w:t>Easy user Navigation.</w:t>
+      </w:r>
+      <w:r>
+        <w:rPr>
+          <w:rFonts w:ascii="Arial" w:hAnsi="Arial" w:cs="Arial"/>
+        </w:rPr>
+        <w:br/>
+        <w:t>User preferences (dark theme/light theme)</w:t>
+      </w:r>
+      <w:r>
+        <w:rPr>
+          <w:rFonts w:ascii="Arial" w:hAnsi="Arial" w:cs="Arial"/>
+        </w:rPr>
+        <w:br/>
+      </w:r>
+      <w:r>
+        <w:rPr>
+          <w:rFonts w:ascii="Arial" w:hAnsi="Arial" w:cs="Arial"/>
+        </w:rPr>
+        <w:t>Native hardware used:</w:t>
+      </w:r>
+      <w:r>
+        <w:rPr>
+          <w:rFonts w:ascii="Arial" w:hAnsi="Arial" w:cs="Arial"/>
+        </w:rPr>
+        <w:t xml:space="preserve"> QR code scanner, camera, vibrate, speakers.</w:t>
+      </w:r>
+    </w:p>
+    <w:p>
+      <w:pPr>
+        <w:spacing w:line="360" w:lineRule="auto"/>
+        <w:rPr>
+          <w:rFonts w:ascii="Arial" w:hAnsi="Arial" w:cs="Arial"/>
+        </w:rPr>
+      </w:pPr>
+      <w:r>
+        <w:rPr>
+          <w:rFonts w:ascii="Arial" w:hAnsi="Arial" w:cs="Arial"/>
+        </w:rPr>
+        <w:t>guest users can view faculty vicinities and classroom interiors in 360 mode with the a</w:t>
+      </w:r>
+      <w:r>
+        <w:rPr>
+          <w:rFonts w:ascii="Arial" w:hAnsi="Arial" w:cs="Arial"/>
+        </w:rPr>
+        <w:t>id</w:t>
+      </w:r>
+      <w:r>
+        <w:rPr>
+          <w:rFonts w:ascii="Arial" w:hAnsi="Arial" w:cs="Arial"/>
+        </w:rPr>
+        <w:t xml:space="preserve"> </w:t>
+      </w:r>
+      <w:r>
+        <w:rPr>
+          <w:rFonts w:ascii="Arial" w:hAnsi="Arial" w:cs="Arial"/>
+        </w:rPr>
+        <w:t>of Gyro</w:t>
+      </w:r>
+      <w:r>
+        <w:rPr>
+          <w:rFonts w:ascii="Arial" w:hAnsi="Arial" w:cs="Arial"/>
+        </w:rPr>
+        <w:t xml:space="preserve"> scope</w:t>
+      </w:r>
+      <w:r>
+        <w:rPr>
+          <w:rFonts w:ascii="Arial" w:hAnsi="Arial" w:cs="Arial"/>
+        </w:rPr>
+        <w:t>.</w:t>
+      </w:r>
+      <w:r>
+        <w:rPr>
+          <w:rFonts w:ascii="Arial" w:hAnsi="Arial" w:cs="Arial"/>
+        </w:rPr>
+        <w:t xml:space="preserve"> a graphical view for students to view current attendance status along with modules enrolled with a given semester</w:t>
+      </w:r>
+      <w:r>
+        <w:rPr>
+          <w:rFonts w:ascii="Arial" w:hAnsi="Arial" w:cs="Arial"/>
+        </w:rPr>
+        <w:t>/year.</w:t>
+      </w:r>
+      <w:r>
+        <w:rPr>
+          <w:rFonts w:ascii="Arial" w:hAnsi="Arial" w:cs="Arial"/>
+        </w:rPr>
+        <w:t xml:space="preserve"> depending on the user login </w:t>
+      </w:r>
+      <w:r>
+        <w:rPr>
+          <w:rFonts w:ascii="Arial" w:hAnsi="Arial" w:cs="Arial"/>
+        </w:rPr>
+        <w:t>(</w:t>
+      </w:r>
+      <w:r>
+        <w:rPr>
+          <w:rFonts w:ascii="Arial" w:hAnsi="Arial" w:cs="Arial"/>
+        </w:rPr>
+        <w:t xml:space="preserve"> guest </w:t>
+      </w:r>
+      <w:r>
+        <w:rPr>
+          <w:rFonts w:ascii="Arial" w:hAnsi="Arial" w:cs="Arial"/>
+        </w:rPr>
+        <w:t>/</w:t>
+      </w:r>
+      <w:r>
+        <w:rPr>
+          <w:rFonts w:ascii="Arial" w:hAnsi="Arial" w:cs="Arial"/>
+        </w:rPr>
+        <w:t>user</w:t>
+      </w:r>
+      <w:r>
+        <w:rPr>
+          <w:rFonts w:ascii="Arial" w:hAnsi="Arial" w:cs="Arial"/>
+        </w:rPr>
+        <w:t>)</w:t>
+      </w:r>
+      <w:r>
+        <w:rPr>
+          <w:rFonts w:ascii="Arial" w:hAnsi="Arial" w:cs="Arial"/>
+        </w:rPr>
+        <w:t xml:space="preserve"> the left hand side navigator pa</w:t>
+      </w:r>
+      <w:r>
+        <w:rPr>
+          <w:rFonts w:ascii="Arial" w:hAnsi="Arial" w:cs="Arial"/>
+        </w:rPr>
+        <w:t xml:space="preserve">ne </w:t>
+      </w:r>
+      <w:r>
+        <w:rPr>
+          <w:rFonts w:ascii="Arial" w:hAnsi="Arial" w:cs="Arial"/>
+        </w:rPr>
+        <w:t>will show</w:t>
+      </w:r>
+      <w:r>
+        <w:rPr>
+          <w:rFonts w:ascii="Arial" w:hAnsi="Arial" w:cs="Arial"/>
+        </w:rPr>
+        <w:t xml:space="preserve">/ </w:t>
+      </w:r>
+      <w:r>
+        <w:rPr>
+          <w:rFonts w:ascii="Arial" w:hAnsi="Arial" w:cs="Arial"/>
+        </w:rPr>
+        <w:t>hide</w:t>
+      </w:r>
+      <w:r>
+        <w:rPr>
+          <w:rFonts w:ascii="Arial" w:hAnsi="Arial" w:cs="Arial"/>
+        </w:rPr>
+        <w:t xml:space="preserve"> certain features and functionali</w:t>
+      </w:r>
+      <w:r>
+        <w:rPr>
+          <w:rFonts w:ascii="Arial" w:hAnsi="Arial" w:cs="Arial"/>
+        </w:rPr>
+        <w:t>tie</w:t>
+      </w:r>
+      <w:r>
+        <w:rPr>
+          <w:rFonts w:ascii="Arial" w:hAnsi="Arial" w:cs="Arial"/>
+        </w:rPr>
+        <w:t xml:space="preserve">s available for the respective user </w:t>
+      </w:r>
+    </w:p>
+    <w:p>
+      <w:r>
+        <w:rPr>
+          <w:rFonts w:ascii="Arial" w:hAnsi="Arial" w:cs="Arial"/>
+        </w:rPr>
+        <w:t xml:space="preserve">Better yet, </w:t>
+      </w:r>
+      <w:r>
+        <w:rPr>
+          <w:rFonts w:ascii="Arial" w:hAnsi="Arial" w:cs="Arial"/>
+        </w:rPr>
+        <w:t>g</w:t>
+      </w:r>
+      <w:r>
+        <w:rPr>
+          <w:rFonts w:ascii="Arial" w:hAnsi="Arial" w:cs="Arial"/>
+        </w:rPr>
+        <w:t xml:space="preserve">uests could view Faculty </w:t>
+      </w:r>
+      <w:r>
+        <w:rPr>
+          <w:rFonts w:ascii="Arial" w:hAnsi="Arial" w:cs="Arial"/>
+        </w:rPr>
+        <w:t>C</w:t>
+      </w:r>
+      <w:r>
+        <w:rPr>
+          <w:rFonts w:ascii="Arial" w:hAnsi="Arial" w:cs="Arial"/>
+        </w:rPr>
+        <w:t>lassrooms at 360 degree</w:t>
+      </w:r>
+      <w:r>
+        <w:rPr>
+          <w:rFonts w:ascii="Arial" w:hAnsi="Arial" w:cs="Arial"/>
+        </w:rPr>
+        <w:t>s using their smartphone Gyroscope.</w:t>
+      </w:r>
+      <w:r>
+        <w:rPr>
+          <w:rFonts w:ascii="Arial" w:hAnsi="Arial" w:cs="Arial"/>
+        </w:rPr>
+        <w:t xml:space="preserve"> </w:t>
+      </w:r>
+      <w:r>
+        <w:br w:type="page"/>
+      </w:r>
     </w:p>
     <w:p>
       <w:pPr>
@@ -1050,21 +1876,6 @@
           <w:numId w:val="1"/>
         </w:numPr>
       </w:pPr>
-      <w:r>
-        <w:t>Projects idea</w:t>
-      </w:r>
-    </w:p>
-    <w:p>
-      <w:pPr>
-        <w:pStyle w:val="ListParagraph"/>
-        <w:numPr>
-          <w:ilvl w:val="1"/>
-          <w:numId w:val="1"/>
-        </w:numPr>
-      </w:pPr>
-      <w:r>
-        <w:t>Project features</w:t>
-      </w:r>
     </w:p>
     <w:p>
       <w:pPr>
@@ -2238,6 +3049,28 @@
       <w:szCs w:val="26"/>
     </w:rPr>
   </w:style>
+  <w:style w:type="paragraph" w:styleId="Heading3">
+    <w:name w:val="heading 3"/>
+    <w:basedOn w:val="Normal"/>
+    <w:next w:val="Normal"/>
+    <w:link w:val="Heading3Char"/>
+    <w:uiPriority w:val="9"/>
+    <w:unhideWhenUsed/>
+    <w:qFormat/>
+    <w:rsid w:val="00461A2E"/>
+    <w:pPr>
+      <w:keepNext/>
+      <w:keepLines/>
+      <w:spacing w:before="40" w:after="0"/>
+      <w:outlineLvl w:val="2"/>
+    </w:pPr>
+    <w:rPr>
+      <w:rFonts w:asciiTheme="majorHAnsi" w:eastAsiaTheme="majorEastAsia" w:hAnsiTheme="majorHAnsi" w:cstheme="majorBidi"/>
+      <w:color w:val="1F3763" w:themeColor="accent1" w:themeShade="7F"/>
+      <w:sz w:val="24"/>
+      <w:szCs w:val="24"/>
+    </w:rPr>
+  </w:style>
   <w:style w:type="character" w:default="1" w:styleId="DefaultParagraphFont">
     <w:name w:val="Default Paragraph Font"/>
     <w:uiPriority w:val="1"/>
@@ -2429,6 +3262,31 @@
     <w:link w:val="Footer"/>
     <w:uiPriority w:val="99"/>
     <w:rsid w:val="0055061F"/>
+  </w:style>
+  <w:style w:type="character" w:styleId="IntenseEmphasis">
+    <w:name w:val="Intense Emphasis"/>
+    <w:basedOn w:val="DefaultParagraphFont"/>
+    <w:uiPriority w:val="21"/>
+    <w:qFormat/>
+    <w:rsid w:val="00461A2E"/>
+    <w:rPr>
+      <w:i/>
+      <w:iCs/>
+      <w:color w:val="4472C4" w:themeColor="accent1"/>
+    </w:rPr>
+  </w:style>
+  <w:style w:type="character" w:customStyle="1" w:styleId="Heading3Char">
+    <w:name w:val="Heading 3 Char"/>
+    <w:basedOn w:val="DefaultParagraphFont"/>
+    <w:link w:val="Heading3"/>
+    <w:uiPriority w:val="9"/>
+    <w:rsid w:val="00461A2E"/>
+    <w:rPr>
+      <w:rFonts w:asciiTheme="majorHAnsi" w:eastAsiaTheme="majorEastAsia" w:hAnsiTheme="majorHAnsi" w:cstheme="majorBidi"/>
+      <w:color w:val="1F3763" w:themeColor="accent1" w:themeShade="7F"/>
+      <w:sz w:val="24"/>
+      <w:szCs w:val="24"/>
+    </w:rPr>
   </w:style>
 </w:styles>
 </file>

</xml_diff>

<commit_message>
dark theme & code quality refactored
</commit_message>
<xml_diff>
--- a/Documentation/EM Assignment.docx
+++ b/Documentation/EM Assignment.docx
@@ -1181,6 +1181,72 @@
     </w:p>
     <w:p>
       <w:pPr>
+        <w:spacing w:line="360" w:lineRule="auto"/>
+        <w:jc w:val="center"/>
+        <w:rPr>
+          <w:rFonts w:ascii="Arial" w:hAnsi="Arial" w:cs="Arial"/>
+        </w:rPr>
+      </w:pPr>
+      <w:r>
+        <w:rPr>
+          <w:noProof/>
+        </w:rPr>
+        <w:drawing>
+          <wp:inline distT="0" distB="0" distL="0" distR="0" wp14:anchorId="2A06BC90" wp14:editId="6B432A51">
+            <wp:extent cx="997763" cy="1094260"/>
+            <wp:effectExtent l="19050" t="0" r="0" b="315595"/>
+            <wp:docPr id="2" name="Picture 2" descr="A picture containing text&#10;&#10;Description automatically generated"/>
+            <wp:cNvGraphicFramePr>
+              <a:graphicFrameLocks xmlns:a="http://schemas.openxmlformats.org/drawingml/2006/main" noChangeAspect="1"/>
+            </wp:cNvGraphicFramePr>
+            <a:graphic xmlns:a="http://schemas.openxmlformats.org/drawingml/2006/main">
+              <a:graphicData uri="http://schemas.openxmlformats.org/drawingml/2006/picture">
+                <pic:pic xmlns:pic="http://schemas.openxmlformats.org/drawingml/2006/picture">
+                  <pic:nvPicPr>
+                    <pic:cNvPr id="2" name="Picture 2" descr="A picture containing text&#10;&#10;Description automatically generated"/>
+                    <pic:cNvPicPr/>
+                  </pic:nvPicPr>
+                  <pic:blipFill rotWithShape="1">
+                    <a:blip r:embed="rId9"/>
+                    <a:srcRect l="-1" r="4048"/>
+                    <a:stretch/>
+                  </pic:blipFill>
+                  <pic:spPr bwMode="auto">
+                    <a:xfrm>
+                      <a:off x="0" y="0"/>
+                      <a:ext cx="997763" cy="1094260"/>
+                    </a:xfrm>
+                    <a:prstGeom prst="roundRect">
+                      <a:avLst>
+                        <a:gd name="adj" fmla="val 8594"/>
+                      </a:avLst>
+                    </a:prstGeom>
+                    <a:solidFill>
+                      <a:srgbClr val="FFFFFF">
+                        <a:shade val="85000"/>
+                      </a:srgbClr>
+                    </a:solidFill>
+                    <a:ln>
+                      <a:noFill/>
+                    </a:ln>
+                    <a:effectLst>
+                      <a:reflection blurRad="12700" stA="38000" endPos="28000" dist="5000" dir="5400000" sy="-100000" algn="bl" rotWithShape="0"/>
+                    </a:effectLst>
+                    <a:extLst>
+                      <a:ext uri="{53640926-AAD7-44D8-BBD7-CCE9431645EC}">
+                        <a14:shadowObscured xmlns:a14="http://schemas.microsoft.com/office/drawing/2010/main"/>
+                      </a:ext>
+                    </a:extLst>
+                  </pic:spPr>
+                </pic:pic>
+              </a:graphicData>
+            </a:graphic>
+          </wp:inline>
+        </w:drawing>
+      </w:r>
+    </w:p>
+    <w:p>
+      <w:pPr>
         <w:pStyle w:val="Heading3"/>
         <w:spacing w:line="360" w:lineRule="auto"/>
         <w:rPr>
@@ -1296,7 +1362,14 @@
         <w:rPr>
           <w:rFonts w:ascii="Arial" w:hAnsi="Arial" w:cs="Arial"/>
         </w:rPr>
-        <w:t xml:space="preserve">. This login will be validated by the backend servers. Authenticated students will login, invalid credentials will be </w:t>
+        <w:t xml:space="preserve">. This login </w:t>
+      </w:r>
+      <w:r>
+        <w:rPr>
+          <w:rFonts w:ascii="Arial" w:hAnsi="Arial" w:cs="Arial"/>
+        </w:rPr>
+        <w:lastRenderedPageBreak/>
+        <w:t xml:space="preserve">will be validated by the backend servers. Authenticated students will login, invalid credentials will be </w:t>
       </w:r>
       <w:r>
         <w:rPr>
@@ -1428,14 +1501,7 @@
         <w:rPr>
           <w:rFonts w:ascii="Arial" w:hAnsi="Arial" w:cs="Arial"/>
         </w:rPr>
-        <w:t xml:space="preserve"> For any </w:t>
-      </w:r>
-      <w:r>
-        <w:rPr>
-          <w:rFonts w:ascii="Arial" w:hAnsi="Arial" w:cs="Arial"/>
-        </w:rPr>
-        <w:lastRenderedPageBreak/>
-        <w:t>reason</w:t>
+        <w:t xml:space="preserve"> For any reason</w:t>
       </w:r>
       <w:r>
         <w:rPr>
@@ -1692,7 +1758,31 @@
         <w:rPr>
           <w:rFonts w:ascii="Arial" w:hAnsi="Arial" w:cs="Arial"/>
         </w:rPr>
-        <w:t>guest users can view faculty vicinities and classroom interiors in 360 mode with the a</w:t>
+        <w:t>guest users can view faculty vicinities and classroom interiors in 360</w:t>
+      </w:r>
+      <w:r>
+        <w:rPr>
+          <w:rFonts w:ascii="Arial" w:hAnsi="Arial" w:cs="Arial"/>
+        </w:rPr>
+        <w:t xml:space="preserve"> degree</w:t>
+      </w:r>
+      <w:r>
+        <w:rPr>
+          <w:rFonts w:ascii="Arial" w:hAnsi="Arial" w:cs="Arial"/>
+        </w:rPr>
+        <w:t xml:space="preserve"> mode</w:t>
+      </w:r>
+      <w:r>
+        <w:rPr>
+          <w:rFonts w:ascii="Arial" w:hAnsi="Arial" w:cs="Arial"/>
+        </w:rPr>
+        <w:t>s</w:t>
+      </w:r>
+      <w:r>
+        <w:rPr>
+          <w:rFonts w:ascii="Arial" w:hAnsi="Arial" w:cs="Arial"/>
+        </w:rPr>
+        <w:t xml:space="preserve"> with the a</w:t>
       </w:r>
       <w:r>
         <w:rPr>
@@ -1752,7 +1842,13 @@
         <w:rPr>
           <w:rFonts w:ascii="Arial" w:hAnsi="Arial" w:cs="Arial"/>
         </w:rPr>
-        <w:t xml:space="preserve"> guest </w:t>
+        <w:t>guest</w:t>
+      </w:r>
+      <w:r>
+        <w:rPr>
+          <w:rFonts w:ascii="Arial" w:hAnsi="Arial" w:cs="Arial"/>
+        </w:rPr>
+        <w:t xml:space="preserve"> </w:t>
       </w:r>
       <w:r>
         <w:rPr>
@@ -1776,7 +1872,19 @@
         <w:rPr>
           <w:rFonts w:ascii="Arial" w:hAnsi="Arial" w:cs="Arial"/>
         </w:rPr>
-        <w:t xml:space="preserve"> the left hand side navigator pa</w:t>
+        <w:t xml:space="preserve"> the </w:t>
+      </w:r>
+      <w:r>
+        <w:rPr>
+          <w:rFonts w:ascii="Arial" w:hAnsi="Arial" w:cs="Arial"/>
+        </w:rPr>
+        <w:t>left-hand</w:t>
+      </w:r>
+      <w:r>
+        <w:rPr>
+          <w:rFonts w:ascii="Arial" w:hAnsi="Arial" w:cs="Arial"/>
+        </w:rPr>
+        <w:t xml:space="preserve"> side navigator pa</w:t>
       </w:r>
       <w:r>
         <w:rPr>
@@ -1800,13 +1908,7 @@
         <w:rPr>
           <w:rFonts w:ascii="Arial" w:hAnsi="Arial" w:cs="Arial"/>
         </w:rPr>
-        <w:t>hide</w:t>
-      </w:r>
-      <w:r>
-        <w:rPr>
-          <w:rFonts w:ascii="Arial" w:hAnsi="Arial" w:cs="Arial"/>
-        </w:rPr>
-        <w:t xml:space="preserve"> certain features and functionali</w:t>
+        <w:t>hide certain features and functionali</w:t>
       </w:r>
       <w:r>
         <w:rPr>
@@ -1826,6 +1928,7 @@
         <w:rPr>
           <w:rFonts w:ascii="Arial" w:hAnsi="Arial" w:cs="Arial"/>
         </w:rPr>
+        <w:lastRenderedPageBreak/>
         <w:t xml:space="preserve">Better yet, </w:t>
       </w:r>
       <w:r>
@@ -2055,21 +2158,54 @@
     </w:p>
     <w:p>
       <w:pPr>
-        <w:pStyle w:val="Heading2"/>
-      </w:pPr>
-      <w:bookmarkStart w:id="7" w:name="_Toc84433632"/>
-      <w:r>
-        <w:t>Usage of custom components</w:t>
-      </w:r>
-      <w:bookmarkEnd w:id="7"/>
-    </w:p>
-    <w:p>
-      <w:pPr>
         <w:pStyle w:val="ListParagraph"/>
         <w:numPr>
           <w:ilvl w:val="1"/>
           <w:numId w:val="2"/>
         </w:numPr>
+        <w:rPr>
+          <w:color w:val="FF0000"/>
+        </w:rPr>
+      </w:pPr>
+      <w:hyperlink r:id="rId10" w:history="1">
+        <w:r>
+          <w:rPr>
+            <w:rStyle w:val="Hyperlink"/>
+          </w:rPr>
+          <w:t>https://oblador.github.io/react-native-vector-icons/</w:t>
+        </w:r>
+      </w:hyperlink>
+    </w:p>
+    <w:p>
+      <w:pPr>
+        <w:rPr>
+          <w:color w:val="FF0000"/>
+        </w:rPr>
+      </w:pPr>
+      <w:r>
+        <w:rPr>
+          <w:color w:val="FF0000"/>
+        </w:rPr>
+        <w:t>materialIcons</w:t>
+      </w:r>
+    </w:p>
+    <w:p>
+      <w:pPr>
+        <w:pStyle w:val="Heading2"/>
+      </w:pPr>
+      <w:bookmarkStart w:id="7" w:name="_Toc84433632"/>
+      <w:r>
+        <w:t>Usage of custom components</w:t>
+      </w:r>
+      <w:bookmarkEnd w:id="7"/>
+    </w:p>
+    <w:p>
+      <w:pPr>
+        <w:pStyle w:val="ListParagraph"/>
+        <w:numPr>
+          <w:ilvl w:val="1"/>
+          <w:numId w:val="2"/>
+        </w:numPr>
       </w:pPr>
       <w:r>
         <w:rPr>
@@ -2086,8 +2222,8 @@
     </w:p>
     <w:p/>
     <w:sectPr>
-      <w:headerReference w:type="default" r:id="rId9"/>
-      <w:footerReference w:type="default" r:id="rId10"/>
+      <w:headerReference w:type="default" r:id="rId11"/>
+      <w:footerReference w:type="default" r:id="rId12"/>
       <w:pgSz w:w="12240" w:h="15840"/>
       <w:pgMar w:top="1440" w:right="1440" w:bottom="1440" w:left="1440" w:header="720" w:footer="720" w:gutter="0"/>
       <w:cols w:space="720"/>
@@ -3288,6 +3424,18 @@
       <w:szCs w:val="24"/>
     </w:rPr>
   </w:style>
+  <w:style w:type="character" w:styleId="UnresolvedMention">
+    <w:name w:val="Unresolved Mention"/>
+    <w:basedOn w:val="DefaultParagraphFont"/>
+    <w:uiPriority w:val="99"/>
+    <w:semiHidden/>
+    <w:unhideWhenUsed/>
+    <w:rsid w:val="009863FE"/>
+    <w:rPr>
+      <w:color w:val="605E5C"/>
+      <w:shd w:val="clear" w:color="auto" w:fill="E1DFDD"/>
+    </w:rPr>
+  </w:style>
 </w:styles>
 </file>
 

</xml_diff>

<commit_message>
react native offline and <OfflineApp/> added
</commit_message>
<xml_diff>
--- a/Documentation/EM Assignment.docx
+++ b/Documentation/EM Assignment.docx
@@ -2558,6 +2558,12 @@
         </w:rPr>
         <w:t xml:space="preserve">“SLIITLIFY Masters” is an react-native application built for students who are enrolled to SLIIT master’s degree. </w:t>
       </w:r>
+      <w:r>
+        <w:rPr>
+          <w:rFonts w:ascii="Arial" w:hAnsi="Arial" w:cs="Arial"/>
+        </w:rPr>
+        <w:t>External users, referred as “Guests” can get an overview through this app.</w:t>
+      </w:r>
     </w:p>
     <w:p>
       <w:pPr>
@@ -3069,7 +3075,31 @@
         <w:rPr>
           <w:rFonts w:ascii="Arial" w:hAnsi="Arial" w:cs="Arial"/>
         </w:rPr>
-        <w:t>*Assumptions: SLIIT administrates need to feed sensitive data (student profile pic, MS details, etc.) into the firebase backend, this app works assuming that data setup is already done.</w:t>
+        <w:t xml:space="preserve">*Assumptions: SLIIT </w:t>
+      </w:r>
+      <w:r>
+        <w:rPr>
+          <w:rFonts w:ascii="Arial" w:hAnsi="Arial" w:cs="Arial"/>
+        </w:rPr>
+        <w:t>administrators</w:t>
+      </w:r>
+      <w:r>
+        <w:rPr>
+          <w:rFonts w:ascii="Arial" w:hAnsi="Arial" w:cs="Arial"/>
+        </w:rPr>
+        <w:t xml:space="preserve"> need to feed sensitive data (student profile pic, MS details, etc.) into the firebase backend, this app works assuming that data setup is </w:t>
+      </w:r>
+      <w:r>
+        <w:rPr>
+          <w:rFonts w:ascii="Arial" w:hAnsi="Arial" w:cs="Arial"/>
+        </w:rPr>
+        <w:t>readily available</w:t>
+      </w:r>
+      <w:r>
+        <w:rPr>
+          <w:rFonts w:ascii="Arial" w:hAnsi="Arial" w:cs="Arial"/>
+        </w:rPr>
+        <w:t>.</w:t>
       </w:r>
     </w:p>
     <w:p>
@@ -3896,31 +3926,50 @@
       <w:bookmarkEnd w:id="9"/>
     </w:p>
     <w:p>
-      <w:hyperlink r:id="rId15" w:history="1">
-        <w:r>
-          <w:rPr>
-            <w:rStyle w:val="Hyperlink"/>
-          </w:rPr>
-          <w:t>react-native-offline@6.0.0</w:t>
-        </w:r>
-      </w:hyperlink>
-      <w:r>
-        <w:t xml:space="preserve"> was used to </w:t>
-      </w:r>
-      <w:r>
+      <w:pPr>
+        <w:spacing w:line="360" w:lineRule="auto"/>
+        <w:rPr>
+          <w:rFonts w:ascii="Arial" w:hAnsi="Arial" w:cs="Arial"/>
+        </w:rPr>
+      </w:pPr>
+      <w:r>
+        <w:rPr>
+          <w:rFonts w:ascii="Arial" w:hAnsi="Arial" w:cs="Arial"/>
+        </w:rPr>
+        <w:t xml:space="preserve">React-native-offline </w:t>
+      </w:r>
+      <w:r>
+        <w:rPr>
+          <w:rFonts w:ascii="Arial" w:hAnsi="Arial" w:cs="Arial"/>
+        </w:rPr>
+        <w:t xml:space="preserve">was used to </w:t>
+      </w:r>
+      <w:r>
+        <w:rPr>
+          <w:rFonts w:ascii="Arial" w:hAnsi="Arial" w:cs="Arial"/>
+        </w:rPr>
         <w:t>handle users that are offline</w:t>
       </w:r>
-    </w:p>
-    <w:p>
+      <w:r>
+        <w:rPr>
+          <w:rFonts w:ascii="Arial" w:hAnsi="Arial" w:cs="Arial"/>
+        </w:rPr>
+        <w:t xml:space="preserve">. A toast message is notified to the user once they are offline, </w:t>
+      </w:r>
+    </w:p>
+    <w:p>
+      <w:pPr>
+        <w:jc w:val="center"/>
+      </w:pPr>
       <w:r>
         <w:rPr>
           <w:noProof/>
         </w:rPr>
         <w:drawing>
-          <wp:inline distT="0" distB="0" distL="0" distR="0" wp14:anchorId="092DD602" wp14:editId="6BCFA849">
-            <wp:extent cx="5879805" cy="3027680"/>
+          <wp:inline distT="0" distB="0" distL="0" distR="0" wp14:anchorId="45E34B18" wp14:editId="3BC4AB44">
+            <wp:extent cx="2133600" cy="819150"/>
             <wp:effectExtent l="0" t="0" r="0" b="0"/>
-            <wp:docPr id="20" name="Picture 20" descr="Text&#10;&#10;Description automatically generated"/>
+            <wp:docPr id="38" name="Picture 38" descr="Graphical user interface&#10;&#10;Description automatically generated with medium confidence"/>
             <wp:cNvGraphicFramePr>
               <a:graphicFrameLocks xmlns:a="http://schemas.openxmlformats.org/drawingml/2006/main" noChangeAspect="1"/>
             </wp:cNvGraphicFramePr>
@@ -3928,11 +3977,11 @@
               <a:graphicData uri="http://schemas.openxmlformats.org/drawingml/2006/picture">
                 <pic:pic xmlns:pic="http://schemas.openxmlformats.org/drawingml/2006/picture">
                   <pic:nvPicPr>
-                    <pic:cNvPr id="20" name="Picture 20" descr="Text&#10;&#10;Description automatically generated"/>
+                    <pic:cNvPr id="38" name="Picture 38" descr="Graphical user interface&#10;&#10;Description automatically generated with medium confidence"/>
                     <pic:cNvPicPr/>
                   </pic:nvPicPr>
                   <pic:blipFill>
-                    <a:blip r:embed="rId16"/>
+                    <a:blip r:embed="rId15"/>
                     <a:stretch>
                       <a:fillRect/>
                     </a:stretch>
@@ -3940,7 +3989,7 @@
                   <pic:spPr>
                     <a:xfrm>
                       <a:off x="0" y="0"/>
-                      <a:ext cx="5929765" cy="3053406"/>
+                      <a:ext cx="2133600" cy="819150"/>
                     </a:xfrm>
                     <a:prstGeom prst="rect">
                       <a:avLst/>
@@ -3952,8 +4001,145 @@
           </wp:inline>
         </w:drawing>
       </w:r>
-      <w:r>
-        <w:br w:type="page"/>
+    </w:p>
+    <w:p>
+      <w:pPr>
+        <w:spacing w:line="360" w:lineRule="auto"/>
+        <w:jc w:val="both"/>
+        <w:rPr>
+          <w:rFonts w:ascii="Arial" w:hAnsi="Arial" w:cs="Arial"/>
+        </w:rPr>
+      </w:pPr>
+      <w:r>
+        <w:rPr>
+          <w:rFonts w:ascii="Arial" w:hAnsi="Arial" w:cs="Arial"/>
+        </w:rPr>
+        <w:t xml:space="preserve">Separate offline custom component </w:t>
+      </w:r>
+      <w:r>
+        <w:rPr>
+          <w:rFonts w:ascii="Arial" w:hAnsi="Arial" w:cs="Arial"/>
+          <w:b/>
+          <w:bCs/>
+        </w:rPr>
+        <w:t>&lt;OfflineApp/&gt;</w:t>
+      </w:r>
+      <w:r>
+        <w:rPr>
+          <w:rFonts w:ascii="Arial" w:hAnsi="Arial" w:cs="Arial"/>
+        </w:rPr>
+        <w:t xml:space="preserve"> which can be wrapped around</w:t>
+      </w:r>
+      <w:r>
+        <w:rPr>
+          <w:rFonts w:ascii="Arial" w:hAnsi="Arial" w:cs="Arial"/>
+        </w:rPr>
+        <w:t xml:space="preserve"> data fetching</w:t>
+      </w:r>
+      <w:r>
+        <w:rPr>
+          <w:rFonts w:ascii="Arial" w:hAnsi="Arial" w:cs="Arial"/>
+        </w:rPr>
+        <w:t xml:space="preserve"> elements. If the internet connection is stable, the element (children within a fragment) will </w:t>
+      </w:r>
+      <w:r>
+        <w:rPr>
+          <w:rFonts w:ascii="Arial" w:hAnsi="Arial" w:cs="Arial"/>
+        </w:rPr>
+        <w:t>be</w:t>
+      </w:r>
+      <w:r>
+        <w:rPr>
+          <w:rFonts w:ascii="Arial" w:hAnsi="Arial" w:cs="Arial"/>
+        </w:rPr>
+        <w:t xml:space="preserve"> displayed, else the</w:t>
+      </w:r>
+      <w:r>
+        <w:rPr>
+          <w:rFonts w:ascii="Arial" w:hAnsi="Arial" w:cs="Arial"/>
+        </w:rPr>
+        <w:t xml:space="preserve"> below</w:t>
+      </w:r>
+      <w:r>
+        <w:rPr>
+          <w:rFonts w:ascii="Arial" w:hAnsi="Arial" w:cs="Arial"/>
+        </w:rPr>
+        <w:t xml:space="preserve"> offline text message </w:t>
+      </w:r>
+      <w:r>
+        <w:rPr>
+          <w:rFonts w:ascii="Arial" w:hAnsi="Arial" w:cs="Arial"/>
+        </w:rPr>
+        <w:t>is displayed. Once the connection is active, data will be cached</w:t>
+      </w:r>
+      <w:r>
+        <w:rPr>
+          <w:rFonts w:ascii="Arial" w:hAnsi="Arial" w:cs="Arial"/>
+        </w:rPr>
+        <w:t xml:space="preserve"> with firebase persistence.</w:t>
+      </w:r>
+    </w:p>
+    <w:p>
+      <w:pPr>
+        <w:spacing w:line="360" w:lineRule="auto"/>
+        <w:jc w:val="both"/>
+        <w:rPr>
+          <w:rFonts w:ascii="Arial" w:hAnsi="Arial" w:cs="Arial"/>
+        </w:rPr>
+      </w:pPr>
+      <w:r>
+        <w:rPr>
+          <w:noProof/>
+        </w:rPr>
+        <w:drawing>
+          <wp:anchor distT="0" distB="0" distL="114300" distR="114300" simplePos="0" relativeHeight="251721216" behindDoc="1" locked="0" layoutInCell="1" allowOverlap="1" wp14:anchorId="645A5DD9" wp14:editId="6D56FAF2">
+            <wp:simplePos x="0" y="0"/>
+            <wp:positionH relativeFrom="column">
+              <wp:posOffset>1800225</wp:posOffset>
+            </wp:positionH>
+            <wp:positionV relativeFrom="paragraph">
+              <wp:posOffset>49530</wp:posOffset>
+            </wp:positionV>
+            <wp:extent cx="2247900" cy="876300"/>
+            <wp:effectExtent l="0" t="0" r="0" b="0"/>
+            <wp:wrapNone/>
+            <wp:docPr id="39" name="Picture 39" descr="Text&#10;&#10;Description automatically generated"/>
+            <wp:cNvGraphicFramePr>
+              <a:graphicFrameLocks xmlns:a="http://schemas.openxmlformats.org/drawingml/2006/main" noChangeAspect="1"/>
+            </wp:cNvGraphicFramePr>
+            <a:graphic xmlns:a="http://schemas.openxmlformats.org/drawingml/2006/main">
+              <a:graphicData uri="http://schemas.openxmlformats.org/drawingml/2006/picture">
+                <pic:pic xmlns:pic="http://schemas.openxmlformats.org/drawingml/2006/picture">
+                  <pic:nvPicPr>
+                    <pic:cNvPr id="39" name="Picture 39" descr="Text&#10;&#10;Description automatically generated"/>
+                    <pic:cNvPicPr/>
+                  </pic:nvPicPr>
+                  <pic:blipFill>
+                    <a:blip r:embed="rId16">
+                      <a:extLst>
+                        <a:ext uri="{28A0092B-C50C-407E-A947-70E740481C1C}">
+                          <a14:useLocalDpi xmlns:a14="http://schemas.microsoft.com/office/drawing/2010/main" val="0"/>
+                        </a:ext>
+                      </a:extLst>
+                    </a:blip>
+                    <a:stretch>
+                      <a:fillRect/>
+                    </a:stretch>
+                  </pic:blipFill>
+                  <pic:spPr>
+                    <a:xfrm>
+                      <a:off x="0" y="0"/>
+                      <a:ext cx="2247900" cy="876300"/>
+                    </a:xfrm>
+                    <a:prstGeom prst="rect">
+                      <a:avLst/>
+                    </a:prstGeom>
+                  </pic:spPr>
+                </pic:pic>
+              </a:graphicData>
+            </a:graphic>
+          </wp:anchor>
+        </w:drawing>
       </w:r>
     </w:p>
     <w:p>
@@ -5123,7 +5309,7 @@
         </w:rPr>
         <w:lastRenderedPageBreak/>
         <w:drawing>
-          <wp:anchor distT="0" distB="0" distL="114300" distR="114300" simplePos="0" relativeHeight="251598336" behindDoc="1" locked="0" layoutInCell="1" allowOverlap="1" wp14:anchorId="6C50E69E" wp14:editId="27A5556C">
+          <wp:anchor distT="0" distB="0" distL="114300" distR="114300" simplePos="0" relativeHeight="251594240" behindDoc="1" locked="0" layoutInCell="1" allowOverlap="1" wp14:anchorId="6C50E69E" wp14:editId="27A5556C">
             <wp:simplePos x="0" y="0"/>
             <wp:positionH relativeFrom="column">
               <wp:posOffset>1157132</wp:posOffset>
@@ -5630,6 +5816,30 @@
         </w:rPr>
         <w:t xml:space="preserve"> Conventional design icons used universally have been used in this application.</w:t>
       </w:r>
+      <w:r>
+        <w:rPr>
+          <w:rFonts w:ascii="Arial" w:hAnsi="Arial" w:cs="Arial"/>
+        </w:rPr>
+        <w:t xml:space="preserve"> App Icon </w:t>
+      </w:r>
+      <w:r>
+        <w:rPr>
+          <w:rFonts w:ascii="Arial" w:hAnsi="Arial" w:cs="Arial"/>
+        </w:rPr>
+        <w:t xml:space="preserve">badge </w:t>
+      </w:r>
+      <w:r>
+        <w:rPr>
+          <w:rFonts w:ascii="Arial" w:hAnsi="Arial" w:cs="Arial"/>
+        </w:rPr>
+        <w:t xml:space="preserve">was designed with </w:t>
+      </w:r>
+      <w:r>
+        <w:rPr>
+          <w:rFonts w:ascii="Arial" w:hAnsi="Arial" w:cs="Arial"/>
+        </w:rPr>
+        <w:t>AndroidAssetSets [3].</w:t>
+      </w:r>
     </w:p>
     <w:p>
       <w:pPr>
@@ -5670,7 +5880,7 @@
           <w:color w:val="FF0000"/>
         </w:rPr>
         <w:drawing>
-          <wp:anchor distT="0" distB="0" distL="114300" distR="114300" simplePos="0" relativeHeight="251609600" behindDoc="1" locked="0" layoutInCell="1" allowOverlap="1" wp14:anchorId="65C3F542" wp14:editId="215BBB59">
+          <wp:anchor distT="0" distB="0" distL="114300" distR="114300" simplePos="0" relativeHeight="251605504" behindDoc="1" locked="0" layoutInCell="1" allowOverlap="1" wp14:anchorId="65C3F542" wp14:editId="215BBB59">
             <wp:simplePos x="0" y="0"/>
             <wp:positionH relativeFrom="column">
               <wp:posOffset>84455</wp:posOffset>
@@ -5738,7 +5948,7 @@
           <w:color w:val="FF0000"/>
         </w:rPr>
         <w:drawing>
-          <wp:anchor distT="0" distB="0" distL="114300" distR="114300" simplePos="0" relativeHeight="251617792" behindDoc="0" locked="0" layoutInCell="1" allowOverlap="1" wp14:anchorId="5B14241C" wp14:editId="5A3E26FE">
+          <wp:anchor distT="0" distB="0" distL="114300" distR="114300" simplePos="0" relativeHeight="251613696" behindDoc="0" locked="0" layoutInCell="1" allowOverlap="1" wp14:anchorId="5B14241C" wp14:editId="5A3E26FE">
             <wp:simplePos x="0" y="0"/>
             <wp:positionH relativeFrom="column">
               <wp:posOffset>3359785</wp:posOffset>
@@ -6006,7 +6216,7 @@
           <w:color w:val="FF0000"/>
         </w:rPr>
         <w:drawing>
-          <wp:anchor distT="0" distB="0" distL="114300" distR="114300" simplePos="0" relativeHeight="251636224" behindDoc="0" locked="0" layoutInCell="1" allowOverlap="1" wp14:anchorId="5002B678" wp14:editId="3445F57F">
+          <wp:anchor distT="0" distB="0" distL="114300" distR="114300" simplePos="0" relativeHeight="251632128" behindDoc="0" locked="0" layoutInCell="1" allowOverlap="1" wp14:anchorId="5002B678" wp14:editId="3445F57F">
             <wp:simplePos x="0" y="0"/>
             <wp:positionH relativeFrom="column">
               <wp:posOffset>3220838</wp:posOffset>
@@ -6074,7 +6284,7 @@
           <w:color w:val="FF0000"/>
         </w:rPr>
         <w:drawing>
-          <wp:anchor distT="0" distB="0" distL="114300" distR="114300" simplePos="0" relativeHeight="251629056" behindDoc="0" locked="0" layoutInCell="1" allowOverlap="1" wp14:anchorId="6944E83B" wp14:editId="7A802759">
+          <wp:anchor distT="0" distB="0" distL="114300" distR="114300" simplePos="0" relativeHeight="251624960" behindDoc="0" locked="0" layoutInCell="1" allowOverlap="1" wp14:anchorId="6944E83B" wp14:editId="7A802759">
             <wp:simplePos x="0" y="0"/>
             <wp:positionH relativeFrom="column">
               <wp:posOffset>0</wp:posOffset>
@@ -6545,7 +6755,7 @@
           <w:color w:val="FF0000"/>
         </w:rPr>
         <w:drawing>
-          <wp:anchor distT="0" distB="0" distL="114300" distR="114300" simplePos="0" relativeHeight="251648512" behindDoc="0" locked="0" layoutInCell="1" allowOverlap="1" wp14:anchorId="1F365140" wp14:editId="7E2FFA85">
+          <wp:anchor distT="0" distB="0" distL="114300" distR="114300" simplePos="0" relativeHeight="251644416" behindDoc="0" locked="0" layoutInCell="1" allowOverlap="1" wp14:anchorId="1F365140" wp14:editId="7E2FFA85">
             <wp:simplePos x="0" y="0"/>
             <wp:positionH relativeFrom="column">
               <wp:posOffset>3498053</wp:posOffset>
@@ -6613,7 +6823,7 @@
           <w:color w:val="FF0000"/>
         </w:rPr>
         <w:drawing>
-          <wp:anchor distT="0" distB="0" distL="114300" distR="114300" simplePos="0" relativeHeight="251643392" behindDoc="0" locked="0" layoutInCell="1" allowOverlap="1" wp14:anchorId="4F70EA4C" wp14:editId="36247328">
+          <wp:anchor distT="0" distB="0" distL="114300" distR="114300" simplePos="0" relativeHeight="251639296" behindDoc="0" locked="0" layoutInCell="1" allowOverlap="1" wp14:anchorId="4F70EA4C" wp14:editId="36247328">
             <wp:simplePos x="0" y="0"/>
             <wp:positionH relativeFrom="column">
               <wp:posOffset>-95885</wp:posOffset>
@@ -6866,7 +7076,7 @@
         </w:rPr>
         <w:lastRenderedPageBreak/>
         <w:drawing>
-          <wp:anchor distT="0" distB="0" distL="114300" distR="114300" simplePos="0" relativeHeight="251674112" behindDoc="0" locked="0" layoutInCell="1" allowOverlap="1" wp14:anchorId="5BA3D7FA" wp14:editId="564E6500">
+          <wp:anchor distT="0" distB="0" distL="114300" distR="114300" simplePos="0" relativeHeight="251670016" behindDoc="0" locked="0" layoutInCell="1" allowOverlap="1" wp14:anchorId="5BA3D7FA" wp14:editId="564E6500">
             <wp:simplePos x="0" y="0"/>
             <wp:positionH relativeFrom="column">
               <wp:posOffset>-106827</wp:posOffset>
@@ -6955,7 +7165,7 @@
           <w:color w:val="FF0000"/>
         </w:rPr>
         <w:drawing>
-          <wp:anchor distT="0" distB="0" distL="114300" distR="114300" simplePos="0" relativeHeight="251661824" behindDoc="0" locked="0" layoutInCell="1" allowOverlap="1" wp14:anchorId="5BF298E7" wp14:editId="5E8C099C">
+          <wp:anchor distT="0" distB="0" distL="114300" distR="114300" simplePos="0" relativeHeight="251657728" behindDoc="0" locked="0" layoutInCell="1" allowOverlap="1" wp14:anchorId="5BF298E7" wp14:editId="5E8C099C">
             <wp:simplePos x="0" y="0"/>
             <wp:positionH relativeFrom="column">
               <wp:posOffset>3380740</wp:posOffset>
@@ -7197,7 +7407,7 @@
         </w:rPr>
         <w:lastRenderedPageBreak/>
         <w:drawing>
-          <wp:anchor distT="0" distB="0" distL="114300" distR="114300" simplePos="0" relativeHeight="251681280" behindDoc="0" locked="0" layoutInCell="1" allowOverlap="1" wp14:anchorId="2D48720D" wp14:editId="0A4E6418">
+          <wp:anchor distT="0" distB="0" distL="114300" distR="114300" simplePos="0" relativeHeight="251677184" behindDoc="0" locked="0" layoutInCell="1" allowOverlap="1" wp14:anchorId="2D48720D" wp14:editId="0A4E6418">
             <wp:simplePos x="0" y="0"/>
             <wp:positionH relativeFrom="column">
               <wp:posOffset>1456055</wp:posOffset>
@@ -7646,7 +7856,7 @@
           <w:color w:val="FF0000"/>
         </w:rPr>
         <w:drawing>
-          <wp:anchor distT="0" distB="0" distL="114300" distR="114300" simplePos="0" relativeHeight="251713024" behindDoc="0" locked="0" layoutInCell="1" allowOverlap="1" wp14:anchorId="24E32CF8" wp14:editId="2ABA77CB">
+          <wp:anchor distT="0" distB="0" distL="114300" distR="114300" simplePos="0" relativeHeight="251708928" behindDoc="0" locked="0" layoutInCell="1" allowOverlap="1" wp14:anchorId="24E32CF8" wp14:editId="2ABA77CB">
             <wp:simplePos x="0" y="0"/>
             <wp:positionH relativeFrom="column">
               <wp:posOffset>3253105</wp:posOffset>
@@ -7713,7 +7923,7 @@
           <w:noProof/>
         </w:rPr>
         <w:drawing>
-          <wp:anchor distT="0" distB="0" distL="114300" distR="114300" simplePos="0" relativeHeight="251698688" behindDoc="0" locked="0" layoutInCell="1" allowOverlap="1" wp14:anchorId="1470270D" wp14:editId="7682F601">
+          <wp:anchor distT="0" distB="0" distL="114300" distR="114300" simplePos="0" relativeHeight="251694592" behindDoc="0" locked="0" layoutInCell="1" allowOverlap="1" wp14:anchorId="1470270D" wp14:editId="7682F601">
             <wp:simplePos x="0" y="0"/>
             <wp:positionH relativeFrom="column">
               <wp:posOffset>-106680</wp:posOffset>
@@ -7942,7 +8152,7 @@
         </w:rPr>
         <w:lastRenderedPageBreak/>
         <w:drawing>
-          <wp:anchor distT="0" distB="0" distL="114300" distR="114300" simplePos="0" relativeHeight="251717120" behindDoc="0" locked="0" layoutInCell="1" allowOverlap="1" wp14:anchorId="52EB208F" wp14:editId="58C59EDF">
+          <wp:anchor distT="0" distB="0" distL="114300" distR="114300" simplePos="0" relativeHeight="251713024" behindDoc="0" locked="0" layoutInCell="1" allowOverlap="1" wp14:anchorId="52EB208F" wp14:editId="58C59EDF">
             <wp:simplePos x="0" y="0"/>
             <wp:positionH relativeFrom="column">
               <wp:posOffset>1519702</wp:posOffset>
@@ -8118,30 +8328,441 @@
           <w:szCs w:val="44"/>
         </w:rPr>
         <w:lastRenderedPageBreak/>
-        <w:t>Usage of custom components</w:t>
+        <w:t>Usage of custom component</w:t>
+      </w:r>
+      <w:r>
+        <w:rPr>
+          <w:sz w:val="44"/>
+          <w:szCs w:val="44"/>
+        </w:rPr>
+        <w:t>(</w:t>
+      </w:r>
+      <w:r>
+        <w:rPr>
+          <w:sz w:val="44"/>
+          <w:szCs w:val="44"/>
+        </w:rPr>
+        <w:t>s</w:t>
       </w:r>
       <w:bookmarkEnd w:id="24"/>
+      <w:r>
+        <w:rPr>
+          <w:sz w:val="44"/>
+          <w:szCs w:val="44"/>
+        </w:rPr>
+        <w:t>)</w:t>
+      </w:r>
+    </w:p>
+    <w:p>
+      <w:pPr>
+        <w:spacing w:line="360" w:lineRule="auto"/>
+        <w:jc w:val="both"/>
+        <w:rPr>
+          <w:rFonts w:ascii="Arial" w:hAnsi="Arial" w:cs="Arial"/>
+        </w:rPr>
+      </w:pPr>
+      <w:r>
+        <w:rPr>
+          <w:rFonts w:ascii="Arial" w:hAnsi="Arial" w:cs="Arial"/>
+        </w:rPr>
+        <w:t>Among several custom components,</w:t>
+      </w:r>
+      <w:r>
+        <w:rPr>
+          <w:rFonts w:ascii="Arial" w:hAnsi="Arial" w:cs="Arial"/>
+        </w:rPr>
+        <w:t xml:space="preserve"> a</w:t>
+      </w:r>
+      <w:r>
+        <w:rPr>
+          <w:rFonts w:ascii="Arial" w:hAnsi="Arial" w:cs="Arial"/>
+        </w:rPr>
+        <w:t xml:space="preserve"> custom component built from scratch </w:t>
+      </w:r>
+      <w:r>
+        <w:rPr>
+          <w:rFonts w:ascii="Arial" w:hAnsi="Arial" w:cs="Arial"/>
+        </w:rPr>
+        <w:t>is</w:t>
+      </w:r>
+      <w:r>
+        <w:rPr>
+          <w:rFonts w:ascii="Arial" w:hAnsi="Arial" w:cs="Arial"/>
+        </w:rPr>
+        <w:t xml:space="preserve"> attendance</w:t>
+      </w:r>
+      <w:r>
+        <w:rPr>
+          <w:rFonts w:ascii="Arial" w:hAnsi="Arial" w:cs="Arial"/>
+        </w:rPr>
+        <w:t>.</w:t>
+      </w:r>
+    </w:p>
+    <w:p>
+      <w:pPr>
+        <w:rPr>
+          <w:noProof/>
+        </w:rPr>
+      </w:pPr>
+      <w:r>
+        <w:rPr>
+          <w:noProof/>
+        </w:rPr>
+        <w:drawing>
+          <wp:inline distT="0" distB="0" distL="0" distR="0" wp14:anchorId="4CC803EB" wp14:editId="1B611202">
+            <wp:extent cx="3178370" cy="2030818"/>
+            <wp:effectExtent l="0" t="0" r="0" b="0"/>
+            <wp:docPr id="35" name="Picture 35"/>
+            <wp:cNvGraphicFramePr>
+              <a:graphicFrameLocks xmlns:a="http://schemas.openxmlformats.org/drawingml/2006/main" noChangeAspect="1"/>
+            </wp:cNvGraphicFramePr>
+            <a:graphic xmlns:a="http://schemas.openxmlformats.org/drawingml/2006/main">
+              <a:graphicData uri="http://schemas.openxmlformats.org/drawingml/2006/picture">
+                <pic:pic xmlns:pic="http://schemas.openxmlformats.org/drawingml/2006/picture">
+                  <pic:nvPicPr>
+                    <pic:cNvPr id="1" name=""/>
+                    <pic:cNvPicPr/>
+                  </pic:nvPicPr>
+                  <pic:blipFill>
+                    <a:blip r:embed="rId39"/>
+                    <a:stretch>
+                      <a:fillRect/>
+                    </a:stretch>
+                  </pic:blipFill>
+                  <pic:spPr>
+                    <a:xfrm>
+                      <a:off x="0" y="0"/>
+                      <a:ext cx="3199866" cy="2044553"/>
+                    </a:xfrm>
+                    <a:prstGeom prst="rect">
+                      <a:avLst/>
+                    </a:prstGeom>
+                  </pic:spPr>
+                </pic:pic>
+              </a:graphicData>
+            </a:graphic>
+          </wp:inline>
+        </w:drawing>
+      </w:r>
+      <w:r>
+        <w:rPr>
+          <w:noProof/>
+        </w:rPr>
+        <w:t xml:space="preserve"> </w:t>
+      </w:r>
+      <w:r>
+        <w:rPr>
+          <w:i/>
+          <w:iCs/>
+          <w:noProof/>
+          <w:color w:val="538135" w:themeColor="accent6" w:themeShade="BF"/>
+        </w:rPr>
+        <w:t>&lt;- Another completely designed from scratch custom component is Toast.tsx, which styles the given input text and display</w:t>
+      </w:r>
+      <w:r>
+        <w:rPr>
+          <w:i/>
+          <w:iCs/>
+          <w:noProof/>
+          <w:color w:val="538135" w:themeColor="accent6" w:themeShade="BF"/>
+        </w:rPr>
+        <w:t>s</w:t>
+      </w:r>
+      <w:r>
+        <w:rPr>
+          <w:i/>
+          <w:iCs/>
+          <w:noProof/>
+          <w:color w:val="538135" w:themeColor="accent6" w:themeShade="BF"/>
+        </w:rPr>
+        <w:t xml:space="preserve"> a </w:t>
+      </w:r>
+      <w:r>
+        <w:rPr>
+          <w:i/>
+          <w:iCs/>
+          <w:noProof/>
+          <w:color w:val="538135" w:themeColor="accent6" w:themeShade="BF"/>
+        </w:rPr>
+        <w:t>T</w:t>
+      </w:r>
+      <w:r>
+        <w:rPr>
+          <w:i/>
+          <w:iCs/>
+          <w:noProof/>
+          <w:color w:val="538135" w:themeColor="accent6" w:themeShade="BF"/>
+        </w:rPr>
+        <w:t>oast</w:t>
+      </w:r>
+      <w:r>
+        <w:rPr>
+          <w:i/>
+          <w:iCs/>
+          <w:noProof/>
+          <w:color w:val="538135" w:themeColor="accent6" w:themeShade="BF"/>
+        </w:rPr>
+        <w:t xml:space="preserve"> message</w:t>
+      </w:r>
+    </w:p>
+    <w:p>
+      <w:pPr>
+        <w:rPr>
+          <w:rFonts w:ascii="Arial" w:hAnsi="Arial" w:cs="Arial"/>
+        </w:rPr>
+      </w:pPr>
+      <w:r>
+        <w:rPr>
+          <w:rFonts w:ascii="Arial" w:hAnsi="Arial" w:cs="Arial"/>
+        </w:rPr>
+        <w:t>The Attendance slider custom component takes 2 input props, which are</w:t>
+      </w:r>
     </w:p>
     <w:p>
       <w:pPr>
         <w:pStyle w:val="ListParagraph"/>
         <w:numPr>
-          <w:ilvl w:val="1"/>
-          <w:numId w:val="2"/>
+          <w:ilvl w:val="0"/>
+          <w:numId w:val="4"/>
         </w:numPr>
-      </w:pPr>
-      <w:r>
-        <w:rPr>
-          <w:color w:val="FF0000"/>
-        </w:rPr>
-        <w:t xml:space="preserve">Tag completely </w:t>
-      </w:r>
-      <w:r>
-        <w:rPr>
-          <w:color w:val="FF0000"/>
-        </w:rPr>
-        <w:t>developed by the student himself</w:t>
-      </w:r>
+        <w:rPr>
+          <w:rFonts w:ascii="Arial" w:hAnsi="Arial" w:cs="Arial"/>
+        </w:rPr>
+      </w:pPr>
+      <w:r>
+        <w:rPr>
+          <w:rFonts w:ascii="Arial" w:hAnsi="Arial" w:cs="Arial"/>
+        </w:rPr>
+        <w:t>Number of attended Lectures</w:t>
+      </w:r>
+    </w:p>
+    <w:p>
+      <w:pPr>
+        <w:pStyle w:val="ListParagraph"/>
+        <w:numPr>
+          <w:ilvl w:val="0"/>
+          <w:numId w:val="4"/>
+        </w:numPr>
+        <w:rPr>
+          <w:rFonts w:ascii="Arial" w:hAnsi="Arial" w:cs="Arial"/>
+        </w:rPr>
+      </w:pPr>
+      <w:r>
+        <w:rPr>
+          <w:rFonts w:ascii="Arial" w:hAnsi="Arial" w:cs="Arial"/>
+        </w:rPr>
+        <w:t>Number of total lectures</w:t>
+      </w:r>
+    </w:p>
+    <w:p>
+      <w:pPr>
+        <w:rPr>
+          <w:rFonts w:ascii="Arial" w:hAnsi="Arial" w:cs="Arial"/>
+        </w:rPr>
+      </w:pPr>
+      <w:r>
+        <w:rPr>
+          <w:rFonts w:ascii="Arial" w:hAnsi="Arial" w:cs="Arial"/>
+        </w:rPr>
+        <w:t>These two values are used to calculate the student’s current attendance % and returns a slider bar with the corresponding values.</w:t>
+      </w:r>
+      <w:r>
+        <w:rPr>
+          <w:rFonts w:ascii="Arial" w:hAnsi="Arial" w:cs="Arial"/>
+        </w:rPr>
+        <w:t xml:space="preserve"> Below shows the usage of this component</w:t>
+      </w:r>
+    </w:p>
+    <w:p>
+      <w:pPr>
+        <w:rPr>
+          <w:rFonts w:ascii="Arial" w:hAnsi="Arial" w:cs="Arial"/>
+        </w:rPr>
+      </w:pPr>
+      <w:r>
+        <w:rPr>
+          <w:noProof/>
+        </w:rPr>
+        <w:drawing>
+          <wp:inline distT="0" distB="0" distL="0" distR="0" wp14:anchorId="18C414D6" wp14:editId="3BDF1734">
+            <wp:extent cx="5677786" cy="2959607"/>
+            <wp:effectExtent l="0" t="0" r="0" b="0"/>
+            <wp:docPr id="36" name="Picture 36" descr="Text&#10;&#10;Description automatically generated"/>
+            <wp:cNvGraphicFramePr>
+              <a:graphicFrameLocks xmlns:a="http://schemas.openxmlformats.org/drawingml/2006/main" noChangeAspect="1"/>
+            </wp:cNvGraphicFramePr>
+            <a:graphic xmlns:a="http://schemas.openxmlformats.org/drawingml/2006/main">
+              <a:graphicData uri="http://schemas.openxmlformats.org/drawingml/2006/picture">
+                <pic:pic xmlns:pic="http://schemas.openxmlformats.org/drawingml/2006/picture">
+                  <pic:nvPicPr>
+                    <pic:cNvPr id="36" name="Picture 36" descr="Text&#10;&#10;Description automatically generated"/>
+                    <pic:cNvPicPr/>
+                  </pic:nvPicPr>
+                  <pic:blipFill>
+                    <a:blip r:embed="rId40"/>
+                    <a:stretch>
+                      <a:fillRect/>
+                    </a:stretch>
+                  </pic:blipFill>
+                  <pic:spPr>
+                    <a:xfrm>
+                      <a:off x="0" y="0"/>
+                      <a:ext cx="5726484" cy="2984991"/>
+                    </a:xfrm>
+                    <a:prstGeom prst="rect">
+                      <a:avLst/>
+                    </a:prstGeom>
+                  </pic:spPr>
+                </pic:pic>
+              </a:graphicData>
+            </a:graphic>
+          </wp:inline>
+        </w:drawing>
+      </w:r>
+    </w:p>
+    <w:p>
+      <w:pPr>
+        <w:rPr>
+          <w:rFonts w:ascii="Arial" w:hAnsi="Arial" w:cs="Arial"/>
+        </w:rPr>
+      </w:pPr>
+      <w:r>
+        <w:rPr>
+          <w:noProof/>
+        </w:rPr>
+        <w:drawing>
+          <wp:anchor distT="0" distB="0" distL="114300" distR="114300" simplePos="0" relativeHeight="251717120" behindDoc="0" locked="0" layoutInCell="1" allowOverlap="1" wp14:anchorId="2796D7C8" wp14:editId="286C7333">
+            <wp:simplePos x="0" y="0"/>
+            <wp:positionH relativeFrom="column">
+              <wp:posOffset>-15240</wp:posOffset>
+            </wp:positionH>
+            <wp:positionV relativeFrom="paragraph">
+              <wp:posOffset>317472</wp:posOffset>
+            </wp:positionV>
+            <wp:extent cx="3631565" cy="574040"/>
+            <wp:effectExtent l="0" t="0" r="0" b="0"/>
+            <wp:wrapTopAndBottom/>
+            <wp:docPr id="37" name="Picture 37"/>
+            <wp:cNvGraphicFramePr>
+              <a:graphicFrameLocks xmlns:a="http://schemas.openxmlformats.org/drawingml/2006/main" noChangeAspect="1"/>
+            </wp:cNvGraphicFramePr>
+            <a:graphic xmlns:a="http://schemas.openxmlformats.org/drawingml/2006/main">
+              <a:graphicData uri="http://schemas.openxmlformats.org/drawingml/2006/picture">
+                <pic:pic xmlns:pic="http://schemas.openxmlformats.org/drawingml/2006/picture">
+                  <pic:nvPicPr>
+                    <pic:cNvPr id="1" name=""/>
+                    <pic:cNvPicPr/>
+                  </pic:nvPicPr>
+                  <pic:blipFill>
+                    <a:blip r:embed="rId41">
+                      <a:extLst>
+                        <a:ext uri="{28A0092B-C50C-407E-A947-70E740481C1C}">
+                          <a14:useLocalDpi xmlns:a14="http://schemas.microsoft.com/office/drawing/2010/main" val="0"/>
+                        </a:ext>
+                      </a:extLst>
+                    </a:blip>
+                    <a:stretch>
+                      <a:fillRect/>
+                    </a:stretch>
+                  </pic:blipFill>
+                  <pic:spPr>
+                    <a:xfrm>
+                      <a:off x="0" y="0"/>
+                      <a:ext cx="3631565" cy="574040"/>
+                    </a:xfrm>
+                    <a:prstGeom prst="rect">
+                      <a:avLst/>
+                    </a:prstGeom>
+                  </pic:spPr>
+                </pic:pic>
+              </a:graphicData>
+            </a:graphic>
+            <wp14:sizeRelH relativeFrom="margin">
+              <wp14:pctWidth>0</wp14:pctWidth>
+            </wp14:sizeRelH>
+            <wp14:sizeRelV relativeFrom="margin">
+              <wp14:pctHeight>0</wp14:pctHeight>
+            </wp14:sizeRelV>
+          </wp:anchor>
+        </w:drawing>
+      </w:r>
+      <w:r>
+        <w:rPr>
+          <w:rFonts w:ascii="Arial" w:hAnsi="Arial" w:cs="Arial"/>
+        </w:rPr>
+        <w:t xml:space="preserve">Final output of </w:t>
+      </w:r>
+      <w:r>
+        <w:rPr>
+          <w:rFonts w:ascii="Arial" w:hAnsi="Arial" w:cs="Arial"/>
+          <w:b/>
+          <w:bCs/>
+        </w:rPr>
+        <w:t>&lt;AttendanceSlider/&gt;</w:t>
+      </w:r>
+      <w:r>
+        <w:rPr>
+          <w:rFonts w:ascii="Arial" w:hAnsi="Arial" w:cs="Arial"/>
+          <w:b/>
+          <w:bCs/>
+        </w:rPr>
+        <w:t xml:space="preserve"> </w:t>
+      </w:r>
+      <w:r>
+        <w:rPr>
+          <w:rFonts w:ascii="Arial" w:hAnsi="Arial" w:cs="Arial"/>
+        </w:rPr>
+        <w:t xml:space="preserve">only displayed when </w:t>
+      </w:r>
+      <w:r>
+        <w:rPr>
+          <w:rFonts w:ascii="Arial" w:hAnsi="Arial" w:cs="Arial"/>
+          <w:b/>
+          <w:bCs/>
+        </w:rPr>
+        <w:t>&lt;OfflineApp/&gt;</w:t>
+      </w:r>
+      <w:r>
+        <w:rPr>
+          <w:rFonts w:ascii="Arial" w:hAnsi="Arial" w:cs="Arial"/>
+          <w:b/>
+          <w:bCs/>
+        </w:rPr>
+        <w:t xml:space="preserve"> </w:t>
+      </w:r>
+      <w:r>
+        <w:rPr>
+          <w:rFonts w:ascii="Arial" w:hAnsi="Arial" w:cs="Arial"/>
+        </w:rPr>
+        <w:t>is validated</w:t>
+      </w:r>
+    </w:p>
+    <w:p>
+      <w:pPr>
+        <w:pStyle w:val="Heading2"/>
+        <w:spacing w:line="360" w:lineRule="auto"/>
+        <w:rPr>
+          <w:sz w:val="44"/>
+          <w:szCs w:val="44"/>
+        </w:rPr>
+      </w:pPr>
+      <w:bookmarkStart w:id="25" w:name="_Toc84723385"/>
+      <w:r>
+        <w:rPr>
+          <w:sz w:val="44"/>
+          <w:szCs w:val="44"/>
+        </w:rPr>
+        <w:lastRenderedPageBreak/>
+        <w:t xml:space="preserve">Further </w:t>
+      </w:r>
+      <w:r>
+        <w:rPr>
+          <w:sz w:val="44"/>
+          <w:szCs w:val="44"/>
+        </w:rPr>
+        <w:t>Prototype Enhancements</w:t>
+      </w:r>
+      <w:bookmarkEnd w:id="25"/>
     </w:p>
     <w:p>
       <w:pPr>
@@ -8153,22 +8774,14 @@
         <w:spacing w:line="360" w:lineRule="auto"/>
         <w:jc w:val="both"/>
         <w:rPr>
-          <w:rStyle w:val="IntenseEmphasis"/>
-          <w:i w:val="0"/>
-          <w:iCs w:val="0"/>
-          <w:sz w:val="32"/>
-          <w:szCs w:val="32"/>
-        </w:rPr>
-      </w:pPr>
-      <w:r>
-        <w:rPr>
-          <w:rStyle w:val="IntenseEmphasis"/>
-          <w:i w:val="0"/>
-          <w:iCs w:val="0"/>
-          <w:sz w:val="32"/>
-          <w:szCs w:val="32"/>
-        </w:rPr>
-        <w:t>Torch Usage</w:t>
+          <w:rFonts w:ascii="Arial" w:hAnsi="Arial" w:cs="Arial"/>
+        </w:rPr>
+      </w:pPr>
+      <w:r>
+        <w:rPr>
+          <w:rFonts w:ascii="Arial" w:hAnsi="Arial" w:cs="Arial"/>
+        </w:rPr>
+        <w:t>Implementation of Guest Login using Google Authentication, to display Guest specific drawer components.</w:t>
       </w:r>
     </w:p>
     <w:p>
@@ -8188,7 +8801,140 @@
         <w:rPr>
           <w:rFonts w:ascii="Arial" w:hAnsi="Arial" w:cs="Arial"/>
         </w:rPr>
-        <w:t xml:space="preserve">This feature was available during the initial release, but accessing this hardware seemed redundant as the student would not be scanning QR codes in the dark. They would scan it off a laptop/computer screen which would cause a glare affect. Since this can cause some frustration in UX, it was </w:t>
+        <w:t>Implementation of user sign out was not included in the current prototype.</w:t>
+      </w:r>
+      <w:r>
+        <w:rPr>
+          <w:rFonts w:ascii="Arial" w:hAnsi="Arial" w:cs="Arial"/>
+        </w:rPr>
+        <w:t xml:space="preserve"> Currently, user state is maintained with react context and hooks. This need to be replaced with react redux in a future version update.</w:t>
+      </w:r>
+    </w:p>
+    <w:p>
+      <w:pPr>
+        <w:pStyle w:val="ListParagraph"/>
+        <w:numPr>
+          <w:ilvl w:val="0"/>
+          <w:numId w:val="2"/>
+        </w:numPr>
+        <w:spacing w:line="360" w:lineRule="auto"/>
+        <w:jc w:val="both"/>
+        <w:rPr>
+          <w:rFonts w:ascii="Arial" w:hAnsi="Arial" w:cs="Arial"/>
+        </w:rPr>
+      </w:pPr>
+      <w:r>
+        <w:rPr>
+          <w:rFonts w:ascii="Arial" w:hAnsi="Arial" w:cs="Arial"/>
+        </w:rPr>
+        <w:t>Currently Firebase Functions requires a firebase blaze package, which is a paid service on usage. When scaling above 2 million requests per day, we need to consider other unpaid backend services, such as Prisma.</w:t>
+      </w:r>
+    </w:p>
+    <w:p>
+      <w:pPr>
+        <w:pStyle w:val="ListParagraph"/>
+        <w:numPr>
+          <w:ilvl w:val="0"/>
+          <w:numId w:val="2"/>
+        </w:numPr>
+        <w:spacing w:line="360" w:lineRule="auto"/>
+        <w:jc w:val="both"/>
+        <w:rPr>
+          <w:rFonts w:ascii="Arial" w:hAnsi="Arial" w:cs="Arial"/>
+        </w:rPr>
+      </w:pPr>
+      <w:r>
+        <w:rPr>
+          <w:rFonts w:ascii="Arial" w:hAnsi="Arial" w:cs="Arial"/>
+        </w:rPr>
+        <w:t>Future major business logics that consume a lot of power and resources to be implemented directly as cloud functions on the backend server.</w:t>
+      </w:r>
+    </w:p>
+    <w:p>
+      <w:pPr>
+        <w:pStyle w:val="ListParagraph"/>
+        <w:numPr>
+          <w:ilvl w:val="0"/>
+          <w:numId w:val="2"/>
+        </w:numPr>
+        <w:spacing w:line="360" w:lineRule="auto"/>
+        <w:jc w:val="both"/>
+        <w:rPr>
+          <w:rFonts w:ascii="Arial" w:hAnsi="Arial" w:cs="Arial"/>
+        </w:rPr>
+      </w:pPr>
+      <w:r>
+        <w:rPr>
+          <w:rFonts w:ascii="Arial" w:hAnsi="Arial" w:cs="Arial"/>
+        </w:rPr>
+        <w:t>Get official approval from SLIIT authorities and publish this application on Google Play store/ Apple app store</w:t>
+      </w:r>
+      <w:r>
+        <w:rPr>
+          <w:rFonts w:ascii="Arial" w:hAnsi="Arial" w:cs="Arial"/>
+        </w:rPr>
+        <w:t xml:space="preserve"> for a production build release.</w:t>
+      </w:r>
+    </w:p>
+    <w:p>
+      <w:pPr>
+        <w:pStyle w:val="Heading2"/>
+        <w:spacing w:line="360" w:lineRule="auto"/>
+        <w:rPr>
+          <w:sz w:val="44"/>
+          <w:szCs w:val="44"/>
+        </w:rPr>
+      </w:pPr>
+      <w:bookmarkStart w:id="26" w:name="_Toc84723386"/>
+      <w:r>
+        <w:rPr>
+          <w:sz w:val="44"/>
+          <w:szCs w:val="44"/>
+        </w:rPr>
+        <w:t>Challenges Faced</w:t>
+      </w:r>
+      <w:bookmarkEnd w:id="26"/>
+    </w:p>
+    <w:p>
+      <w:pPr>
+        <w:spacing w:line="360" w:lineRule="auto"/>
+        <w:jc w:val="both"/>
+        <w:rPr>
+          <w:rFonts w:ascii="Arial" w:hAnsi="Arial" w:cs="Arial"/>
+        </w:rPr>
+      </w:pPr>
+      <w:r>
+        <w:rPr>
+          <w:rFonts w:ascii="Arial" w:hAnsi="Arial" w:cs="Arial"/>
+        </w:rPr>
+        <w:t>Some redundant features were implemented and removed later in Design prototyping. One good example is the usage of react-native-torch</w:t>
+      </w:r>
+      <w:r>
+        <w:rPr>
+          <w:rFonts w:ascii="Arial" w:hAnsi="Arial" w:cs="Arial"/>
+        </w:rPr>
+        <w:t xml:space="preserve">. </w:t>
+      </w:r>
+      <w:r>
+        <w:rPr>
+          <w:rFonts w:ascii="Arial" w:hAnsi="Arial" w:cs="Arial"/>
+        </w:rPr>
+        <w:t xml:space="preserve">This feature was available during the initial release, but accessing this hardware seemed redundant as the student would not be scanning QR codes in the dark. </w:t>
+      </w:r>
+    </w:p>
+    <w:p>
+      <w:pPr>
+        <w:spacing w:line="360" w:lineRule="auto"/>
+        <w:jc w:val="both"/>
+        <w:rPr>
+          <w:rFonts w:ascii="Arial" w:hAnsi="Arial" w:cs="Arial"/>
+        </w:rPr>
+      </w:pPr>
+      <w:r>
+        <w:rPr>
+          <w:rFonts w:ascii="Arial" w:hAnsi="Arial" w:cs="Arial"/>
+        </w:rPr>
+        <w:t xml:space="preserve">They would scan it off a laptop/computer screen which would cause a glare affect. Since this can cause some frustration in UX, it was </w:t>
       </w:r>
       <w:r>
         <w:rPr>
@@ -8203,12 +8949,150 @@
         <w:rPr>
           <w:rFonts w:ascii="Arial" w:hAnsi="Arial" w:cs="Arial"/>
         </w:rPr>
-        <w:t xml:space="preserve"> during the development process.</w:t>
-      </w:r>
-    </w:p>
-    <w:p>
-      <w:r>
-        <w:t xml:space="preserve">Futher improvements, student must be able to view past semester/year attendance in “View attendance” module. </w:t>
+        <w:t xml:space="preserve"> during the</w:t>
+      </w:r>
+      <w:r>
+        <w:rPr>
+          <w:rFonts w:ascii="Arial" w:hAnsi="Arial" w:cs="Arial"/>
+        </w:rPr>
+        <w:t xml:space="preserve"> latter phases of</w:t>
+      </w:r>
+      <w:r>
+        <w:rPr>
+          <w:rFonts w:ascii="Arial" w:hAnsi="Arial" w:cs="Arial"/>
+        </w:rPr>
+        <w:t xml:space="preserve"> development.</w:t>
+      </w:r>
+    </w:p>
+    <w:p>
+      <w:pPr>
+        <w:spacing w:line="360" w:lineRule="auto"/>
+        <w:jc w:val="both"/>
+        <w:rPr>
+          <w:rFonts w:ascii="Arial" w:hAnsi="Arial" w:cs="Arial"/>
+          <w:i/>
+          <w:iCs/>
+        </w:rPr>
+      </w:pPr>
+      <w:r>
+        <w:rPr>
+          <w:rFonts w:ascii="Arial" w:hAnsi="Arial" w:cs="Arial"/>
+          <w:i/>
+          <w:iCs/>
+        </w:rPr>
+        <w:t xml:space="preserve">For </w:t>
+      </w:r>
+      <w:r>
+        <w:rPr>
+          <w:rFonts w:ascii="Arial" w:hAnsi="Arial" w:cs="Arial"/>
+          <w:i/>
+          <w:iCs/>
+        </w:rPr>
+        <w:t>knowledge sharing purposes and assignment criteria retrospective regarding</w:t>
+      </w:r>
+      <w:r>
+        <w:rPr>
+          <w:rFonts w:ascii="Arial" w:hAnsi="Arial" w:cs="Arial"/>
+          <w:i/>
+          <w:iCs/>
+        </w:rPr>
+        <w:t xml:space="preserve"> the</w:t>
+      </w:r>
+      <w:r>
+        <w:rPr>
+          <w:rFonts w:ascii="Arial" w:hAnsi="Arial" w:cs="Arial"/>
+          <w:i/>
+          <w:iCs/>
+        </w:rPr>
+        <w:t xml:space="preserve"> learning curve was discussed</w:t>
+      </w:r>
+      <w:r>
+        <w:rPr>
+          <w:rFonts w:ascii="Arial" w:hAnsi="Arial" w:cs="Arial"/>
+          <w:i/>
+          <w:iCs/>
+        </w:rPr>
+        <w:t xml:space="preserve"> among 2 students, </w:t>
+      </w:r>
+      <w:r>
+        <w:rPr>
+          <w:rFonts w:ascii="Arial" w:hAnsi="Arial" w:cs="Arial"/>
+          <w:i/>
+          <w:iCs/>
+        </w:rPr>
+        <w:t>Dinuka Kodituwakku</w:t>
+      </w:r>
+      <w:r>
+        <w:rPr>
+          <w:rFonts w:ascii="Arial" w:hAnsi="Arial" w:cs="Arial"/>
+          <w:i/>
+          <w:iCs/>
+        </w:rPr>
+        <w:t xml:space="preserve"> (</w:t>
+      </w:r>
+      <w:r>
+        <w:rPr>
+          <w:rFonts w:ascii="Arial" w:hAnsi="Arial" w:cs="Arial"/>
+          <w:i/>
+          <w:iCs/>
+        </w:rPr>
+        <w:t>MS21911644</w:t>
+      </w:r>
+      <w:r>
+        <w:rPr>
+          <w:rFonts w:ascii="Arial" w:hAnsi="Arial" w:cs="Arial"/>
+          <w:i/>
+          <w:iCs/>
+        </w:rPr>
+        <w:t>) and</w:t>
+      </w:r>
+      <w:r>
+        <w:rPr>
+          <w:rFonts w:ascii="Arial" w:hAnsi="Arial" w:cs="Arial"/>
+          <w:i/>
+          <w:iCs/>
+        </w:rPr>
+        <w:t xml:space="preserve"> </w:t>
+      </w:r>
+      <w:r>
+        <w:rPr>
+          <w:rFonts w:ascii="Arial" w:hAnsi="Arial" w:cs="Arial"/>
+          <w:i/>
+          <w:iCs/>
+        </w:rPr>
+        <w:t>Randika Peiris</w:t>
+      </w:r>
+      <w:r>
+        <w:rPr>
+          <w:rFonts w:ascii="Arial" w:hAnsi="Arial" w:cs="Arial"/>
+          <w:i/>
+          <w:iCs/>
+        </w:rPr>
+        <w:t xml:space="preserve"> </w:t>
+      </w:r>
+      <w:r>
+        <w:rPr>
+          <w:rFonts w:ascii="Arial" w:hAnsi="Arial" w:cs="Arial"/>
+          <w:i/>
+          <w:iCs/>
+        </w:rPr>
+        <w:t>(</w:t>
+      </w:r>
+      <w:r>
+        <w:rPr>
+          <w:rFonts w:ascii="Arial" w:hAnsi="Arial" w:cs="Arial"/>
+          <w:i/>
+          <w:iCs/>
+        </w:rPr>
+        <w:t>MS21911712</w:t>
+      </w:r>
+      <w:r>
+        <w:rPr>
+          <w:rFonts w:ascii="Arial" w:hAnsi="Arial" w:cs="Arial"/>
+          <w:i/>
+          <w:iCs/>
+        </w:rPr>
+        <w:t>)</w:t>
       </w:r>
     </w:p>
     <w:p>
@@ -8220,105 +9104,159 @@
           <w:szCs w:val="44"/>
         </w:rPr>
       </w:pPr>
-      <w:bookmarkStart w:id="25" w:name="_Toc84723385"/>
+      <w:bookmarkStart w:id="27" w:name="_Toc84723387"/>
       <w:r>
         <w:rPr>
           <w:sz w:val="44"/>
           <w:szCs w:val="44"/>
         </w:rPr>
-        <w:t xml:space="preserve">Further </w:t>
-      </w:r>
-      <w:r>
-        <w:rPr>
-          <w:sz w:val="44"/>
-          <w:szCs w:val="44"/>
-        </w:rPr>
-        <w:t>Prototype Enhancements</w:t>
-      </w:r>
-      <w:bookmarkEnd w:id="25"/>
-    </w:p>
-    <w:p>
-      <w:pPr>
-        <w:pStyle w:val="Heading2"/>
+        <w:t>References</w:t>
+      </w:r>
+      <w:bookmarkEnd w:id="27"/>
+    </w:p>
+    <w:p>
+      <w:pPr>
         <w:spacing w:line="360" w:lineRule="auto"/>
-        <w:rPr>
-          <w:sz w:val="44"/>
-          <w:szCs w:val="44"/>
-        </w:rPr>
-      </w:pPr>
-      <w:bookmarkStart w:id="26" w:name="_Toc84723386"/>
-      <w:r>
-        <w:rPr>
-          <w:sz w:val="44"/>
-          <w:szCs w:val="44"/>
-        </w:rPr>
-        <w:t>Challenges Faced</w:t>
-      </w:r>
-      <w:bookmarkEnd w:id="26"/>
-    </w:p>
-    <w:p/>
-    <w:p>
-      <w:pPr>
-        <w:pStyle w:val="Heading2"/>
+        <w:jc w:val="both"/>
+        <w:rPr>
+          <w:rFonts w:ascii="Arial" w:hAnsi="Arial" w:cs="Arial"/>
+          <w:i/>
+          <w:iCs/>
+        </w:rPr>
+      </w:pPr>
+      <w:r>
+        <w:rPr>
+          <w:rFonts w:ascii="Arial" w:hAnsi="Arial" w:cs="Arial"/>
+          <w:i/>
+          <w:iCs/>
+        </w:rPr>
+        <w:t xml:space="preserve">[1] </w:t>
+      </w:r>
+      <w:r>
+        <w:rPr>
+          <w:rFonts w:ascii="Arial" w:hAnsi="Arial" w:cs="Arial"/>
+          <w:i/>
+          <w:iCs/>
+        </w:rPr>
+        <w:t>http://www.cse.mrt.ac.lk/life/resources_and_facilities</w:t>
+      </w:r>
+    </w:p>
+    <w:p>
+      <w:pPr>
         <w:spacing w:line="360" w:lineRule="auto"/>
-        <w:rPr>
-          <w:sz w:val="44"/>
-          <w:szCs w:val="44"/>
-        </w:rPr>
-      </w:pPr>
-      <w:bookmarkStart w:id="27" w:name="_Toc84723387"/>
-      <w:r>
-        <w:rPr>
-          <w:sz w:val="44"/>
-          <w:szCs w:val="44"/>
-        </w:rPr>
-        <w:t>References</w:t>
-      </w:r>
-      <w:bookmarkEnd w:id="27"/>
-    </w:p>
-    <w:p>
-      <w:r>
-        <w:t xml:space="preserve">[1] </w:t>
-      </w:r>
-      <w:r>
-        <w:t>http://www.cse.mrt.ac.lk/life/resources_and_facilities</w:t>
-      </w:r>
-    </w:p>
-    <w:p>
-      <w:r>
+        <w:jc w:val="both"/>
+        <w:rPr>
+          <w:rFonts w:ascii="Arial" w:hAnsi="Arial" w:cs="Arial"/>
+          <w:i/>
+          <w:iCs/>
+        </w:rPr>
+      </w:pPr>
+      <w:r>
+        <w:rPr>
+          <w:rFonts w:ascii="Arial" w:hAnsi="Arial" w:cs="Arial"/>
+          <w:i/>
+          <w:iCs/>
+        </w:rPr>
         <w:t xml:space="preserve">[2] Images used for application purposes are purely from </w:t>
       </w:r>
-      <w:hyperlink r:id="rId39" w:history="1">
+      <w:hyperlink r:id="rId42" w:history="1">
         <w:r>
           <w:rPr>
-            <w:rStyle w:val="Hyperlink"/>
+            <w:rFonts w:ascii="Arial" w:hAnsi="Arial" w:cs="Arial"/>
+            <w:i/>
+            <w:iCs/>
           </w:rPr>
           <w:t>https://www.sliit.lk/</w:t>
         </w:r>
       </w:hyperlink>
       <w:r>
+        <w:rPr>
+          <w:rFonts w:ascii="Arial" w:hAnsi="Arial" w:cs="Arial"/>
+          <w:i/>
+          <w:iCs/>
+        </w:rPr>
         <w:t xml:space="preserve"> and courseweb. Image </w:t>
       </w:r>
       <w:r>
+        <w:rPr>
+          <w:rFonts w:ascii="Arial" w:hAnsi="Arial" w:cs="Arial"/>
+          <w:i/>
+          <w:iCs/>
+        </w:rPr>
         <w:t xml:space="preserve">courtesy </w:t>
       </w:r>
       <w:r>
+        <w:rPr>
+          <w:rFonts w:ascii="Arial" w:hAnsi="Arial" w:cs="Arial"/>
+          <w:i/>
+          <w:iCs/>
+        </w:rPr>
         <w:t xml:space="preserve">credits </w:t>
       </w:r>
       <w:r>
+        <w:rPr>
+          <w:rFonts w:ascii="Arial" w:hAnsi="Arial" w:cs="Arial"/>
+          <w:i/>
+          <w:iCs/>
+        </w:rPr>
         <w:t xml:space="preserve">goes </w:t>
       </w:r>
       <w:r>
+        <w:rPr>
+          <w:rFonts w:ascii="Arial" w:hAnsi="Arial" w:cs="Arial"/>
+          <w:i/>
+          <w:iCs/>
+        </w:rPr>
         <w:t>to original owners</w:t>
       </w:r>
       <w:r>
+        <w:rPr>
+          <w:rFonts w:ascii="Arial" w:hAnsi="Arial" w:cs="Arial"/>
+          <w:i/>
+          <w:iCs/>
+        </w:rPr>
         <w:t>.</w:t>
       </w:r>
     </w:p>
-    <w:p/>
+    <w:p>
+      <w:pPr>
+        <w:spacing w:line="360" w:lineRule="auto"/>
+        <w:jc w:val="both"/>
+        <w:rPr>
+          <w:rFonts w:ascii="Arial" w:hAnsi="Arial" w:cs="Arial"/>
+          <w:i/>
+          <w:iCs/>
+        </w:rPr>
+      </w:pPr>
+      <w:r>
+        <w:rPr>
+          <w:rFonts w:ascii="Arial" w:hAnsi="Arial" w:cs="Arial"/>
+          <w:i/>
+          <w:iCs/>
+        </w:rPr>
+        <w:t>[3]</w:t>
+      </w:r>
+      <w:r>
+        <w:rPr>
+          <w:rFonts w:ascii="Arial" w:hAnsi="Arial" w:cs="Arial"/>
+          <w:i/>
+          <w:iCs/>
+        </w:rPr>
+        <w:t xml:space="preserve"> </w:t>
+      </w:r>
+      <w:hyperlink r:id="rId43" w:history="1">
+        <w:r>
+          <w:rPr>
+            <w:i/>
+            <w:iCs/>
+          </w:rPr>
+          <w:t>https://romannurik.github.io/AndroidAssetStudio/icons-launcher.html</w:t>
+        </w:r>
+      </w:hyperlink>
+    </w:p>
     <w:sectPr>
-      <w:headerReference w:type="default" r:id="rId40"/>
-      <w:footerReference w:type="default" r:id="rId41"/>
+      <w:headerReference w:type="default" r:id="rId44"/>
+      <w:footerReference w:type="default" r:id="rId45"/>
       <w:pgSz w:w="12240" w:h="15840"/>
       <w:pgMar w:top="1440" w:right="1440" w:bottom="1440" w:left="1440" w:header="720" w:footer="720" w:gutter="0"/>
       <w:cols w:space="720"/>
@@ -8714,6 +9652,119 @@
     </w:lvl>
   </w:abstractNum>
   <w:abstractNum w:abstractNumId="2" w15:restartNumberingAfterBreak="0">
+    <w:nsid w:val="66687FF9"/>
+    <w:multiLevelType w:val="hybridMultilevel"/>
+    <w:tmpl w:val="B6429F14"/>
+    <w:lvl w:ilvl="0" w:tplc="04090001">
+      <w:start w:val="1"/>
+      <w:numFmt w:val="bullet"/>
+      <w:lvlText w:val=""/>
+      <w:lvlJc w:val="left"/>
+      <w:pPr>
+        <w:ind w:left="720" w:hanging="360"/>
+      </w:pPr>
+      <w:rPr>
+        <w:rFonts w:ascii="Symbol" w:hAnsi="Symbol" w:hint="default"/>
+      </w:rPr>
+    </w:lvl>
+    <w:lvl w:ilvl="1" w:tplc="04090003" w:tentative="1">
+      <w:start w:val="1"/>
+      <w:numFmt w:val="bullet"/>
+      <w:lvlText w:val="o"/>
+      <w:lvlJc w:val="left"/>
+      <w:pPr>
+        <w:ind w:left="1440" w:hanging="360"/>
+      </w:pPr>
+      <w:rPr>
+        <w:rFonts w:ascii="Courier New" w:hAnsi="Courier New" w:cs="Courier New" w:hint="default"/>
+      </w:rPr>
+    </w:lvl>
+    <w:lvl w:ilvl="2" w:tplc="04090005" w:tentative="1">
+      <w:start w:val="1"/>
+      <w:numFmt w:val="bullet"/>
+      <w:lvlText w:val=""/>
+      <w:lvlJc w:val="left"/>
+      <w:pPr>
+        <w:ind w:left="2160" w:hanging="360"/>
+      </w:pPr>
+      <w:rPr>
+        <w:rFonts w:ascii="Wingdings" w:hAnsi="Wingdings" w:hint="default"/>
+      </w:rPr>
+    </w:lvl>
+    <w:lvl w:ilvl="3" w:tplc="04090001" w:tentative="1">
+      <w:start w:val="1"/>
+      <w:numFmt w:val="bullet"/>
+      <w:lvlText w:val=""/>
+      <w:lvlJc w:val="left"/>
+      <w:pPr>
+        <w:ind w:left="2880" w:hanging="360"/>
+      </w:pPr>
+      <w:rPr>
+        <w:rFonts w:ascii="Symbol" w:hAnsi="Symbol" w:hint="default"/>
+      </w:rPr>
+    </w:lvl>
+    <w:lvl w:ilvl="4" w:tplc="04090003" w:tentative="1">
+      <w:start w:val="1"/>
+      <w:numFmt w:val="bullet"/>
+      <w:lvlText w:val="o"/>
+      <w:lvlJc w:val="left"/>
+      <w:pPr>
+        <w:ind w:left="3600" w:hanging="360"/>
+      </w:pPr>
+      <w:rPr>
+        <w:rFonts w:ascii="Courier New" w:hAnsi="Courier New" w:cs="Courier New" w:hint="default"/>
+      </w:rPr>
+    </w:lvl>
+    <w:lvl w:ilvl="5" w:tplc="04090005" w:tentative="1">
+      <w:start w:val="1"/>
+      <w:numFmt w:val="bullet"/>
+      <w:lvlText w:val=""/>
+      <w:lvlJc w:val="left"/>
+      <w:pPr>
+        <w:ind w:left="4320" w:hanging="360"/>
+      </w:pPr>
+      <w:rPr>
+        <w:rFonts w:ascii="Wingdings" w:hAnsi="Wingdings" w:hint="default"/>
+      </w:rPr>
+    </w:lvl>
+    <w:lvl w:ilvl="6" w:tplc="04090001" w:tentative="1">
+      <w:start w:val="1"/>
+      <w:numFmt w:val="bullet"/>
+      <w:lvlText w:val=""/>
+      <w:lvlJc w:val="left"/>
+      <w:pPr>
+        <w:ind w:left="5040" w:hanging="360"/>
+      </w:pPr>
+      <w:rPr>
+        <w:rFonts w:ascii="Symbol" w:hAnsi="Symbol" w:hint="default"/>
+      </w:rPr>
+    </w:lvl>
+    <w:lvl w:ilvl="7" w:tplc="04090003" w:tentative="1">
+      <w:start w:val="1"/>
+      <w:numFmt w:val="bullet"/>
+      <w:lvlText w:val="o"/>
+      <w:lvlJc w:val="left"/>
+      <w:pPr>
+        <w:ind w:left="5760" w:hanging="360"/>
+      </w:pPr>
+      <w:rPr>
+        <w:rFonts w:ascii="Courier New" w:hAnsi="Courier New" w:cs="Courier New" w:hint="default"/>
+      </w:rPr>
+    </w:lvl>
+    <w:lvl w:ilvl="8" w:tplc="04090005" w:tentative="1">
+      <w:start w:val="1"/>
+      <w:numFmt w:val="bullet"/>
+      <w:lvlText w:val=""/>
+      <w:lvlJc w:val="left"/>
+      <w:pPr>
+        <w:ind w:left="6480" w:hanging="360"/>
+      </w:pPr>
+      <w:rPr>
+        <w:rFonts w:ascii="Wingdings" w:hAnsi="Wingdings" w:hint="default"/>
+      </w:rPr>
+    </w:lvl>
+  </w:abstractNum>
+  <w:abstractNum w:abstractNumId="3" w15:restartNumberingAfterBreak="0">
     <w:nsid w:val="74BF0989"/>
     <w:multiLevelType w:val="hybridMultilevel"/>
     <w:tmpl w:val="D5026F62"/>
@@ -8834,6 +9885,9 @@
     <w:abstractNumId w:val="1"/>
   </w:num>
   <w:num w:numId="3">
+    <w:abstractNumId w:val="3"/>
+  </w:num>
+  <w:num w:numId="4">
     <w:abstractNumId w:val="2"/>
   </w:num>
 </w:numbering>

</xml_diff>

<commit_message>
Documentation + Plagarism report
</commit_message>
<xml_diff>
--- a/Documentation/EM Assignment.docx
+++ b/Documentation/EM Assignment.docx
@@ -448,7 +448,7 @@
           <w:r>
             <w:fldChar w:fldCharType="separate"/>
           </w:r>
-          <w:hyperlink w:anchor="_Toc84723360" w:history="1">
+          <w:hyperlink w:anchor="_Toc84772602" w:history="1">
             <w:r>
               <w:rPr>
                 <w:rStyle w:val="Hyperlink"/>
@@ -475,7 +475,7 @@
                 <w:noProof/>
                 <w:webHidden/>
               </w:rPr>
-              <w:instrText xml:space="preserve"> PAGEREF _Toc84723360 \h </w:instrText>
+              <w:instrText xml:space="preserve"> PAGEREF _Toc84772602 \h </w:instrText>
             </w:r>
             <w:r>
               <w:rPr>
@@ -517,7 +517,7 @@
               <w:noProof/>
             </w:rPr>
           </w:pPr>
-          <w:hyperlink w:anchor="_Toc84723361" w:history="1">
+          <w:hyperlink w:anchor="_Toc84772603" w:history="1">
             <w:r>
               <w:rPr>
                 <w:rStyle w:val="Hyperlink"/>
@@ -544,7 +544,7 @@
                 <w:noProof/>
                 <w:webHidden/>
               </w:rPr>
-              <w:instrText xml:space="preserve"> PAGEREF _Toc84723361 \h </w:instrText>
+              <w:instrText xml:space="preserve"> PAGEREF _Toc84772603 \h </w:instrText>
             </w:r>
             <w:r>
               <w:rPr>
@@ -586,7 +586,7 @@
               <w:noProof/>
             </w:rPr>
           </w:pPr>
-          <w:hyperlink w:anchor="_Toc84723362" w:history="1">
+          <w:hyperlink w:anchor="_Toc84772604" w:history="1">
             <w:r>
               <w:rPr>
                 <w:rStyle w:val="Hyperlink"/>
@@ -613,7 +613,7 @@
                 <w:noProof/>
                 <w:webHidden/>
               </w:rPr>
-              <w:instrText xml:space="preserve"> PAGEREF _Toc84723362 \h </w:instrText>
+              <w:instrText xml:space="preserve"> PAGEREF _Toc84772604 \h </w:instrText>
             </w:r>
             <w:r>
               <w:rPr>
@@ -655,7 +655,7 @@
               <w:noProof/>
             </w:rPr>
           </w:pPr>
-          <w:hyperlink w:anchor="_Toc84723363" w:history="1">
+          <w:hyperlink w:anchor="_Toc84772605" w:history="1">
             <w:r>
               <w:rPr>
                 <w:rStyle w:val="Hyperlink"/>
@@ -682,7 +682,7 @@
                 <w:noProof/>
                 <w:webHidden/>
               </w:rPr>
-              <w:instrText xml:space="preserve"> PAGEREF _Toc84723363 \h </w:instrText>
+              <w:instrText xml:space="preserve"> PAGEREF _Toc84772605 \h </w:instrText>
             </w:r>
             <w:r>
               <w:rPr>
@@ -724,7 +724,7 @@
               <w:noProof/>
             </w:rPr>
           </w:pPr>
-          <w:hyperlink w:anchor="_Toc84723364" w:history="1">
+          <w:hyperlink w:anchor="_Toc84772606" w:history="1">
             <w:r>
               <w:rPr>
                 <w:rStyle w:val="Hyperlink"/>
@@ -751,7 +751,7 @@
                 <w:noProof/>
                 <w:webHidden/>
               </w:rPr>
-              <w:instrText xml:space="preserve"> PAGEREF _Toc84723364 \h </w:instrText>
+              <w:instrText xml:space="preserve"> PAGEREF _Toc84772606 \h </w:instrText>
             </w:r>
             <w:r>
               <w:rPr>
@@ -771,7 +771,7 @@
                 <w:noProof/>
                 <w:webHidden/>
               </w:rPr>
-              <w:t>5</w:t>
+              <w:t>6</w:t>
             </w:r>
             <w:r>
               <w:rPr>
@@ -793,7 +793,7 @@
               <w:noProof/>
             </w:rPr>
           </w:pPr>
-          <w:hyperlink w:anchor="_Toc84723365" w:history="1">
+          <w:hyperlink w:anchor="_Toc84772607" w:history="1">
             <w:r>
               <w:rPr>
                 <w:rStyle w:val="Hyperlink"/>
@@ -820,7 +820,7 @@
                 <w:noProof/>
                 <w:webHidden/>
               </w:rPr>
-              <w:instrText xml:space="preserve"> PAGEREF _Toc84723365 \h </w:instrText>
+              <w:instrText xml:space="preserve"> PAGEREF _Toc84772607 \h </w:instrText>
             </w:r>
             <w:r>
               <w:rPr>
@@ -840,7 +840,7 @@
                 <w:noProof/>
                 <w:webHidden/>
               </w:rPr>
-              <w:t>5</w:t>
+              <w:t>6</w:t>
             </w:r>
             <w:r>
               <w:rPr>
@@ -862,7 +862,7 @@
               <w:noProof/>
             </w:rPr>
           </w:pPr>
-          <w:hyperlink w:anchor="_Toc84723366" w:history="1">
+          <w:hyperlink w:anchor="_Toc84772608" w:history="1">
             <w:r>
               <w:rPr>
                 <w:rStyle w:val="Hyperlink"/>
@@ -889,7 +889,7 @@
                 <w:noProof/>
                 <w:webHidden/>
               </w:rPr>
-              <w:instrText xml:space="preserve"> PAGEREF _Toc84723366 \h </w:instrText>
+              <w:instrText xml:space="preserve"> PAGEREF _Toc84772608 \h </w:instrText>
             </w:r>
             <w:r>
               <w:rPr>
@@ -909,7 +909,7 @@
                 <w:noProof/>
                 <w:webHidden/>
               </w:rPr>
-              <w:t>5</w:t>
+              <w:t>6</w:t>
             </w:r>
             <w:r>
               <w:rPr>
@@ -931,7 +931,7 @@
               <w:noProof/>
             </w:rPr>
           </w:pPr>
-          <w:hyperlink w:anchor="_Toc84723367" w:history="1">
+          <w:hyperlink w:anchor="_Toc84772609" w:history="1">
             <w:r>
               <w:rPr>
                 <w:rStyle w:val="Hyperlink"/>
@@ -958,7 +958,7 @@
                 <w:noProof/>
                 <w:webHidden/>
               </w:rPr>
-              <w:instrText xml:space="preserve"> PAGEREF _Toc84723367 \h </w:instrText>
+              <w:instrText xml:space="preserve"> PAGEREF _Toc84772609 \h </w:instrText>
             </w:r>
             <w:r>
               <w:rPr>
@@ -978,7 +978,7 @@
                 <w:noProof/>
                 <w:webHidden/>
               </w:rPr>
-              <w:t>6</w:t>
+              <w:t>7</w:t>
             </w:r>
             <w:r>
               <w:rPr>
@@ -1000,7 +1000,7 @@
               <w:noProof/>
             </w:rPr>
           </w:pPr>
-          <w:hyperlink w:anchor="_Toc84723368" w:history="1">
+          <w:hyperlink w:anchor="_Toc84772610" w:history="1">
             <w:r>
               <w:rPr>
                 <w:rStyle w:val="Hyperlink"/>
@@ -1027,7 +1027,7 @@
                 <w:noProof/>
                 <w:webHidden/>
               </w:rPr>
-              <w:instrText xml:space="preserve"> PAGEREF _Toc84723368 \h </w:instrText>
+              <w:instrText xml:space="preserve"> PAGEREF _Toc84772610 \h </w:instrText>
             </w:r>
             <w:r>
               <w:rPr>
@@ -1047,7 +1047,7 @@
                 <w:noProof/>
                 <w:webHidden/>
               </w:rPr>
-              <w:t>6</w:t>
+              <w:t>7</w:t>
             </w:r>
             <w:r>
               <w:rPr>
@@ -1069,7 +1069,7 @@
               <w:noProof/>
             </w:rPr>
           </w:pPr>
-          <w:hyperlink w:anchor="_Toc84723369" w:history="1">
+          <w:hyperlink w:anchor="_Toc84772611" w:history="1">
             <w:r>
               <w:rPr>
                 <w:rStyle w:val="Hyperlink"/>
@@ -1096,7 +1096,7 @@
                 <w:noProof/>
                 <w:webHidden/>
               </w:rPr>
-              <w:instrText xml:space="preserve"> PAGEREF _Toc84723369 \h </w:instrText>
+              <w:instrText xml:space="preserve"> PAGEREF _Toc84772611 \h </w:instrText>
             </w:r>
             <w:r>
               <w:rPr>
@@ -1116,7 +1116,7 @@
                 <w:noProof/>
                 <w:webHidden/>
               </w:rPr>
-              <w:t>7</w:t>
+              <w:t>8</w:t>
             </w:r>
             <w:r>
               <w:rPr>
@@ -1138,7 +1138,7 @@
               <w:noProof/>
             </w:rPr>
           </w:pPr>
-          <w:hyperlink w:anchor="_Toc84723370" w:history="1">
+          <w:hyperlink w:anchor="_Toc84772612" w:history="1">
             <w:r>
               <w:rPr>
                 <w:rStyle w:val="Hyperlink"/>
@@ -1165,7 +1165,7 @@
                 <w:noProof/>
                 <w:webHidden/>
               </w:rPr>
-              <w:instrText xml:space="preserve"> PAGEREF _Toc84723370 \h </w:instrText>
+              <w:instrText xml:space="preserve"> PAGEREF _Toc84772612 \h </w:instrText>
             </w:r>
             <w:r>
               <w:rPr>
@@ -1185,7 +1185,7 @@
                 <w:noProof/>
                 <w:webHidden/>
               </w:rPr>
-              <w:t>8</w:t>
+              <w:t>9</w:t>
             </w:r>
             <w:r>
               <w:rPr>
@@ -1207,7 +1207,7 @@
               <w:noProof/>
             </w:rPr>
           </w:pPr>
-          <w:hyperlink w:anchor="_Toc84723371" w:history="1">
+          <w:hyperlink w:anchor="_Toc84772613" w:history="1">
             <w:r>
               <w:rPr>
                 <w:rStyle w:val="Hyperlink"/>
@@ -1234,7 +1234,7 @@
                 <w:noProof/>
                 <w:webHidden/>
               </w:rPr>
-              <w:instrText xml:space="preserve"> PAGEREF _Toc84723371 \h </w:instrText>
+              <w:instrText xml:space="preserve"> PAGEREF _Toc84772613 \h </w:instrText>
             </w:r>
             <w:r>
               <w:rPr>
@@ -1254,7 +1254,7 @@
                 <w:noProof/>
                 <w:webHidden/>
               </w:rPr>
-              <w:t>9</w:t>
+              <w:t>10</w:t>
             </w:r>
             <w:r>
               <w:rPr>
@@ -1276,7 +1276,7 @@
               <w:noProof/>
             </w:rPr>
           </w:pPr>
-          <w:hyperlink w:anchor="_Toc84723372" w:history="1">
+          <w:hyperlink w:anchor="_Toc84772614" w:history="1">
             <w:r>
               <w:rPr>
                 <w:rStyle w:val="Hyperlink"/>
@@ -1303,7 +1303,7 @@
                 <w:noProof/>
                 <w:webHidden/>
               </w:rPr>
-              <w:instrText xml:space="preserve"> PAGEREF _Toc84723372 \h </w:instrText>
+              <w:instrText xml:space="preserve"> PAGEREF _Toc84772614 \h </w:instrText>
             </w:r>
             <w:r>
               <w:rPr>
@@ -1323,7 +1323,7 @@
                 <w:noProof/>
                 <w:webHidden/>
               </w:rPr>
-              <w:t>9</w:t>
+              <w:t>10</w:t>
             </w:r>
             <w:r>
               <w:rPr>
@@ -1345,7 +1345,7 @@
               <w:noProof/>
             </w:rPr>
           </w:pPr>
-          <w:hyperlink w:anchor="_Toc84723373" w:history="1">
+          <w:hyperlink w:anchor="_Toc84772615" w:history="1">
             <w:r>
               <w:rPr>
                 <w:rStyle w:val="Hyperlink"/>
@@ -1372,7 +1372,7 @@
                 <w:noProof/>
                 <w:webHidden/>
               </w:rPr>
-              <w:instrText xml:space="preserve"> PAGEREF _Toc84723373 \h </w:instrText>
+              <w:instrText xml:space="preserve"> PAGEREF _Toc84772615 \h </w:instrText>
             </w:r>
             <w:r>
               <w:rPr>
@@ -1392,7 +1392,7 @@
                 <w:noProof/>
                 <w:webHidden/>
               </w:rPr>
-              <w:t>9</w:t>
+              <w:t>10</w:t>
             </w:r>
             <w:r>
               <w:rPr>
@@ -1414,7 +1414,7 @@
               <w:noProof/>
             </w:rPr>
           </w:pPr>
-          <w:hyperlink w:anchor="_Toc84723374" w:history="1">
+          <w:hyperlink w:anchor="_Toc84772616" w:history="1">
             <w:r>
               <w:rPr>
                 <w:rStyle w:val="Hyperlink"/>
@@ -1441,7 +1441,7 @@
                 <w:noProof/>
                 <w:webHidden/>
               </w:rPr>
-              <w:instrText xml:space="preserve"> PAGEREF _Toc84723374 \h </w:instrText>
+              <w:instrText xml:space="preserve"> PAGEREF _Toc84772616 \h </w:instrText>
             </w:r>
             <w:r>
               <w:rPr>
@@ -1461,7 +1461,7 @@
                 <w:noProof/>
                 <w:webHidden/>
               </w:rPr>
-              <w:t>9</w:t>
+              <w:t>10</w:t>
             </w:r>
             <w:r>
               <w:rPr>
@@ -1483,7 +1483,7 @@
               <w:noProof/>
             </w:rPr>
           </w:pPr>
-          <w:hyperlink w:anchor="_Toc84723375" w:history="1">
+          <w:hyperlink w:anchor="_Toc84772617" w:history="1">
             <w:r>
               <w:rPr>
                 <w:rStyle w:val="Hyperlink"/>
@@ -1510,7 +1510,7 @@
                 <w:noProof/>
                 <w:webHidden/>
               </w:rPr>
-              <w:instrText xml:space="preserve"> PAGEREF _Toc84723375 \h </w:instrText>
+              <w:instrText xml:space="preserve"> PAGEREF _Toc84772617 \h </w:instrText>
             </w:r>
             <w:r>
               <w:rPr>
@@ -1530,7 +1530,7 @@
                 <w:noProof/>
                 <w:webHidden/>
               </w:rPr>
-              <w:t>9</w:t>
+              <w:t>10</w:t>
             </w:r>
             <w:r>
               <w:rPr>
@@ -1552,7 +1552,7 @@
               <w:noProof/>
             </w:rPr>
           </w:pPr>
-          <w:hyperlink w:anchor="_Toc84723376" w:history="1">
+          <w:hyperlink w:anchor="_Toc84772618" w:history="1">
             <w:r>
               <w:rPr>
                 <w:rStyle w:val="Hyperlink"/>
@@ -1579,7 +1579,7 @@
                 <w:noProof/>
                 <w:webHidden/>
               </w:rPr>
-              <w:instrText xml:space="preserve"> PAGEREF _Toc84723376 \h </w:instrText>
+              <w:instrText xml:space="preserve"> PAGEREF _Toc84772618 \h </w:instrText>
             </w:r>
             <w:r>
               <w:rPr>
@@ -1599,7 +1599,7 @@
                 <w:noProof/>
                 <w:webHidden/>
               </w:rPr>
-              <w:t>10</w:t>
+              <w:t>11</w:t>
             </w:r>
             <w:r>
               <w:rPr>
@@ -1621,7 +1621,7 @@
               <w:noProof/>
             </w:rPr>
           </w:pPr>
-          <w:hyperlink w:anchor="_Toc84723377" w:history="1">
+          <w:hyperlink w:anchor="_Toc84772619" w:history="1">
             <w:r>
               <w:rPr>
                 <w:rStyle w:val="Hyperlink"/>
@@ -1648,7 +1648,7 @@
                 <w:noProof/>
                 <w:webHidden/>
               </w:rPr>
-              <w:instrText xml:space="preserve"> PAGEREF _Toc84723377 \h </w:instrText>
+              <w:instrText xml:space="preserve"> PAGEREF _Toc84772619 \h </w:instrText>
             </w:r>
             <w:r>
               <w:rPr>
@@ -1668,7 +1668,7 @@
                 <w:noProof/>
                 <w:webHidden/>
               </w:rPr>
-              <w:t>10</w:t>
+              <w:t>11</w:t>
             </w:r>
             <w:r>
               <w:rPr>
@@ -1690,7 +1690,7 @@
               <w:noProof/>
             </w:rPr>
           </w:pPr>
-          <w:hyperlink w:anchor="_Toc84723378" w:history="1">
+          <w:hyperlink w:anchor="_Toc84772620" w:history="1">
             <w:r>
               <w:rPr>
                 <w:rStyle w:val="Hyperlink"/>
@@ -1717,7 +1717,7 @@
                 <w:noProof/>
                 <w:webHidden/>
               </w:rPr>
-              <w:instrText xml:space="preserve"> PAGEREF _Toc84723378 \h </w:instrText>
+              <w:instrText xml:space="preserve"> PAGEREF _Toc84772620 \h </w:instrText>
             </w:r>
             <w:r>
               <w:rPr>
@@ -1737,7 +1737,7 @@
                 <w:noProof/>
                 <w:webHidden/>
               </w:rPr>
-              <w:t>10</w:t>
+              <w:t>11</w:t>
             </w:r>
             <w:r>
               <w:rPr>
@@ -1759,7 +1759,7 @@
               <w:noProof/>
             </w:rPr>
           </w:pPr>
-          <w:hyperlink w:anchor="_Toc84723379" w:history="1">
+          <w:hyperlink w:anchor="_Toc84772621" w:history="1">
             <w:r>
               <w:rPr>
                 <w:rStyle w:val="Hyperlink"/>
@@ -1786,7 +1786,7 @@
                 <w:noProof/>
                 <w:webHidden/>
               </w:rPr>
-              <w:instrText xml:space="preserve"> PAGEREF _Toc84723379 \h </w:instrText>
+              <w:instrText xml:space="preserve"> PAGEREF _Toc84772621 \h </w:instrText>
             </w:r>
             <w:r>
               <w:rPr>
@@ -1806,7 +1806,7 @@
                 <w:noProof/>
                 <w:webHidden/>
               </w:rPr>
-              <w:t>11</w:t>
+              <w:t>12</w:t>
             </w:r>
             <w:r>
               <w:rPr>
@@ -1828,7 +1828,7 @@
               <w:noProof/>
             </w:rPr>
           </w:pPr>
-          <w:hyperlink w:anchor="_Toc84723380" w:history="1">
+          <w:hyperlink w:anchor="_Toc84772622" w:history="1">
             <w:r>
               <w:rPr>
                 <w:rStyle w:val="Hyperlink"/>
@@ -1855,7 +1855,7 @@
                 <w:noProof/>
                 <w:webHidden/>
               </w:rPr>
-              <w:instrText xml:space="preserve"> PAGEREF _Toc84723380 \h </w:instrText>
+              <w:instrText xml:space="preserve"> PAGEREF _Toc84772622 \h </w:instrText>
             </w:r>
             <w:r>
               <w:rPr>
@@ -1875,7 +1875,7 @@
                 <w:noProof/>
                 <w:webHidden/>
               </w:rPr>
-              <w:t>11</w:t>
+              <w:t>12</w:t>
             </w:r>
             <w:r>
               <w:rPr>
@@ -1897,7 +1897,7 @@
               <w:noProof/>
             </w:rPr>
           </w:pPr>
-          <w:hyperlink w:anchor="_Toc84723381" w:history="1">
+          <w:hyperlink w:anchor="_Toc84772623" w:history="1">
             <w:r>
               <w:rPr>
                 <w:rStyle w:val="Hyperlink"/>
@@ -1924,7 +1924,7 @@
                 <w:noProof/>
                 <w:webHidden/>
               </w:rPr>
-              <w:instrText xml:space="preserve"> PAGEREF _Toc84723381 \h </w:instrText>
+              <w:instrText xml:space="preserve"> PAGEREF _Toc84772623 \h </w:instrText>
             </w:r>
             <w:r>
               <w:rPr>
@@ -1944,7 +1944,7 @@
                 <w:noProof/>
                 <w:webHidden/>
               </w:rPr>
-              <w:t>12</w:t>
+              <w:t>13</w:t>
             </w:r>
             <w:r>
               <w:rPr>
@@ -1966,7 +1966,7 @@
               <w:noProof/>
             </w:rPr>
           </w:pPr>
-          <w:hyperlink w:anchor="_Toc84723382" w:history="1">
+          <w:hyperlink w:anchor="_Toc84772624" w:history="1">
             <w:r>
               <w:rPr>
                 <w:rStyle w:val="Hyperlink"/>
@@ -1993,7 +1993,7 @@
                 <w:noProof/>
                 <w:webHidden/>
               </w:rPr>
-              <w:instrText xml:space="preserve"> PAGEREF _Toc84723382 \h </w:instrText>
+              <w:instrText xml:space="preserve"> PAGEREF _Toc84772624 \h </w:instrText>
             </w:r>
             <w:r>
               <w:rPr>
@@ -2013,7 +2013,7 @@
                 <w:noProof/>
                 <w:webHidden/>
               </w:rPr>
-              <w:t>13</w:t>
+              <w:t>14</w:t>
             </w:r>
             <w:r>
               <w:rPr>
@@ -2035,7 +2035,7 @@
               <w:noProof/>
             </w:rPr>
           </w:pPr>
-          <w:hyperlink w:anchor="_Toc84723383" w:history="1">
+          <w:hyperlink w:anchor="_Toc84772625" w:history="1">
             <w:r>
               <w:rPr>
                 <w:rStyle w:val="Hyperlink"/>
@@ -2062,7 +2062,7 @@
                 <w:noProof/>
                 <w:webHidden/>
               </w:rPr>
-              <w:instrText xml:space="preserve"> PAGEREF _Toc84723383 \h </w:instrText>
+              <w:instrText xml:space="preserve"> PAGEREF _Toc84772625 \h </w:instrText>
             </w:r>
             <w:r>
               <w:rPr>
@@ -2082,7 +2082,7 @@
                 <w:noProof/>
                 <w:webHidden/>
               </w:rPr>
-              <w:t>13</w:t>
+              <w:t>14</w:t>
             </w:r>
             <w:r>
               <w:rPr>
@@ -2104,13 +2104,13 @@
               <w:noProof/>
             </w:rPr>
           </w:pPr>
-          <w:hyperlink w:anchor="_Toc84723384" w:history="1">
+          <w:hyperlink w:anchor="_Toc84772626" w:history="1">
             <w:r>
               <w:rPr>
                 <w:rStyle w:val="Hyperlink"/>
                 <w:noProof/>
               </w:rPr>
-              <w:t>Usage of custom components</w:t>
+              <w:t>Usage of custom component(s)</w:t>
             </w:r>
             <w:r>
               <w:rPr>
@@ -2131,7 +2131,7 @@
                 <w:noProof/>
                 <w:webHidden/>
               </w:rPr>
-              <w:instrText xml:space="preserve"> PAGEREF _Toc84723384 \h </w:instrText>
+              <w:instrText xml:space="preserve"> PAGEREF _Toc84772626 \h </w:instrText>
             </w:r>
             <w:r>
               <w:rPr>
@@ -2151,7 +2151,7 @@
                 <w:noProof/>
                 <w:webHidden/>
               </w:rPr>
-              <w:t>21</w:t>
+              <w:t>22</w:t>
             </w:r>
             <w:r>
               <w:rPr>
@@ -2173,7 +2173,7 @@
               <w:noProof/>
             </w:rPr>
           </w:pPr>
-          <w:hyperlink w:anchor="_Toc84723385" w:history="1">
+          <w:hyperlink w:anchor="_Toc84772627" w:history="1">
             <w:r>
               <w:rPr>
                 <w:rStyle w:val="Hyperlink"/>
@@ -2200,7 +2200,7 @@
                 <w:noProof/>
                 <w:webHidden/>
               </w:rPr>
-              <w:instrText xml:space="preserve"> PAGEREF _Toc84723385 \h </w:instrText>
+              <w:instrText xml:space="preserve"> PAGEREF _Toc84772627 \h </w:instrText>
             </w:r>
             <w:r>
               <w:rPr>
@@ -2220,7 +2220,7 @@
                 <w:noProof/>
                 <w:webHidden/>
               </w:rPr>
-              <w:t>21</w:t>
+              <w:t>23</w:t>
             </w:r>
             <w:r>
               <w:rPr>
@@ -2242,7 +2242,7 @@
               <w:noProof/>
             </w:rPr>
           </w:pPr>
-          <w:hyperlink w:anchor="_Toc84723386" w:history="1">
+          <w:hyperlink w:anchor="_Toc84772628" w:history="1">
             <w:r>
               <w:rPr>
                 <w:rStyle w:val="Hyperlink"/>
@@ -2269,7 +2269,7 @@
                 <w:noProof/>
                 <w:webHidden/>
               </w:rPr>
-              <w:instrText xml:space="preserve"> PAGEREF _Toc84723386 \h </w:instrText>
+              <w:instrText xml:space="preserve"> PAGEREF _Toc84772628 \h </w:instrText>
             </w:r>
             <w:r>
               <w:rPr>
@@ -2289,7 +2289,7 @@
                 <w:noProof/>
                 <w:webHidden/>
               </w:rPr>
-              <w:t>21</w:t>
+              <w:t>23</w:t>
             </w:r>
             <w:r>
               <w:rPr>
@@ -2311,7 +2311,7 @@
               <w:noProof/>
             </w:rPr>
           </w:pPr>
-          <w:hyperlink w:anchor="_Toc84723387" w:history="1">
+          <w:hyperlink w:anchor="_Toc84772629" w:history="1">
             <w:r>
               <w:rPr>
                 <w:rStyle w:val="Hyperlink"/>
@@ -2338,7 +2338,7 @@
                 <w:noProof/>
                 <w:webHidden/>
               </w:rPr>
-              <w:instrText xml:space="preserve"> PAGEREF _Toc84723387 \h </w:instrText>
+              <w:instrText xml:space="preserve"> PAGEREF _Toc84772629 \h </w:instrText>
             </w:r>
             <w:r>
               <w:rPr>
@@ -2358,7 +2358,7 @@
                 <w:noProof/>
                 <w:webHidden/>
               </w:rPr>
-              <w:t>21</w:t>
+              <w:t>23</w:t>
             </w:r>
             <w:r>
               <w:rPr>
@@ -2402,7 +2402,7 @@
           <w:szCs w:val="44"/>
         </w:rPr>
       </w:pPr>
-      <w:bookmarkStart w:id="0" w:name="_Toc84723360"/>
+      <w:bookmarkStart w:id="0" w:name="_Toc84772602"/>
       <w:r>
         <w:rPr>
           <w:sz w:val="44"/>
@@ -2515,13 +2515,22 @@
           <w:sz w:val="36"/>
           <w:szCs w:val="36"/>
         </w:rPr>
-        <w:t>= 0 -&gt; EduTech</w:t>
-      </w:r>
+        <w:t xml:space="preserve">= 0 -&gt; </w:t>
+      </w:r>
+      <w:proofErr w:type="spellStart"/>
       <w:r>
         <w:rPr>
           <w:sz w:val="36"/>
           <w:szCs w:val="36"/>
         </w:rPr>
+        <w:t>EduTech</w:t>
+      </w:r>
+      <w:proofErr w:type="spellEnd"/>
+      <w:r>
+        <w:rPr>
+          <w:sz w:val="36"/>
+          <w:szCs w:val="36"/>
+        </w:rPr>
         <w:t>.</w:t>
       </w:r>
     </w:p>
@@ -2535,7 +2544,7 @@
           <w:szCs w:val="44"/>
         </w:rPr>
       </w:pPr>
-      <w:bookmarkStart w:id="1" w:name="_Toc84723361"/>
+      <w:bookmarkStart w:id="1" w:name="_Toc84772603"/>
       <w:r>
         <w:rPr>
           <w:sz w:val="44"/>
@@ -2643,7 +2652,7 @@
           <w:szCs w:val="32"/>
         </w:rPr>
       </w:pPr>
-      <w:bookmarkStart w:id="2" w:name="_Toc84723362"/>
+      <w:bookmarkStart w:id="2" w:name="_Toc84772604"/>
       <w:r>
         <w:rPr>
           <w:rStyle w:val="IntenseEmphasis"/>
@@ -3074,8 +3083,16 @@
       <w:r>
         <w:rPr>
           <w:rFonts w:ascii="Arial" w:hAnsi="Arial" w:cs="Arial"/>
-        </w:rPr>
-        <w:t xml:space="preserve">*Assumptions: SLIIT </w:t>
+          <w:b/>
+          <w:bCs/>
+        </w:rPr>
+        <w:t>*Assumptions</w:t>
+      </w:r>
+      <w:r>
+        <w:rPr>
+          <w:rFonts w:ascii="Arial" w:hAnsi="Arial" w:cs="Arial"/>
+        </w:rPr>
+        <w:t xml:space="preserve">: SLIIT </w:t>
       </w:r>
       <w:r>
         <w:rPr>
@@ -3114,7 +3131,7 @@
           <w:szCs w:val="32"/>
         </w:rPr>
       </w:pPr>
-      <w:bookmarkStart w:id="3" w:name="_Toc84723363"/>
+      <w:bookmarkStart w:id="3" w:name="_Toc84772605"/>
       <w:r>
         <w:rPr>
           <w:rStyle w:val="IntenseEmphasis"/>
@@ -3145,20 +3162,31 @@
           <w:rFonts w:ascii="Arial" w:hAnsi="Arial" w:cs="Arial"/>
         </w:rPr>
         <w:br/>
-        <w:t>Dedicated backend REST API, using cloud functions to perform CRUD operations</w:t>
-      </w:r>
-      <w:r>
-        <w:rPr>
-          <w:rFonts w:ascii="Arial" w:hAnsi="Arial" w:cs="Arial"/>
-        </w:rPr>
-        <w:t>, can be accessed over any device with an internet connection.</w:t>
-      </w:r>
-      <w:r>
-        <w:rPr>
-          <w:rFonts w:ascii="Arial" w:hAnsi="Arial" w:cs="Arial"/>
-        </w:rPr>
-        <w:br/>
-        <w:t>Easy user Navigation.</w:t>
+        <w:t>Eas</w:t>
+      </w:r>
+      <w:r>
+        <w:rPr>
+          <w:rFonts w:ascii="Arial" w:hAnsi="Arial" w:cs="Arial"/>
+        </w:rPr>
+        <w:t>e of</w:t>
+      </w:r>
+      <w:r>
+        <w:rPr>
+          <w:rFonts w:ascii="Arial" w:hAnsi="Arial" w:cs="Arial"/>
+        </w:rPr>
+        <w:t xml:space="preserve"> user Navigation</w:t>
+      </w:r>
+      <w:r>
+        <w:rPr>
+          <w:rFonts w:ascii="Arial" w:hAnsi="Arial" w:cs="Arial"/>
+        </w:rPr>
+        <w:t xml:space="preserve"> throughout the application</w:t>
+      </w:r>
+      <w:r>
+        <w:rPr>
+          <w:rFonts w:ascii="Arial" w:hAnsi="Arial" w:cs="Arial"/>
+        </w:rPr>
+        <w:t>.</w:t>
       </w:r>
       <w:r>
         <w:rPr>
@@ -3171,6 +3199,12 @@
         <w:rPr>
           <w:rFonts w:ascii="Arial" w:hAnsi="Arial" w:cs="Arial"/>
         </w:rPr>
+        <w:t xml:space="preserve"> and app customizations along with animations</w:t>
+      </w:r>
+      <w:r>
+        <w:rPr>
+          <w:rFonts w:ascii="Arial" w:hAnsi="Arial" w:cs="Arial"/>
+        </w:rPr>
         <w:br/>
       </w:r>
       <w:r>
@@ -3183,43 +3217,19 @@
         <w:rPr>
           <w:rFonts w:ascii="Arial" w:hAnsi="Arial" w:cs="Arial"/>
         </w:rPr>
-        <w:t xml:space="preserve"> QR code scanner, camera, vibrate, speakers.</w:t>
-      </w:r>
-      <w:r>
-        <w:rPr>
-          <w:rFonts w:ascii="Arial" w:hAnsi="Arial" w:cs="Arial"/>
-        </w:rPr>
-        <w:t xml:space="preserve"> G</w:t>
-      </w:r>
-      <w:r>
-        <w:rPr>
-          <w:rFonts w:ascii="Arial" w:hAnsi="Arial" w:cs="Arial"/>
-        </w:rPr>
-        <w:t xml:space="preserve">uest users can view faculty vicinities and classroom interiors in </w:t>
-      </w:r>
-      <w:r>
-        <w:rPr>
-          <w:rFonts w:ascii="Arial" w:hAnsi="Arial" w:cs="Arial"/>
-        </w:rPr>
-        <w:t>360</w:t>
-      </w:r>
-      <w:r>
-        <w:rPr>
-          <w:rFonts w:ascii="Arial" w:hAnsi="Arial" w:cs="Arial"/>
-        </w:rPr>
-        <w:t>-degree</w:t>
-      </w:r>
-      <w:r>
-        <w:rPr>
-          <w:rFonts w:ascii="Arial" w:hAnsi="Arial" w:cs="Arial"/>
-        </w:rPr>
-        <w:t xml:space="preserve"> mode with the a</w:t>
-      </w:r>
-      <w:r>
-        <w:rPr>
-          <w:rFonts w:ascii="Arial" w:hAnsi="Arial" w:cs="Arial"/>
-        </w:rPr>
-        <w:t>id</w:t>
+        <w:t xml:space="preserve"> QR code scanner</w:t>
+      </w:r>
+      <w:r>
+        <w:rPr>
+          <w:rFonts w:ascii="Arial" w:hAnsi="Arial" w:cs="Arial"/>
+        </w:rPr>
+        <w:t>/</w:t>
+      </w:r>
+      <w:r>
+        <w:rPr>
+          <w:rFonts w:ascii="Arial" w:hAnsi="Arial" w:cs="Arial"/>
+        </w:rPr>
+        <w:t>camera, vibrate, speakers.</w:t>
       </w:r>
       <w:r>
         <w:rPr>
@@ -3231,13 +3241,109 @@
         <w:rPr>
           <w:rFonts w:ascii="Arial" w:hAnsi="Arial" w:cs="Arial"/>
         </w:rPr>
-        <w:t>of Gyro</w:t>
-      </w:r>
-      <w:r>
-        <w:rPr>
-          <w:rFonts w:ascii="Arial" w:hAnsi="Arial" w:cs="Arial"/>
-        </w:rPr>
-        <w:t>scope</w:t>
+        <w:br/>
+      </w:r>
+      <w:r>
+        <w:rPr>
+          <w:rFonts w:ascii="Arial" w:hAnsi="Arial" w:cs="Arial"/>
+        </w:rPr>
+        <w:t>G</w:t>
+      </w:r>
+      <w:r>
+        <w:rPr>
+          <w:rFonts w:ascii="Arial" w:hAnsi="Arial" w:cs="Arial"/>
+        </w:rPr>
+        <w:t xml:space="preserve">uest users can view faculty vicinities and </w:t>
+      </w:r>
+      <w:r>
+        <w:rPr>
+          <w:rFonts w:ascii="Arial" w:hAnsi="Arial" w:cs="Arial"/>
+        </w:rPr>
+        <w:t xml:space="preserve">classroom interiors in </w:t>
+      </w:r>
+      <w:r>
+        <w:rPr>
+          <w:rFonts w:ascii="Arial" w:hAnsi="Arial" w:cs="Arial"/>
+        </w:rPr>
+        <w:t>360-degree</w:t>
+      </w:r>
+      <w:r>
+        <w:rPr>
+          <w:rFonts w:ascii="Arial" w:hAnsi="Arial" w:cs="Arial"/>
+        </w:rPr>
+        <w:t xml:space="preserve"> mode with the aid of </w:t>
+      </w:r>
+      <w:r>
+        <w:rPr>
+          <w:rFonts w:ascii="Arial" w:hAnsi="Arial" w:cs="Arial"/>
+        </w:rPr>
+        <w:t>g</w:t>
+      </w:r>
+      <w:r>
+        <w:rPr>
+          <w:rFonts w:ascii="Arial" w:hAnsi="Arial" w:cs="Arial"/>
+        </w:rPr>
+        <w:t>yroscope</w:t>
+      </w:r>
+      <w:r>
+        <w:rPr>
+          <w:rFonts w:ascii="Arial" w:hAnsi="Arial" w:cs="Arial"/>
+        </w:rPr>
+        <w:t xml:space="preserve">. </w:t>
+      </w:r>
+      <w:r>
+        <w:rPr>
+          <w:rFonts w:ascii="Arial" w:hAnsi="Arial" w:cs="Arial"/>
+        </w:rPr>
+        <w:t>G</w:t>
+      </w:r>
+      <w:r>
+        <w:rPr>
+          <w:rFonts w:ascii="Arial" w:hAnsi="Arial" w:cs="Arial"/>
+        </w:rPr>
+        <w:t>raphical view for students to view current attendance status along with modules enrolled with a given semester/year.</w:t>
+      </w:r>
+      <w:r>
+        <w:rPr>
+          <w:rFonts w:ascii="Arial" w:hAnsi="Arial" w:cs="Arial"/>
+        </w:rPr>
+        <w:t xml:space="preserve"> </w:t>
+      </w:r>
+      <w:r>
+        <w:rPr>
+          <w:rFonts w:ascii="Arial" w:hAnsi="Arial" w:cs="Arial"/>
+        </w:rPr>
+        <w:t>D</w:t>
+      </w:r>
+      <w:r>
+        <w:rPr>
+          <w:rFonts w:ascii="Arial" w:hAnsi="Arial" w:cs="Arial"/>
+        </w:rPr>
+        <w:t xml:space="preserve">epending on the user login </w:t>
+      </w:r>
+      <w:r>
+        <w:rPr>
+          <w:rFonts w:ascii="Arial" w:hAnsi="Arial" w:cs="Arial"/>
+        </w:rPr>
+        <w:t>(guest</w:t>
+      </w:r>
+      <w:r>
+        <w:rPr>
+          <w:rFonts w:ascii="Arial" w:hAnsi="Arial" w:cs="Arial"/>
+        </w:rPr>
+        <w:t xml:space="preserve"> /user) the </w:t>
+      </w:r>
+      <w:r>
+        <w:rPr>
+          <w:rFonts w:ascii="Arial" w:hAnsi="Arial" w:cs="Arial"/>
+        </w:rPr>
+        <w:t>left-hand</w:t>
+      </w:r>
+      <w:r>
+        <w:rPr>
+          <w:rFonts w:ascii="Arial" w:hAnsi="Arial" w:cs="Arial"/>
+        </w:rPr>
+        <w:t xml:space="preserve"> side navigator pane will show/ hide certain features and functionalities available for the respective user</w:t>
       </w:r>
       <w:r>
         <w:rPr>
@@ -3245,119 +3351,259 @@
         </w:rPr>
         <w:t>.</w:t>
       </w:r>
-      <w:r>
-        <w:rPr>
-          <w:rFonts w:ascii="Arial" w:hAnsi="Arial" w:cs="Arial"/>
-        </w:rPr>
-        <w:t xml:space="preserve"> a graphical view for students to view current attendance status along with modules enrolled with a given semester</w:t>
-      </w:r>
-      <w:r>
-        <w:rPr>
-          <w:rFonts w:ascii="Arial" w:hAnsi="Arial" w:cs="Arial"/>
-        </w:rPr>
-        <w:t>/year.</w:t>
-      </w:r>
-      <w:r>
-        <w:rPr>
-          <w:rFonts w:ascii="Arial" w:hAnsi="Arial" w:cs="Arial"/>
-        </w:rPr>
-        <w:t xml:space="preserve"> depending on the user login </w:t>
-      </w:r>
-      <w:r>
-        <w:rPr>
-          <w:rFonts w:ascii="Arial" w:hAnsi="Arial" w:cs="Arial"/>
-        </w:rPr>
-        <w:t>(</w:t>
-      </w:r>
-      <w:r>
-        <w:rPr>
-          <w:rFonts w:ascii="Arial" w:hAnsi="Arial" w:cs="Arial"/>
-        </w:rPr>
-        <w:t>guest</w:t>
-      </w:r>
-      <w:r>
-        <w:rPr>
-          <w:rFonts w:ascii="Arial" w:hAnsi="Arial" w:cs="Arial"/>
-        </w:rPr>
-        <w:t xml:space="preserve"> </w:t>
-      </w:r>
-      <w:r>
-        <w:rPr>
-          <w:rFonts w:ascii="Arial" w:hAnsi="Arial" w:cs="Arial"/>
-        </w:rPr>
-        <w:t>/</w:t>
-      </w:r>
-      <w:r>
-        <w:rPr>
-          <w:rFonts w:ascii="Arial" w:hAnsi="Arial" w:cs="Arial"/>
-        </w:rPr>
-        <w:t>user</w:t>
-      </w:r>
-      <w:r>
-        <w:rPr>
-          <w:rFonts w:ascii="Arial" w:hAnsi="Arial" w:cs="Arial"/>
-        </w:rPr>
-        <w:t>)</w:t>
-      </w:r>
-      <w:r>
-        <w:rPr>
-          <w:rFonts w:ascii="Arial" w:hAnsi="Arial" w:cs="Arial"/>
-        </w:rPr>
-        <w:t xml:space="preserve"> the </w:t>
-      </w:r>
-      <w:r>
-        <w:rPr>
-          <w:rFonts w:ascii="Arial" w:hAnsi="Arial" w:cs="Arial"/>
-        </w:rPr>
-        <w:t>left-hand</w:t>
-      </w:r>
-      <w:r>
-        <w:rPr>
-          <w:rFonts w:ascii="Arial" w:hAnsi="Arial" w:cs="Arial"/>
-        </w:rPr>
-        <w:t xml:space="preserve"> side navigator pa</w:t>
-      </w:r>
-      <w:r>
-        <w:rPr>
-          <w:rFonts w:ascii="Arial" w:hAnsi="Arial" w:cs="Arial"/>
-        </w:rPr>
-        <w:t xml:space="preserve">ne </w:t>
-      </w:r>
-      <w:r>
-        <w:rPr>
-          <w:rFonts w:ascii="Arial" w:hAnsi="Arial" w:cs="Arial"/>
-        </w:rPr>
-        <w:t>will show</w:t>
-      </w:r>
-      <w:r>
-        <w:rPr>
-          <w:rFonts w:ascii="Arial" w:hAnsi="Arial" w:cs="Arial"/>
-        </w:rPr>
-        <w:t xml:space="preserve">/ </w:t>
-      </w:r>
-      <w:r>
-        <w:rPr>
-          <w:rFonts w:ascii="Arial" w:hAnsi="Arial" w:cs="Arial"/>
-        </w:rPr>
-        <w:t>hide certain features and functionali</w:t>
-      </w:r>
-      <w:r>
-        <w:rPr>
-          <w:rFonts w:ascii="Arial" w:hAnsi="Arial" w:cs="Arial"/>
-        </w:rPr>
-        <w:t>tie</w:t>
-      </w:r>
-      <w:r>
-        <w:rPr>
-          <w:rFonts w:ascii="Arial" w:hAnsi="Arial" w:cs="Arial"/>
-        </w:rPr>
-        <w:t>s available for the respective user</w:t>
-      </w:r>
-      <w:r>
-        <w:rPr>
-          <w:rFonts w:ascii="Arial" w:hAnsi="Arial" w:cs="Arial"/>
-        </w:rPr>
-        <w:t>.</w:t>
+    </w:p>
+    <w:p>
+      <w:pPr>
+        <w:rPr>
+          <w:b/>
+          <w:bCs/>
+          <w:noProof/>
+          <w:sz w:val="24"/>
+          <w:szCs w:val="24"/>
+          <w:u w:val="single"/>
+        </w:rPr>
+      </w:pPr>
+      <w:r>
+        <w:rPr>
+          <w:b/>
+          <w:bCs/>
+          <w:noProof/>
+          <w:sz w:val="24"/>
+          <w:szCs w:val="24"/>
+          <w:u w:val="single"/>
+        </w:rPr>
+        <w:lastRenderedPageBreak/>
+        <w:t>Firebase Clound Functions</w:t>
+      </w:r>
+    </w:p>
+    <w:p>
+      <w:pPr>
+        <w:rPr>
+          <w:noProof/>
+        </w:rPr>
+      </w:pPr>
+      <w:r>
+        <w:rPr>
+          <w:rFonts w:ascii="Arial" w:hAnsi="Arial" w:cs="Arial"/>
+        </w:rPr>
+        <w:t>Dedicated backend REST API, using cloud functions to perform CRUD operations, can be accessed over any device with an internet connection.</w:t>
+      </w:r>
+      <w:r>
+        <w:rPr>
+          <w:rFonts w:ascii="Arial" w:hAnsi="Arial" w:cs="Arial"/>
+        </w:rPr>
+        <w:br/>
+      </w:r>
+    </w:p>
+    <w:p>
+      <w:pPr>
+        <w:jc w:val="center"/>
+        <w:rPr>
+          <w:sz w:val="44"/>
+          <w:szCs w:val="44"/>
+        </w:rPr>
+      </w:pPr>
+      <w:r>
+        <w:rPr>
+          <w:noProof/>
+        </w:rPr>
+        <w:drawing>
+          <wp:inline distT="0" distB="0" distL="0" distR="0" wp14:anchorId="1D47DD49" wp14:editId="1CA1A586">
+            <wp:extent cx="3648075" cy="2571593"/>
+            <wp:effectExtent l="0" t="0" r="0" b="0"/>
+            <wp:docPr id="15" name="Picture 15" descr="Graphical user interface, application&#10;&#10;Description automatically generated"/>
+            <wp:cNvGraphicFramePr>
+              <a:graphicFrameLocks xmlns:a="http://schemas.openxmlformats.org/drawingml/2006/main" noChangeAspect="1"/>
+            </wp:cNvGraphicFramePr>
+            <a:graphic xmlns:a="http://schemas.openxmlformats.org/drawingml/2006/main">
+              <a:graphicData uri="http://schemas.openxmlformats.org/drawingml/2006/picture">
+                <pic:pic xmlns:pic="http://schemas.openxmlformats.org/drawingml/2006/picture">
+                  <pic:nvPicPr>
+                    <pic:cNvPr id="15" name="Picture 15" descr="Graphical user interface, application&#10;&#10;Description automatically generated"/>
+                    <pic:cNvPicPr/>
+                  </pic:nvPicPr>
+                  <pic:blipFill>
+                    <a:blip r:embed="rId10"/>
+                    <a:stretch>
+                      <a:fillRect/>
+                    </a:stretch>
+                  </pic:blipFill>
+                  <pic:spPr>
+                    <a:xfrm>
+                      <a:off x="0" y="0"/>
+                      <a:ext cx="3663099" cy="2582184"/>
+                    </a:xfrm>
+                    <a:prstGeom prst="rect">
+                      <a:avLst/>
+                    </a:prstGeom>
+                  </pic:spPr>
+                </pic:pic>
+              </a:graphicData>
+            </a:graphic>
+          </wp:inline>
+        </w:drawing>
+      </w:r>
+    </w:p>
+    <w:p>
+      <w:pPr>
+        <w:rPr>
+          <w:sz w:val="44"/>
+          <w:szCs w:val="44"/>
+        </w:rPr>
+      </w:pPr>
+      <w:r>
+        <w:rPr>
+          <w:rFonts w:ascii="Arial" w:hAnsi="Arial" w:cs="Arial"/>
+        </w:rPr>
+        <w:t>Exposed backend function</w:t>
+      </w:r>
+    </w:p>
+    <w:p>
+      <w:pPr>
+        <w:jc w:val="center"/>
+        <w:rPr>
+          <w:sz w:val="44"/>
+          <w:szCs w:val="44"/>
+        </w:rPr>
+      </w:pPr>
+      <w:r>
+        <w:rPr>
+          <w:noProof/>
+        </w:rPr>
+        <w:drawing>
+          <wp:inline distT="0" distB="0" distL="0" distR="0" wp14:anchorId="6B1FEA2D" wp14:editId="55B4225F">
+            <wp:extent cx="5829300" cy="790575"/>
+            <wp:effectExtent l="0" t="0" r="0" b="0"/>
+            <wp:docPr id="22" name="Picture 22" descr="Graphical user interface, text, application&#10;&#10;Description automatically generated"/>
+            <wp:cNvGraphicFramePr>
+              <a:graphicFrameLocks xmlns:a="http://schemas.openxmlformats.org/drawingml/2006/main" noChangeAspect="1"/>
+            </wp:cNvGraphicFramePr>
+            <a:graphic xmlns:a="http://schemas.openxmlformats.org/drawingml/2006/main">
+              <a:graphicData uri="http://schemas.openxmlformats.org/drawingml/2006/picture">
+                <pic:pic xmlns:pic="http://schemas.openxmlformats.org/drawingml/2006/picture">
+                  <pic:nvPicPr>
+                    <pic:cNvPr id="22" name="Picture 22" descr="Graphical user interface, text, application&#10;&#10;Description automatically generated"/>
+                    <pic:cNvPicPr/>
+                  </pic:nvPicPr>
+                  <pic:blipFill rotWithShape="1">
+                    <a:blip r:embed="rId11"/>
+                    <a:srcRect l="1923" t="7895" b="10198"/>
+                    <a:stretch/>
+                  </pic:blipFill>
+                  <pic:spPr bwMode="auto">
+                    <a:xfrm>
+                      <a:off x="0" y="0"/>
+                      <a:ext cx="5829300" cy="790575"/>
+                    </a:xfrm>
+                    <a:prstGeom prst="rect">
+                      <a:avLst/>
+                    </a:prstGeom>
+                    <a:ln>
+                      <a:noFill/>
+                    </a:ln>
+                    <a:extLst>
+                      <a:ext uri="{53640926-AAD7-44D8-BBD7-CCE9431645EC}">
+                        <a14:shadowObscured xmlns:a14="http://schemas.microsoft.com/office/drawing/2010/main"/>
+                      </a:ext>
+                    </a:extLst>
+                  </pic:spPr>
+                </pic:pic>
+              </a:graphicData>
+            </a:graphic>
+          </wp:inline>
+        </w:drawing>
+      </w:r>
+    </w:p>
+    <w:p>
+      <w:pPr>
+        <w:rPr>
+          <w:sz w:val="44"/>
+          <w:szCs w:val="44"/>
+        </w:rPr>
+      </w:pPr>
+      <w:r>
+        <w:rPr>
+          <w:noProof/>
+        </w:rPr>
+        <w:drawing>
+          <wp:anchor distT="0" distB="0" distL="114300" distR="114300" simplePos="0" relativeHeight="251694080" behindDoc="1" locked="0" layoutInCell="1" allowOverlap="1" wp14:anchorId="77FA216D" wp14:editId="080A677C">
+            <wp:simplePos x="0" y="0"/>
+            <wp:positionH relativeFrom="column">
+              <wp:posOffset>-257175</wp:posOffset>
+            </wp:positionH>
+            <wp:positionV relativeFrom="paragraph">
+              <wp:posOffset>234950</wp:posOffset>
+            </wp:positionV>
+            <wp:extent cx="6623523" cy="2752725"/>
+            <wp:effectExtent l="0" t="0" r="0" b="0"/>
+            <wp:wrapNone/>
+            <wp:docPr id="34" name="Picture 34" descr="Graphical user interface, text, application, email&#10;&#10;Description automatically generated"/>
+            <wp:cNvGraphicFramePr>
+              <a:graphicFrameLocks xmlns:a="http://schemas.openxmlformats.org/drawingml/2006/main" noChangeAspect="1"/>
+            </wp:cNvGraphicFramePr>
+            <a:graphic xmlns:a="http://schemas.openxmlformats.org/drawingml/2006/main">
+              <a:graphicData uri="http://schemas.openxmlformats.org/drawingml/2006/picture">
+                <pic:pic xmlns:pic="http://schemas.openxmlformats.org/drawingml/2006/picture">
+                  <pic:nvPicPr>
+                    <pic:cNvPr id="34" name="Picture 34" descr="Graphical user interface, text, application, email&#10;&#10;Description automatically generated"/>
+                    <pic:cNvPicPr/>
+                  </pic:nvPicPr>
+                  <pic:blipFill>
+                    <a:blip r:embed="rId12">
+                      <a:extLst>
+                        <a:ext uri="{28A0092B-C50C-407E-A947-70E740481C1C}">
+                          <a14:useLocalDpi xmlns:a14="http://schemas.microsoft.com/office/drawing/2010/main" val="0"/>
+                        </a:ext>
+                      </a:extLst>
+                    </a:blip>
+                    <a:stretch>
+                      <a:fillRect/>
+                    </a:stretch>
+                  </pic:blipFill>
+                  <pic:spPr>
+                    <a:xfrm>
+                      <a:off x="0" y="0"/>
+                      <a:ext cx="6623523" cy="2752725"/>
+                    </a:xfrm>
+                    <a:prstGeom prst="rect">
+                      <a:avLst/>
+                    </a:prstGeom>
+                  </pic:spPr>
+                </pic:pic>
+              </a:graphicData>
+            </a:graphic>
+            <wp14:sizeRelH relativeFrom="page">
+              <wp14:pctWidth>0</wp14:pctWidth>
+            </wp14:sizeRelH>
+            <wp14:sizeRelV relativeFrom="page">
+              <wp14:pctHeight>0</wp14:pctHeight>
+            </wp14:sizeRelV>
+          </wp:anchor>
+        </w:drawing>
+      </w:r>
+      <w:r>
+        <w:rPr>
+          <w:rFonts w:ascii="Arial" w:hAnsi="Arial" w:cs="Arial"/>
+        </w:rPr>
+        <w:t>Creating dummy feedback Post requests into the backend</w:t>
+      </w:r>
+    </w:p>
+    <w:p>
+      <w:pPr>
+        <w:jc w:val="center"/>
+        <w:rPr>
+          <w:rFonts w:asciiTheme="majorHAnsi" w:eastAsiaTheme="majorEastAsia" w:hAnsiTheme="majorHAnsi" w:cstheme="majorBidi"/>
+          <w:color w:val="2F5496" w:themeColor="accent1" w:themeShade="BF"/>
+          <w:sz w:val="44"/>
+          <w:szCs w:val="44"/>
+        </w:rPr>
+      </w:pPr>
+      <w:r>
+        <w:rPr>
+          <w:sz w:val="44"/>
+          <w:szCs w:val="44"/>
+        </w:rPr>
+        <w:br w:type="page"/>
       </w:r>
     </w:p>
     <w:p>
@@ -3369,7 +3615,7 @@
           <w:szCs w:val="44"/>
         </w:rPr>
       </w:pPr>
-      <w:bookmarkStart w:id="4" w:name="_Toc84723364"/>
+      <w:bookmarkStart w:id="4" w:name="_Toc84772606"/>
       <w:r>
         <w:rPr>
           <w:sz w:val="44"/>
@@ -3392,7 +3638,7 @@
           <w:szCs w:val="32"/>
         </w:rPr>
       </w:pPr>
-      <w:bookmarkStart w:id="5" w:name="_Toc84723365"/>
+      <w:bookmarkStart w:id="5" w:name="_Toc84772607"/>
       <w:r>
         <w:rPr>
           <w:rStyle w:val="IntenseEmphasis"/>
@@ -3500,7 +3746,7 @@
                     <pic:cNvPicPr/>
                   </pic:nvPicPr>
                   <pic:blipFill>
-                    <a:blip r:embed="rId10">
+                    <a:blip r:embed="rId13">
                       <a:extLst>
                         <a:ext uri="{28A0092B-C50C-407E-A947-70E740481C1C}">
                           <a14:useLocalDpi xmlns:a14="http://schemas.microsoft.com/office/drawing/2010/main" val="0"/>
@@ -3546,7 +3792,7 @@
           <w:szCs w:val="32"/>
         </w:rPr>
       </w:pPr>
-      <w:bookmarkStart w:id="6" w:name="_Toc84723366"/>
+      <w:bookmarkStart w:id="6" w:name="_Toc84772608"/>
       <w:r>
         <w:rPr>
           <w:rStyle w:val="IntenseEmphasis"/>
@@ -3573,7 +3819,14 @@
         <w:rPr>
           <w:rFonts w:ascii="Arial" w:hAnsi="Arial" w:cs="Arial"/>
         </w:rPr>
-        <w:t>For routing purposes, static routing has been used inside Drawe</w:t>
+        <w:t xml:space="preserve">For routing purposes, static routing has been used inside </w:t>
+      </w:r>
+      <w:proofErr w:type="spellStart"/>
+      <w:r>
+        <w:rPr>
+          <w:rFonts w:ascii="Arial" w:hAnsi="Arial" w:cs="Arial"/>
+        </w:rPr>
+        <w:t>Drawe</w:t>
       </w:r>
       <w:r>
         <w:rPr>
@@ -3587,6 +3840,7 @@
         </w:rPr>
         <w:t>Content.tsx</w:t>
       </w:r>
+      <w:proofErr w:type="spellEnd"/>
     </w:p>
     <w:p>
       <w:pPr>
@@ -3619,7 +3873,7 @@
                     <pic:cNvPicPr/>
                   </pic:nvPicPr>
                   <pic:blipFill>
-                    <a:blip r:embed="rId11"/>
+                    <a:blip r:embed="rId14"/>
                     <a:stretch>
                       <a:fillRect/>
                     </a:stretch>
@@ -3672,7 +3926,7 @@
           <w:szCs w:val="32"/>
         </w:rPr>
       </w:pPr>
-      <w:bookmarkStart w:id="7" w:name="_Toc84723367"/>
+      <w:bookmarkStart w:id="7" w:name="_Toc84772609"/>
       <w:r>
         <w:rPr>
           <w:rStyle w:val="IntenseEmphasis"/>
@@ -3756,7 +4010,7 @@
                     <pic:cNvPicPr/>
                   </pic:nvPicPr>
                   <pic:blipFill>
-                    <a:blip r:embed="rId12"/>
+                    <a:blip r:embed="rId15"/>
                     <a:stretch>
                       <a:fillRect/>
                     </a:stretch>
@@ -3789,7 +4043,7 @@
           <w:szCs w:val="32"/>
         </w:rPr>
       </w:pPr>
-      <w:bookmarkStart w:id="8" w:name="_Toc84723368"/>
+      <w:bookmarkStart w:id="8" w:name="_Toc84772610"/>
       <w:r>
         <w:rPr>
           <w:rStyle w:val="IntenseEmphasis"/>
@@ -3828,7 +4082,7 @@
                     <pic:cNvPicPr/>
                   </pic:nvPicPr>
                   <pic:blipFill>
-                    <a:blip r:embed="rId13"/>
+                    <a:blip r:embed="rId16"/>
                     <a:stretch>
                       <a:fillRect/>
                     </a:stretch>
@@ -3879,7 +4133,7 @@
                     <pic:cNvPicPr/>
                   </pic:nvPicPr>
                   <pic:blipFill>
-                    <a:blip r:embed="rId14"/>
+                    <a:blip r:embed="rId17"/>
                     <a:stretch>
                       <a:fillRect/>
                     </a:stretch>
@@ -3912,7 +4166,7 @@
           <w:szCs w:val="32"/>
         </w:rPr>
       </w:pPr>
-      <w:bookmarkStart w:id="9" w:name="_Toc84723369"/>
+      <w:bookmarkStart w:id="9" w:name="_Toc84772611"/>
       <w:r>
         <w:rPr>
           <w:rStyle w:val="IntenseEmphasis"/>
@@ -3981,7 +4235,7 @@
                     <pic:cNvPicPr/>
                   </pic:nvPicPr>
                   <pic:blipFill>
-                    <a:blip r:embed="rId15"/>
+                    <a:blip r:embed="rId18"/>
                     <a:stretch>
                       <a:fillRect/>
                     </a:stretch>
@@ -4022,7 +4276,25 @@
           <w:b/>
           <w:bCs/>
         </w:rPr>
-        <w:t>&lt;OfflineApp/&gt;</w:t>
+        <w:t>&lt;</w:t>
+      </w:r>
+      <w:proofErr w:type="spellStart"/>
+      <w:r>
+        <w:rPr>
+          <w:rFonts w:ascii="Arial" w:hAnsi="Arial" w:cs="Arial"/>
+          <w:b/>
+          <w:bCs/>
+        </w:rPr>
+        <w:t>OfflineApp</w:t>
+      </w:r>
+      <w:proofErr w:type="spellEnd"/>
+      <w:r>
+        <w:rPr>
+          <w:rFonts w:ascii="Arial" w:hAnsi="Arial" w:cs="Arial"/>
+          <w:b/>
+          <w:bCs/>
+        </w:rPr>
+        <w:t>/&gt;</w:t>
       </w:r>
       <w:r>
         <w:rPr>
@@ -4092,7 +4364,7 @@
           <w:noProof/>
         </w:rPr>
         <w:drawing>
-          <wp:anchor distT="0" distB="0" distL="114300" distR="114300" simplePos="0" relativeHeight="251721216" behindDoc="1" locked="0" layoutInCell="1" allowOverlap="1" wp14:anchorId="645A5DD9" wp14:editId="6D56FAF2">
+          <wp:anchor distT="0" distB="0" distL="114300" distR="114300" simplePos="0" relativeHeight="251689984" behindDoc="1" locked="0" layoutInCell="1" allowOverlap="1" wp14:anchorId="645A5DD9" wp14:editId="6D56FAF2">
             <wp:simplePos x="0" y="0"/>
             <wp:positionH relativeFrom="column">
               <wp:posOffset>1800225</wp:posOffset>
@@ -4115,7 +4387,7 @@
                     <pic:cNvPicPr/>
                   </pic:nvPicPr>
                   <pic:blipFill>
-                    <a:blip r:embed="rId16">
+                    <a:blip r:embed="rId19">
                       <a:extLst>
                         <a:ext uri="{28A0092B-C50C-407E-A947-70E740481C1C}">
                           <a14:useLocalDpi xmlns:a14="http://schemas.microsoft.com/office/drawing/2010/main" val="0"/>
@@ -4154,7 +4426,7 @@
           <w:szCs w:val="32"/>
         </w:rPr>
       </w:pPr>
-      <w:bookmarkStart w:id="10" w:name="_Toc84723370"/>
+      <w:bookmarkStart w:id="10" w:name="_Toc84772612"/>
       <w:r>
         <w:rPr>
           <w:rStyle w:val="IntenseEmphasis"/>
@@ -4200,6 +4472,7 @@
         </w:rPr>
         <w:t xml:space="preserve"> to run on Android platforms inside the </w:t>
       </w:r>
+      <w:proofErr w:type="spellStart"/>
       <w:r>
         <w:rPr>
           <w:rFonts w:ascii="Arial" w:hAnsi="Arial" w:cs="Arial"/>
@@ -4208,6 +4481,7 @@
         </w:rPr>
         <w:t>Config.ts</w:t>
       </w:r>
+      <w:proofErr w:type="spellEnd"/>
       <w:r>
         <w:rPr>
           <w:rFonts w:ascii="Arial" w:hAnsi="Arial" w:cs="Arial"/>
@@ -4226,6 +4500,7 @@
       <w:r>
         <w:rPr>
           <w:rFonts w:ascii="Arial" w:hAnsi="Arial" w:cs="Arial"/>
+          <w:noProof/>
         </w:rPr>
         <w:drawing>
           <wp:inline distT="0" distB="0" distL="0" distR="0" wp14:anchorId="58EAB48B" wp14:editId="3773AC0A">
@@ -4243,7 +4518,7 @@
                     <pic:cNvPicPr/>
                   </pic:nvPicPr>
                   <pic:blipFill>
-                    <a:blip r:embed="rId17"/>
+                    <a:blip r:embed="rId20"/>
                     <a:stretch>
                       <a:fillRect/>
                     </a:stretch>
@@ -4338,6 +4613,7 @@
         </w:rPr>
         <w:t xml:space="preserve">For iOS purposes, change the </w:t>
       </w:r>
+      <w:proofErr w:type="spellStart"/>
       <w:r>
         <w:rPr>
           <w:rFonts w:ascii="Arial" w:hAnsi="Arial" w:cs="Arial"/>
@@ -4346,6 +4622,7 @@
         </w:rPr>
         <w:t>Config.ts</w:t>
       </w:r>
+      <w:proofErr w:type="spellEnd"/>
       <w:r>
         <w:rPr>
           <w:rFonts w:ascii="Arial" w:hAnsi="Arial" w:cs="Arial"/>
@@ -4412,6 +4689,7 @@
         </w:rPr>
         <w:t xml:space="preserve"> </w:t>
       </w:r>
+      <w:proofErr w:type="spellStart"/>
       <w:r>
         <w:rPr>
           <w:rFonts w:ascii="Consolas" w:eastAsia="Times New Roman" w:hAnsi="Consolas" w:cs="Times New Roman"/>
@@ -4421,6 +4699,7 @@
         </w:rPr>
         <w:t>marginTop</w:t>
       </w:r>
+      <w:proofErr w:type="spellEnd"/>
       <w:r>
         <w:rPr>
           <w:rFonts w:ascii="Consolas" w:eastAsia="Times New Roman" w:hAnsi="Consolas" w:cs="Times New Roman"/>
@@ -4430,6 +4709,7 @@
         </w:rPr>
         <w:t xml:space="preserve"> = </w:t>
       </w:r>
+      <w:proofErr w:type="spellStart"/>
       <w:r>
         <w:rPr>
           <w:rFonts w:ascii="Consolas" w:eastAsia="Times New Roman" w:hAnsi="Consolas" w:cs="Times New Roman"/>
@@ -4457,6 +4737,7 @@
         </w:rPr>
         <w:t>OS</w:t>
       </w:r>
+      <w:proofErr w:type="spellEnd"/>
       <w:r>
         <w:rPr>
           <w:rFonts w:ascii="Consolas" w:eastAsia="Times New Roman" w:hAnsi="Consolas" w:cs="Times New Roman"/>
@@ -4473,8 +4754,9 @@
           <w:sz w:val="21"/>
           <w:szCs w:val="21"/>
         </w:rPr>
-        <w:t>'ios</w:t>
-      </w:r>
+        <w:t>'</w:t>
+      </w:r>
+      <w:proofErr w:type="spellStart"/>
       <w:r>
         <w:rPr>
           <w:rFonts w:ascii="Consolas" w:eastAsia="Times New Roman" w:hAnsi="Consolas" w:cs="Times New Roman"/>
@@ -4482,6 +4764,16 @@
           <w:sz w:val="21"/>
           <w:szCs w:val="21"/>
         </w:rPr>
+        <w:t>ios</w:t>
+      </w:r>
+      <w:proofErr w:type="spellEnd"/>
+      <w:r>
+        <w:rPr>
+          <w:rFonts w:ascii="Consolas" w:eastAsia="Times New Roman" w:hAnsi="Consolas" w:cs="Times New Roman"/>
+          <w:color w:val="CE9178"/>
+          <w:sz w:val="21"/>
+          <w:szCs w:val="21"/>
+        </w:rPr>
         <w:t>’?</w:t>
       </w:r>
       <w:r>
@@ -4493,6 +4785,7 @@
         </w:rPr>
         <w:t xml:space="preserve"> </w:t>
       </w:r>
+      <w:proofErr w:type="gramStart"/>
       <w:r>
         <w:rPr>
           <w:rFonts w:ascii="Consolas" w:eastAsia="Times New Roman" w:hAnsi="Consolas" w:cs="Times New Roman"/>
@@ -4509,8 +4802,19 @@
           <w:sz w:val="21"/>
           <w:szCs w:val="21"/>
         </w:rPr>
-        <w:t xml:space="preserve"> : </w:t>
-      </w:r>
+        <w:t xml:space="preserve"> :</w:t>
+      </w:r>
+      <w:proofErr w:type="gramEnd"/>
+      <w:r>
+        <w:rPr>
+          <w:rFonts w:ascii="Consolas" w:eastAsia="Times New Roman" w:hAnsi="Consolas" w:cs="Times New Roman"/>
+          <w:color w:val="D4D4D4"/>
+          <w:sz w:val="21"/>
+          <w:szCs w:val="21"/>
+        </w:rPr>
+        <w:t xml:space="preserve"> </w:t>
+      </w:r>
+      <w:proofErr w:type="spellStart"/>
       <w:r>
         <w:rPr>
           <w:rFonts w:ascii="Consolas" w:eastAsia="Times New Roman" w:hAnsi="Consolas" w:cs="Times New Roman"/>
@@ -4538,6 +4842,7 @@
         </w:rPr>
         <w:t>currentHeight</w:t>
       </w:r>
+      <w:proofErr w:type="spellEnd"/>
       <w:r>
         <w:rPr>
           <w:rFonts w:ascii="Consolas" w:eastAsia="Times New Roman" w:hAnsi="Consolas" w:cs="Times New Roman"/>
@@ -4725,7 +5030,7 @@
           <w:szCs w:val="44"/>
         </w:rPr>
       </w:pPr>
-      <w:bookmarkStart w:id="11" w:name="_Toc84723371"/>
+      <w:bookmarkStart w:id="11" w:name="_Toc84772613"/>
       <w:r>
         <w:rPr>
           <w:sz w:val="44"/>
@@ -4769,7 +5074,7 @@
           <w:szCs w:val="32"/>
         </w:rPr>
       </w:pPr>
-      <w:bookmarkStart w:id="12" w:name="_Toc84723372"/>
+      <w:bookmarkStart w:id="12" w:name="_Toc84772614"/>
       <w:r>
         <w:rPr>
           <w:rStyle w:val="IntenseEmphasis"/>
@@ -4811,7 +5116,7 @@
           <w:szCs w:val="32"/>
         </w:rPr>
       </w:pPr>
-      <w:bookmarkStart w:id="13" w:name="_Toc84723373"/>
+      <w:bookmarkStart w:id="13" w:name="_Toc84772615"/>
       <w:r>
         <w:rPr>
           <w:rStyle w:val="IntenseEmphasis"/>
@@ -4830,7 +5135,7 @@
           <w:sz w:val="32"/>
           <w:szCs w:val="32"/>
         </w:rPr>
-        <w:t>/</w:t>
+        <w:t>/Vibration</w:t>
       </w:r>
       <w:r>
         <w:rPr>
@@ -4840,9 +5145,74 @@
           <w:sz w:val="32"/>
           <w:szCs w:val="32"/>
         </w:rPr>
-        <w:t>Vibration</w:t>
-      </w:r>
-      <w:r>
+        <w:t xml:space="preserve"> Usage</w:t>
+      </w:r>
+      <w:bookmarkEnd w:id="13"/>
+    </w:p>
+    <w:p>
+      <w:pPr>
+        <w:spacing w:line="360" w:lineRule="auto"/>
+        <w:jc w:val="both"/>
+        <w:rPr>
+          <w:rFonts w:ascii="Arial" w:hAnsi="Arial" w:cs="Arial"/>
+        </w:rPr>
+      </w:pPr>
+      <w:r>
+        <w:rPr>
+          <w:rFonts w:ascii="Arial" w:hAnsi="Arial" w:cs="Arial"/>
+        </w:rPr>
+        <w:t xml:space="preserve">User interactions </w:t>
+      </w:r>
+      <w:r>
+        <w:rPr>
+          <w:rFonts w:ascii="Arial" w:hAnsi="Arial" w:cs="Arial"/>
+        </w:rPr>
+        <w:t xml:space="preserve">have mini vibrations embedded </w:t>
+      </w:r>
+      <w:r>
+        <w:rPr>
+          <w:rFonts w:ascii="Arial" w:hAnsi="Arial" w:cs="Arial"/>
+        </w:rPr>
+        <w:t>and sound</w:t>
+      </w:r>
+      <w:r>
+        <w:rPr>
+          <w:rFonts w:ascii="Arial" w:hAnsi="Arial" w:cs="Arial"/>
+        </w:rPr>
+        <w:t>s</w:t>
+      </w:r>
+      <w:r>
+        <w:rPr>
+          <w:rFonts w:ascii="Arial" w:hAnsi="Arial" w:cs="Arial"/>
+        </w:rPr>
+        <w:t xml:space="preserve"> enabled on tapping on the </w:t>
+      </w:r>
+      <w:r>
+        <w:rPr>
+          <w:rFonts w:ascii="Arial" w:hAnsi="Arial" w:cs="Arial"/>
+        </w:rPr>
+        <w:t>main drawer</w:t>
+      </w:r>
+      <w:r>
+        <w:rPr>
+          <w:rFonts w:ascii="Arial" w:hAnsi="Arial" w:cs="Arial"/>
+        </w:rPr>
+        <w:t>.</w:t>
+      </w:r>
+      <w:r>
+        <w:t xml:space="preserve"> </w:t>
+      </w:r>
+      <w:r>
+        <w:rPr>
+          <w:rFonts w:ascii="Arial" w:hAnsi="Arial" w:cs="Arial"/>
+        </w:rPr>
+        <w:t>User interactions when tapping on the main drawer</w:t>
+      </w:r>
+    </w:p>
+    <w:p>
+      <w:pPr>
+        <w:pStyle w:val="Heading3"/>
+        <w:spacing w:line="360" w:lineRule="auto"/>
         <w:rPr>
           <w:rStyle w:val="IntenseEmphasis"/>
           <w:i w:val="0"/>
@@ -4850,74 +5220,9 @@
           <w:sz w:val="32"/>
           <w:szCs w:val="32"/>
         </w:rPr>
-        <w:t xml:space="preserve"> Usage</w:t>
-      </w:r>
-      <w:bookmarkEnd w:id="13"/>
-    </w:p>
-    <w:p>
-      <w:pPr>
-        <w:spacing w:line="360" w:lineRule="auto"/>
-        <w:jc w:val="both"/>
-        <w:rPr>
-          <w:rFonts w:ascii="Arial" w:hAnsi="Arial" w:cs="Arial"/>
-        </w:rPr>
-      </w:pPr>
-      <w:r>
-        <w:rPr>
-          <w:rFonts w:ascii="Arial" w:hAnsi="Arial" w:cs="Arial"/>
-        </w:rPr>
-        <w:t xml:space="preserve">User interactions </w:t>
-      </w:r>
-      <w:r>
-        <w:rPr>
-          <w:rFonts w:ascii="Arial" w:hAnsi="Arial" w:cs="Arial"/>
-        </w:rPr>
-        <w:t xml:space="preserve">have mini vibrations embedded </w:t>
-      </w:r>
-      <w:r>
-        <w:rPr>
-          <w:rFonts w:ascii="Arial" w:hAnsi="Arial" w:cs="Arial"/>
-        </w:rPr>
-        <w:t>and sound</w:t>
-      </w:r>
-      <w:r>
-        <w:rPr>
-          <w:rFonts w:ascii="Arial" w:hAnsi="Arial" w:cs="Arial"/>
-        </w:rPr>
-        <w:t>s</w:t>
-      </w:r>
-      <w:r>
-        <w:rPr>
-          <w:rFonts w:ascii="Arial" w:hAnsi="Arial" w:cs="Arial"/>
-        </w:rPr>
-        <w:t xml:space="preserve"> enabled on tapping on the </w:t>
-      </w:r>
-      <w:r>
-        <w:rPr>
-          <w:rFonts w:ascii="Arial" w:hAnsi="Arial" w:cs="Arial"/>
-        </w:rPr>
-        <w:t>main drawer</w:t>
-      </w:r>
-      <w:r>
-        <w:rPr>
-          <w:rFonts w:ascii="Arial" w:hAnsi="Arial" w:cs="Arial"/>
-        </w:rPr>
-        <w:t>.</w:t>
-      </w:r>
-      <w:r>
-        <w:t xml:space="preserve"> </w:t>
-      </w:r>
-      <w:r>
-        <w:rPr>
-          <w:rFonts w:ascii="Arial" w:hAnsi="Arial" w:cs="Arial"/>
-        </w:rPr>
-        <w:t>User interactions when tapping on the main drawer</w:t>
-      </w:r>
-    </w:p>
-    <w:p>
-      <w:pPr>
-        <w:pStyle w:val="Heading3"/>
-        <w:spacing w:line="360" w:lineRule="auto"/>
+      </w:pPr>
+      <w:bookmarkStart w:id="14" w:name="_Toc84772616"/>
+      <w:r>
         <w:rPr>
           <w:rStyle w:val="IntenseEmphasis"/>
           <w:i w:val="0"/>
@@ -4925,9 +5230,44 @@
           <w:sz w:val="32"/>
           <w:szCs w:val="32"/>
         </w:rPr>
-      </w:pPr>
-      <w:bookmarkStart w:id="14" w:name="_Toc84723374"/>
-      <w:r>
+        <w:t>Gyroscope Usage</w:t>
+      </w:r>
+      <w:bookmarkEnd w:id="14"/>
+    </w:p>
+    <w:p>
+      <w:pPr>
+        <w:spacing w:line="360" w:lineRule="auto"/>
+        <w:jc w:val="both"/>
+        <w:rPr>
+          <w:rFonts w:ascii="Arial" w:hAnsi="Arial" w:cs="Arial"/>
+        </w:rPr>
+      </w:pPr>
+      <w:r>
+        <w:rPr>
+          <w:rFonts w:ascii="Arial" w:hAnsi="Arial" w:cs="Arial"/>
+        </w:rPr>
+        <w:t>Guests can view SLIIT premises in 360-degree mode. As they tilt their phone, the image rotates. This feature is very helpful for outsiders</w:t>
+      </w:r>
+      <w:r>
+        <w:rPr>
+          <w:rFonts w:ascii="Arial" w:hAnsi="Arial" w:cs="Arial"/>
+        </w:rPr>
+        <w:t xml:space="preserve"> who have not physically visited SLIIT vicinities.</w:t>
+      </w:r>
+    </w:p>
+    <w:p>
+      <w:pPr>
+        <w:spacing w:line="360" w:lineRule="auto"/>
+        <w:jc w:val="both"/>
+        <w:rPr>
+          <w:rFonts w:ascii="Arial" w:hAnsi="Arial" w:cs="Arial"/>
+        </w:rPr>
+      </w:pPr>
+    </w:p>
+    <w:p>
+      <w:pPr>
+        <w:pStyle w:val="Heading3"/>
+        <w:spacing w:line="360" w:lineRule="auto"/>
         <w:rPr>
           <w:rStyle w:val="IntenseEmphasis"/>
           <w:i w:val="0"/>
@@ -4935,8 +5275,8 @@
           <w:sz w:val="32"/>
           <w:szCs w:val="32"/>
         </w:rPr>
-        <w:t>Gyroscope</w:t>
-      </w:r>
+      </w:pPr>
+      <w:bookmarkStart w:id="15" w:name="_Toc84772617"/>
       <w:r>
         <w:rPr>
           <w:rStyle w:val="IntenseEmphasis"/>
@@ -4945,72 +5285,7 @@
           <w:sz w:val="32"/>
           <w:szCs w:val="32"/>
         </w:rPr>
-        <w:t xml:space="preserve"> Usage</w:t>
-      </w:r>
-      <w:bookmarkEnd w:id="14"/>
-    </w:p>
-    <w:p>
-      <w:pPr>
-        <w:spacing w:line="360" w:lineRule="auto"/>
-        <w:jc w:val="both"/>
-        <w:rPr>
-          <w:rFonts w:ascii="Arial" w:hAnsi="Arial" w:cs="Arial"/>
-        </w:rPr>
-      </w:pPr>
-      <w:r>
-        <w:rPr>
-          <w:rFonts w:ascii="Arial" w:hAnsi="Arial" w:cs="Arial"/>
-        </w:rPr>
-        <w:t>Guests can view SLIIT premises in 360-degree mode. As they tilt their phone, the image rotates. This feature is very helpful for outsiders</w:t>
-      </w:r>
-      <w:r>
-        <w:rPr>
-          <w:rFonts w:ascii="Arial" w:hAnsi="Arial" w:cs="Arial"/>
-        </w:rPr>
-        <w:t xml:space="preserve"> who have not physically visited SLIIT vicinities.</w:t>
-      </w:r>
-    </w:p>
-    <w:p>
-      <w:pPr>
-        <w:spacing w:line="360" w:lineRule="auto"/>
-        <w:jc w:val="both"/>
-        <w:rPr>
-          <w:rFonts w:ascii="Arial" w:hAnsi="Arial" w:cs="Arial"/>
-        </w:rPr>
-      </w:pPr>
-    </w:p>
-    <w:p>
-      <w:pPr>
-        <w:pStyle w:val="Heading3"/>
-        <w:spacing w:line="360" w:lineRule="auto"/>
-        <w:rPr>
-          <w:rStyle w:val="IntenseEmphasis"/>
-          <w:i w:val="0"/>
-          <w:iCs w:val="0"/>
-          <w:sz w:val="32"/>
-          <w:szCs w:val="32"/>
-        </w:rPr>
-      </w:pPr>
-      <w:bookmarkStart w:id="15" w:name="_Toc84723375"/>
-      <w:r>
-        <w:rPr>
-          <w:rStyle w:val="IntenseEmphasis"/>
-          <w:i w:val="0"/>
-          <w:iCs w:val="0"/>
-          <w:sz w:val="32"/>
-          <w:szCs w:val="32"/>
-        </w:rPr>
-        <w:t xml:space="preserve">Permissions grants for </w:t>
-      </w:r>
-      <w:r>
-        <w:rPr>
-          <w:rStyle w:val="IntenseEmphasis"/>
-          <w:i w:val="0"/>
-          <w:iCs w:val="0"/>
-          <w:sz w:val="32"/>
-          <w:szCs w:val="32"/>
-        </w:rPr>
-        <w:t>AndroidManifest.xml</w:t>
+        <w:t>Permissions grants for AndroidManifest.xml</w:t>
       </w:r>
       <w:bookmarkEnd w:id="15"/>
     </w:p>
@@ -5042,7 +5317,7 @@
                     <pic:cNvPicPr/>
                   </pic:nvPicPr>
                   <pic:blipFill>
-                    <a:blip r:embed="rId18"/>
+                    <a:blip r:embed="rId21"/>
                     <a:stretch>
                       <a:fillRect/>
                     </a:stretch>
@@ -5077,7 +5352,7 @@
           <w:szCs w:val="44"/>
         </w:rPr>
       </w:pPr>
-      <w:bookmarkStart w:id="16" w:name="_Toc84723376"/>
+      <w:bookmarkStart w:id="16" w:name="_Toc84772618"/>
       <w:r>
         <w:rPr>
           <w:sz w:val="44"/>
@@ -5100,7 +5375,7 @@
           <w:szCs w:val="32"/>
         </w:rPr>
       </w:pPr>
-      <w:bookmarkStart w:id="17" w:name="_Toc84723377"/>
+      <w:bookmarkStart w:id="17" w:name="_Toc84772619"/>
       <w:r>
         <w:rPr>
           <w:rStyle w:val="IntenseEmphasis"/>
@@ -5167,7 +5442,7 @@
                     <pic:cNvPicPr/>
                   </pic:nvPicPr>
                   <pic:blipFill rotWithShape="1">
-                    <a:blip r:embed="rId19">
+                    <a:blip r:embed="rId22">
                       <a:extLst>
                         <a:ext uri="{28A0092B-C50C-407E-A947-70E740481C1C}">
                           <a14:useLocalDpi xmlns:a14="http://schemas.microsoft.com/office/drawing/2010/main" val="0"/>
@@ -5213,7 +5488,7 @@
           <w:szCs w:val="32"/>
         </w:rPr>
       </w:pPr>
-      <w:bookmarkStart w:id="18" w:name="_Toc84723378"/>
+      <w:bookmarkStart w:id="18" w:name="_Toc84772620"/>
       <w:r>
         <w:rPr>
           <w:rStyle w:val="IntenseEmphasis"/>
@@ -5260,7 +5535,7 @@
                     <pic:cNvPicPr/>
                   </pic:nvPicPr>
                   <pic:blipFill>
-                    <a:blip r:embed="rId20">
+                    <a:blip r:embed="rId23">
                       <a:extLst>
                         <a:ext uri="{28A0092B-C50C-407E-A947-70E740481C1C}">
                           <a14:useLocalDpi xmlns:a14="http://schemas.microsoft.com/office/drawing/2010/main" val="0"/>
@@ -5302,14 +5577,14 @@
           <w:szCs w:val="32"/>
         </w:rPr>
       </w:pPr>
-      <w:bookmarkStart w:id="19" w:name="_Toc84723379"/>
+      <w:bookmarkStart w:id="19" w:name="_Toc84772621"/>
       <w:r>
         <w:rPr>
           <w:noProof/>
         </w:rPr>
         <w:lastRenderedPageBreak/>
         <w:drawing>
-          <wp:anchor distT="0" distB="0" distL="114300" distR="114300" simplePos="0" relativeHeight="251594240" behindDoc="1" locked="0" layoutInCell="1" allowOverlap="1" wp14:anchorId="6C50E69E" wp14:editId="27A5556C">
+          <wp:anchor distT="0" distB="0" distL="114300" distR="114300" simplePos="0" relativeHeight="251626496" behindDoc="1" locked="0" layoutInCell="1" allowOverlap="1" wp14:anchorId="6C50E69E" wp14:editId="27A5556C">
             <wp:simplePos x="0" y="0"/>
             <wp:positionH relativeFrom="column">
               <wp:posOffset>1157132</wp:posOffset>
@@ -5363,7 +5638,7 @@
                     <pic:cNvPicPr/>
                   </pic:nvPicPr>
                   <pic:blipFill>
-                    <a:blip r:embed="rId21">
+                    <a:blip r:embed="rId24">
                       <a:extLst>
                         <a:ext uri="{28A0092B-C50C-407E-A947-70E740481C1C}">
                           <a14:useLocalDpi xmlns:a14="http://schemas.microsoft.com/office/drawing/2010/main" val="0"/>
@@ -5457,7 +5732,7 @@
           <w:szCs w:val="32"/>
         </w:rPr>
       </w:pPr>
-      <w:bookmarkStart w:id="20" w:name="_Toc84723380"/>
+      <w:bookmarkStart w:id="20" w:name="_Toc84772622"/>
       <w:r>
         <w:rPr>
           <w:rStyle w:val="IntenseEmphasis"/>
@@ -5534,7 +5809,7 @@
                     <pic:cNvPicPr/>
                   </pic:nvPicPr>
                   <pic:blipFill>
-                    <a:blip r:embed="rId22">
+                    <a:blip r:embed="rId25">
                       <a:extLst>
                         <a:ext uri="{28A0092B-C50C-407E-A947-70E740481C1C}">
                           <a14:useLocalDpi xmlns:a14="http://schemas.microsoft.com/office/drawing/2010/main" val="0"/>
@@ -5573,7 +5848,7 @@
           <w:szCs w:val="32"/>
         </w:rPr>
       </w:pPr>
-      <w:bookmarkStart w:id="21" w:name="_Toc84723381"/>
+      <w:bookmarkStart w:id="21" w:name="_Toc84772623"/>
       <w:r>
         <w:rPr>
           <w:rStyle w:val="IntenseEmphasis"/>
@@ -5632,7 +5907,7 @@
                     <pic:cNvPicPr/>
                   </pic:nvPicPr>
                   <pic:blipFill>
-                    <a:blip r:embed="rId23">
+                    <a:blip r:embed="rId26">
                       <a:extLst>
                         <a:ext uri="{28A0092B-C50C-407E-A947-70E740481C1C}">
                           <a14:useLocalDpi xmlns:a14="http://schemas.microsoft.com/office/drawing/2010/main" val="0"/>
@@ -5749,7 +6024,7 @@
           <w:szCs w:val="32"/>
         </w:rPr>
       </w:pPr>
-      <w:bookmarkStart w:id="22" w:name="_Toc84723382"/>
+      <w:bookmarkStart w:id="22" w:name="_Toc84772624"/>
       <w:r>
         <w:rPr>
           <w:rStyle w:val="IntenseEmphasis"/>
@@ -5781,6 +6056,7 @@
           <w:rFonts w:ascii="Arial" w:hAnsi="Arial" w:cs="Arial"/>
         </w:rPr>
       </w:pPr>
+      <w:proofErr w:type="spellStart"/>
       <w:r>
         <w:rPr>
           <w:rFonts w:ascii="Arial" w:hAnsi="Arial" w:cs="Arial"/>
@@ -5789,13 +6065,14 @@
         </w:rPr>
         <w:t>MaterialIcons</w:t>
       </w:r>
+      <w:proofErr w:type="spellEnd"/>
       <w:r>
         <w:rPr>
           <w:rFonts w:ascii="Arial" w:hAnsi="Arial" w:cs="Arial"/>
         </w:rPr>
         <w:t xml:space="preserve"> library was used to access the icons listed on </w:t>
       </w:r>
-      <w:hyperlink r:id="rId24" w:history="1">
+      <w:hyperlink r:id="rId27" w:history="1">
         <w:r>
           <w:rPr>
             <w:rStyle w:val="Hyperlink"/>
@@ -5834,11 +6111,19 @@
         </w:rPr>
         <w:t xml:space="preserve">was designed with </w:t>
       </w:r>
-      <w:r>
-        <w:rPr>
-          <w:rFonts w:ascii="Arial" w:hAnsi="Arial" w:cs="Arial"/>
-        </w:rPr>
-        <w:t>AndroidAssetSets [3].</w:t>
+      <w:proofErr w:type="spellStart"/>
+      <w:r>
+        <w:rPr>
+          <w:rFonts w:ascii="Arial" w:hAnsi="Arial" w:cs="Arial"/>
+        </w:rPr>
+        <w:t>AndroidAssetSets</w:t>
+      </w:r>
+      <w:proofErr w:type="spellEnd"/>
+      <w:r>
+        <w:rPr>
+          <w:rFonts w:ascii="Arial" w:hAnsi="Arial" w:cs="Arial"/>
+        </w:rPr>
+        <w:t xml:space="preserve"> [3].</w:t>
       </w:r>
     </w:p>
     <w:p>
@@ -5853,7 +6138,7 @@
           <w:szCs w:val="32"/>
         </w:rPr>
       </w:pPr>
-      <w:bookmarkStart w:id="23" w:name="_Toc84723383"/>
+      <w:bookmarkStart w:id="23" w:name="_Toc84772625"/>
       <w:r>
         <w:rPr>
           <w:rStyle w:val="IntenseEmphasis"/>
@@ -5880,7 +6165,7 @@
           <w:color w:val="FF0000"/>
         </w:rPr>
         <w:drawing>
-          <wp:anchor distT="0" distB="0" distL="114300" distR="114300" simplePos="0" relativeHeight="251605504" behindDoc="1" locked="0" layoutInCell="1" allowOverlap="1" wp14:anchorId="65C3F542" wp14:editId="215BBB59">
+          <wp:anchor distT="0" distB="0" distL="114300" distR="114300" simplePos="0" relativeHeight="251632640" behindDoc="1" locked="0" layoutInCell="1" allowOverlap="1" wp14:anchorId="65C3F542" wp14:editId="215BBB59">
             <wp:simplePos x="0" y="0"/>
             <wp:positionH relativeFrom="column">
               <wp:posOffset>84455</wp:posOffset>
@@ -5903,7 +6188,7 @@
                     <pic:cNvPicPr/>
                   </pic:nvPicPr>
                   <pic:blipFill rotWithShape="1">
-                    <a:blip r:embed="rId25" cstate="print">
+                    <a:blip r:embed="rId28" cstate="print">
                       <a:extLst>
                         <a:ext uri="{28A0092B-C50C-407E-A947-70E740481C1C}">
                           <a14:useLocalDpi xmlns:a14="http://schemas.microsoft.com/office/drawing/2010/main" val="0"/>
@@ -5948,7 +6233,7 @@
           <w:color w:val="FF0000"/>
         </w:rPr>
         <w:drawing>
-          <wp:anchor distT="0" distB="0" distL="114300" distR="114300" simplePos="0" relativeHeight="251613696" behindDoc="0" locked="0" layoutInCell="1" allowOverlap="1" wp14:anchorId="5B14241C" wp14:editId="5A3E26FE">
+          <wp:anchor distT="0" distB="0" distL="114300" distR="114300" simplePos="0" relativeHeight="251638784" behindDoc="0" locked="0" layoutInCell="1" allowOverlap="1" wp14:anchorId="5B14241C" wp14:editId="5A3E26FE">
             <wp:simplePos x="0" y="0"/>
             <wp:positionH relativeFrom="column">
               <wp:posOffset>3359785</wp:posOffset>
@@ -5971,7 +6256,7 @@
                     <pic:cNvPicPr/>
                   </pic:nvPicPr>
                   <pic:blipFill rotWithShape="1">
-                    <a:blip r:embed="rId26" cstate="print">
+                    <a:blip r:embed="rId29" cstate="print">
                       <a:extLst>
                         <a:ext uri="{28A0092B-C50C-407E-A947-70E740481C1C}">
                           <a14:useLocalDpi xmlns:a14="http://schemas.microsoft.com/office/drawing/2010/main" val="0"/>
@@ -6081,6 +6366,7 @@
       </w:r>
       <w:r>
         <w:rPr>
+          <w:noProof/>
           <w:sz w:val="22"/>
           <w:szCs w:val="22"/>
         </w:rPr>
@@ -6166,6 +6452,7 @@
       </w:r>
       <w:r>
         <w:rPr>
+          <w:noProof/>
           <w:sz w:val="22"/>
           <w:szCs w:val="22"/>
         </w:rPr>
@@ -6216,7 +6503,7 @@
           <w:color w:val="FF0000"/>
         </w:rPr>
         <w:drawing>
-          <wp:anchor distT="0" distB="0" distL="114300" distR="114300" simplePos="0" relativeHeight="251632128" behindDoc="0" locked="0" layoutInCell="1" allowOverlap="1" wp14:anchorId="5002B678" wp14:editId="3445F57F">
+          <wp:anchor distT="0" distB="0" distL="114300" distR="114300" simplePos="0" relativeHeight="251646976" behindDoc="0" locked="0" layoutInCell="1" allowOverlap="1" wp14:anchorId="5002B678" wp14:editId="3445F57F">
             <wp:simplePos x="0" y="0"/>
             <wp:positionH relativeFrom="column">
               <wp:posOffset>3220838</wp:posOffset>
@@ -6239,7 +6526,7 @@
                     <pic:cNvPicPr/>
                   </pic:nvPicPr>
                   <pic:blipFill rotWithShape="1">
-                    <a:blip r:embed="rId27" cstate="print">
+                    <a:blip r:embed="rId30" cstate="print">
                       <a:extLst>
                         <a:ext uri="{28A0092B-C50C-407E-A947-70E740481C1C}">
                           <a14:useLocalDpi xmlns:a14="http://schemas.microsoft.com/office/drawing/2010/main" val="0"/>
@@ -6284,7 +6571,7 @@
           <w:color w:val="FF0000"/>
         </w:rPr>
         <w:drawing>
-          <wp:anchor distT="0" distB="0" distL="114300" distR="114300" simplePos="0" relativeHeight="251624960" behindDoc="0" locked="0" layoutInCell="1" allowOverlap="1" wp14:anchorId="6944E83B" wp14:editId="7A802759">
+          <wp:anchor distT="0" distB="0" distL="114300" distR="114300" simplePos="0" relativeHeight="251642880" behindDoc="0" locked="0" layoutInCell="1" allowOverlap="1" wp14:anchorId="6944E83B" wp14:editId="7A802759">
             <wp:simplePos x="0" y="0"/>
             <wp:positionH relativeFrom="column">
               <wp:posOffset>0</wp:posOffset>
@@ -6309,7 +6596,7 @@
                     </pic:cNvPicPr>
                   </pic:nvPicPr>
                   <pic:blipFill rotWithShape="1">
-                    <a:blip r:embed="rId28" cstate="print">
+                    <a:blip r:embed="rId31" cstate="print">
                       <a:extLst>
                         <a:ext uri="{28A0092B-C50C-407E-A947-70E740481C1C}">
                           <a14:useLocalDpi xmlns:a14="http://schemas.microsoft.com/office/drawing/2010/main" val="0"/>
@@ -6518,21 +6805,7 @@
           <w:sz w:val="22"/>
           <w:szCs w:val="22"/>
         </w:rPr>
-        <w:t>Home Page (</w:t>
-      </w:r>
-      <w:r>
-        <w:rPr>
-          <w:sz w:val="22"/>
-          <w:szCs w:val="22"/>
-        </w:rPr>
-        <w:t>Dark</w:t>
-      </w:r>
-      <w:r>
-        <w:rPr>
-          <w:sz w:val="22"/>
-          <w:szCs w:val="22"/>
-        </w:rPr>
-        <w:t xml:space="preserve"> mode)</w:t>
+        <w:t>Home Page (Dark mode)</w:t>
       </w:r>
     </w:p>
     <w:p>
@@ -6615,7 +6888,7 @@
                     <pic:cNvPicPr/>
                   </pic:nvPicPr>
                   <pic:blipFill rotWithShape="1">
-                    <a:blip r:embed="rId29" cstate="print">
+                    <a:blip r:embed="rId32" cstate="print">
                       <a:extLst>
                         <a:ext uri="{28A0092B-C50C-407E-A947-70E740481C1C}">
                           <a14:useLocalDpi xmlns:a14="http://schemas.microsoft.com/office/drawing/2010/main" val="0"/>
@@ -6755,7 +7028,7 @@
           <w:color w:val="FF0000"/>
         </w:rPr>
         <w:drawing>
-          <wp:anchor distT="0" distB="0" distL="114300" distR="114300" simplePos="0" relativeHeight="251644416" behindDoc="0" locked="0" layoutInCell="1" allowOverlap="1" wp14:anchorId="1F365140" wp14:editId="7E2FFA85">
+          <wp:anchor distT="0" distB="0" distL="114300" distR="114300" simplePos="0" relativeHeight="251655168" behindDoc="0" locked="0" layoutInCell="1" allowOverlap="1" wp14:anchorId="1F365140" wp14:editId="7E2FFA85">
             <wp:simplePos x="0" y="0"/>
             <wp:positionH relativeFrom="column">
               <wp:posOffset>3498053</wp:posOffset>
@@ -6778,7 +7051,7 @@
                     <pic:cNvPicPr/>
                   </pic:nvPicPr>
                   <pic:blipFill rotWithShape="1">
-                    <a:blip r:embed="rId30" cstate="print">
+                    <a:blip r:embed="rId33" cstate="print">
                       <a:extLst>
                         <a:ext uri="{28A0092B-C50C-407E-A947-70E740481C1C}">
                           <a14:useLocalDpi xmlns:a14="http://schemas.microsoft.com/office/drawing/2010/main" val="0"/>
@@ -6823,7 +7096,7 @@
           <w:color w:val="FF0000"/>
         </w:rPr>
         <w:drawing>
-          <wp:anchor distT="0" distB="0" distL="114300" distR="114300" simplePos="0" relativeHeight="251639296" behindDoc="0" locked="0" layoutInCell="1" allowOverlap="1" wp14:anchorId="4F70EA4C" wp14:editId="36247328">
+          <wp:anchor distT="0" distB="0" distL="114300" distR="114300" simplePos="0" relativeHeight="251651072" behindDoc="0" locked="0" layoutInCell="1" allowOverlap="1" wp14:anchorId="4F70EA4C" wp14:editId="36247328">
             <wp:simplePos x="0" y="0"/>
             <wp:positionH relativeFrom="column">
               <wp:posOffset>-95885</wp:posOffset>
@@ -6846,7 +7119,7 @@
                     <pic:cNvPicPr/>
                   </pic:nvPicPr>
                   <pic:blipFill rotWithShape="1">
-                    <a:blip r:embed="rId31" cstate="print">
+                    <a:blip r:embed="rId34" cstate="print">
                       <a:extLst>
                         <a:ext uri="{28A0092B-C50C-407E-A947-70E740481C1C}">
                           <a14:useLocalDpi xmlns:a14="http://schemas.microsoft.com/office/drawing/2010/main" val="0"/>
@@ -7013,21 +7286,7 @@
           <w:sz w:val="22"/>
           <w:szCs w:val="22"/>
         </w:rPr>
-        <w:t>Student</w:t>
-      </w:r>
-      <w:r>
-        <w:rPr>
-          <w:sz w:val="22"/>
-          <w:szCs w:val="22"/>
-        </w:rPr>
-        <w:t xml:space="preserve"> </w:t>
-      </w:r>
-      <w:r>
-        <w:rPr>
-          <w:sz w:val="22"/>
-          <w:szCs w:val="22"/>
-        </w:rPr>
-        <w:t>Profile</w:t>
+        <w:t>Student Profile</w:t>
       </w:r>
       <w:r>
         <w:rPr>
@@ -7076,7 +7335,7 @@
         </w:rPr>
         <w:lastRenderedPageBreak/>
         <w:drawing>
-          <wp:anchor distT="0" distB="0" distL="114300" distR="114300" simplePos="0" relativeHeight="251670016" behindDoc="0" locked="0" layoutInCell="1" allowOverlap="1" wp14:anchorId="5BA3D7FA" wp14:editId="564E6500">
+          <wp:anchor distT="0" distB="0" distL="114300" distR="114300" simplePos="0" relativeHeight="251663360" behindDoc="0" locked="0" layoutInCell="1" allowOverlap="1" wp14:anchorId="5BA3D7FA" wp14:editId="564E6500">
             <wp:simplePos x="0" y="0"/>
             <wp:positionH relativeFrom="column">
               <wp:posOffset>-106827</wp:posOffset>
@@ -7099,7 +7358,7 @@
                     <pic:cNvPicPr/>
                   </pic:nvPicPr>
                   <pic:blipFill rotWithShape="1">
-                    <a:blip r:embed="rId32" cstate="print">
+                    <a:blip r:embed="rId35" cstate="print">
                       <a:extLst>
                         <a:ext uri="{28A0092B-C50C-407E-A947-70E740481C1C}">
                           <a14:useLocalDpi xmlns:a14="http://schemas.microsoft.com/office/drawing/2010/main" val="0"/>
@@ -7165,7 +7424,7 @@
           <w:color w:val="FF0000"/>
         </w:rPr>
         <w:drawing>
-          <wp:anchor distT="0" distB="0" distL="114300" distR="114300" simplePos="0" relativeHeight="251657728" behindDoc="0" locked="0" layoutInCell="1" allowOverlap="1" wp14:anchorId="5BF298E7" wp14:editId="5E8C099C">
+          <wp:anchor distT="0" distB="0" distL="114300" distR="114300" simplePos="0" relativeHeight="251659264" behindDoc="0" locked="0" layoutInCell="1" allowOverlap="1" wp14:anchorId="5BF298E7" wp14:editId="5E8C099C">
             <wp:simplePos x="0" y="0"/>
             <wp:positionH relativeFrom="column">
               <wp:posOffset>3380740</wp:posOffset>
@@ -7188,7 +7447,7 @@
                     <pic:cNvPicPr/>
                   </pic:nvPicPr>
                   <pic:blipFill rotWithShape="1">
-                    <a:blip r:embed="rId33" cstate="print">
+                    <a:blip r:embed="rId36" cstate="print">
                       <a:extLst>
                         <a:ext uri="{28A0092B-C50C-407E-A947-70E740481C1C}">
                           <a14:useLocalDpi xmlns:a14="http://schemas.microsoft.com/office/drawing/2010/main" val="0"/>
@@ -7407,7 +7666,7 @@
         </w:rPr>
         <w:lastRenderedPageBreak/>
         <w:drawing>
-          <wp:anchor distT="0" distB="0" distL="114300" distR="114300" simplePos="0" relativeHeight="251677184" behindDoc="0" locked="0" layoutInCell="1" allowOverlap="1" wp14:anchorId="2D48720D" wp14:editId="0A4E6418">
+          <wp:anchor distT="0" distB="0" distL="114300" distR="114300" simplePos="0" relativeHeight="251667456" behindDoc="0" locked="0" layoutInCell="1" allowOverlap="1" wp14:anchorId="2D48720D" wp14:editId="0A4E6418">
             <wp:simplePos x="0" y="0"/>
             <wp:positionH relativeFrom="column">
               <wp:posOffset>1456055</wp:posOffset>
@@ -7430,7 +7689,7 @@
                     <pic:cNvPicPr/>
                   </pic:nvPicPr>
                   <pic:blipFill rotWithShape="1">
-                    <a:blip r:embed="rId34" cstate="print">
+                    <a:blip r:embed="rId37" cstate="print">
                       <a:extLst>
                         <a:ext uri="{28A0092B-C50C-407E-A947-70E740481C1C}">
                           <a14:useLocalDpi xmlns:a14="http://schemas.microsoft.com/office/drawing/2010/main" val="0"/>
@@ -7710,7 +7969,7 @@
                     </pic:cNvPicPr>
                   </pic:nvPicPr>
                   <pic:blipFill>
-                    <a:blip r:embed="rId35">
+                    <a:blip r:embed="rId38">
                       <a:extLst>
                         <a:ext uri="{28A0092B-C50C-407E-A947-70E740481C1C}">
                           <a14:useLocalDpi xmlns:a14="http://schemas.microsoft.com/office/drawing/2010/main" val="0"/>
@@ -7856,7 +8115,7 @@
           <w:color w:val="FF0000"/>
         </w:rPr>
         <w:drawing>
-          <wp:anchor distT="0" distB="0" distL="114300" distR="114300" simplePos="0" relativeHeight="251708928" behindDoc="0" locked="0" layoutInCell="1" allowOverlap="1" wp14:anchorId="24E32CF8" wp14:editId="2ABA77CB">
+          <wp:anchor distT="0" distB="0" distL="114300" distR="114300" simplePos="0" relativeHeight="251675648" behindDoc="0" locked="0" layoutInCell="1" allowOverlap="1" wp14:anchorId="24E32CF8" wp14:editId="2ABA77CB">
             <wp:simplePos x="0" y="0"/>
             <wp:positionH relativeFrom="column">
               <wp:posOffset>3253105</wp:posOffset>
@@ -7879,7 +8138,7 @@
                     <pic:cNvPicPr/>
                   </pic:nvPicPr>
                   <pic:blipFill rotWithShape="1">
-                    <a:blip r:embed="rId36" cstate="print">
+                    <a:blip r:embed="rId39" cstate="print">
                       <a:extLst>
                         <a:ext uri="{28A0092B-C50C-407E-A947-70E740481C1C}">
                           <a14:useLocalDpi xmlns:a14="http://schemas.microsoft.com/office/drawing/2010/main" val="0"/>
@@ -7923,7 +8182,7 @@
           <w:noProof/>
         </w:rPr>
         <w:drawing>
-          <wp:anchor distT="0" distB="0" distL="114300" distR="114300" simplePos="0" relativeHeight="251694592" behindDoc="0" locked="0" layoutInCell="1" allowOverlap="1" wp14:anchorId="1470270D" wp14:editId="7682F601">
+          <wp:anchor distT="0" distB="0" distL="114300" distR="114300" simplePos="0" relativeHeight="251671552" behindDoc="0" locked="0" layoutInCell="1" allowOverlap="1" wp14:anchorId="1470270D" wp14:editId="7682F601">
             <wp:simplePos x="0" y="0"/>
             <wp:positionH relativeFrom="column">
               <wp:posOffset>-106680</wp:posOffset>
@@ -7948,7 +8207,7 @@
                     </pic:cNvPicPr>
                   </pic:nvPicPr>
                   <pic:blipFill rotWithShape="1">
-                    <a:blip r:embed="rId37" cstate="print">
+                    <a:blip r:embed="rId40" cstate="print">
                       <a:extLst>
                         <a:ext uri="{28A0092B-C50C-407E-A947-70E740481C1C}">
                           <a14:useLocalDpi xmlns:a14="http://schemas.microsoft.com/office/drawing/2010/main" val="0"/>
@@ -8152,7 +8411,7 @@
         </w:rPr>
         <w:lastRenderedPageBreak/>
         <w:drawing>
-          <wp:anchor distT="0" distB="0" distL="114300" distR="114300" simplePos="0" relativeHeight="251713024" behindDoc="0" locked="0" layoutInCell="1" allowOverlap="1" wp14:anchorId="52EB208F" wp14:editId="58C59EDF">
+          <wp:anchor distT="0" distB="0" distL="114300" distR="114300" simplePos="0" relativeHeight="251679744" behindDoc="0" locked="0" layoutInCell="1" allowOverlap="1" wp14:anchorId="52EB208F" wp14:editId="58C59EDF">
             <wp:simplePos x="0" y="0"/>
             <wp:positionH relativeFrom="column">
               <wp:posOffset>1519702</wp:posOffset>
@@ -8177,7 +8436,7 @@
                     </pic:cNvPicPr>
                   </pic:nvPicPr>
                   <pic:blipFill rotWithShape="1">
-                    <a:blip r:embed="rId38" cstate="print">
+                    <a:blip r:embed="rId41" cstate="print">
                       <a:extLst>
                         <a:ext uri="{28A0092B-C50C-407E-A947-70E740481C1C}">
                           <a14:useLocalDpi xmlns:a14="http://schemas.microsoft.com/office/drawing/2010/main" val="0"/>
@@ -8289,14 +8548,7 @@
           <w:sz w:val="22"/>
           <w:szCs w:val="22"/>
         </w:rPr>
-        <w:t>View Attendance</w:t>
-      </w:r>
-      <w:r>
-        <w:rPr>
-          <w:sz w:val="22"/>
-          <w:szCs w:val="22"/>
-        </w:rPr>
-        <w:t xml:space="preserve"> UI</w:t>
+        <w:t>View Attendance UI</w:t>
       </w:r>
     </w:p>
     <w:p>
@@ -8321,7 +8573,7 @@
           <w:szCs w:val="44"/>
         </w:rPr>
       </w:pPr>
-      <w:bookmarkStart w:id="24" w:name="_Toc84723384"/>
+      <w:bookmarkStart w:id="24" w:name="_Toc84772626"/>
       <w:r>
         <w:rPr>
           <w:sz w:val="44"/>
@@ -8344,7 +8596,6 @@
         </w:rPr>
         <w:t>s</w:t>
       </w:r>
-      <w:bookmarkEnd w:id="24"/>
       <w:r>
         <w:rPr>
           <w:sz w:val="44"/>
@@ -8352,6 +8603,7 @@
         </w:rPr>
         <w:t>)</w:t>
       </w:r>
+      <w:bookmarkEnd w:id="24"/>
     </w:p>
     <w:p>
       <w:pPr>
@@ -8424,7 +8676,7 @@
                     <pic:cNvPicPr/>
                   </pic:nvPicPr>
                   <pic:blipFill>
-                    <a:blip r:embed="rId39"/>
+                    <a:blip r:embed="rId42"/>
                     <a:stretch>
                       <a:fillRect/>
                     </a:stretch>
@@ -8599,7 +8851,7 @@
                     <pic:cNvPicPr/>
                   </pic:nvPicPr>
                   <pic:blipFill>
-                    <a:blip r:embed="rId40"/>
+                    <a:blip r:embed="rId43"/>
                     <a:stretch>
                       <a:fillRect/>
                     </a:stretch>
@@ -8631,7 +8883,7 @@
           <w:noProof/>
         </w:rPr>
         <w:drawing>
-          <wp:anchor distT="0" distB="0" distL="114300" distR="114300" simplePos="0" relativeHeight="251717120" behindDoc="0" locked="0" layoutInCell="1" allowOverlap="1" wp14:anchorId="2796D7C8" wp14:editId="286C7333">
+          <wp:anchor distT="0" distB="0" distL="114300" distR="114300" simplePos="0" relativeHeight="251683840" behindDoc="0" locked="0" layoutInCell="1" allowOverlap="1" wp14:anchorId="2796D7C8" wp14:editId="286C7333">
             <wp:simplePos x="0" y="0"/>
             <wp:positionH relativeFrom="column">
               <wp:posOffset>-15240</wp:posOffset>
@@ -8654,7 +8906,7 @@
                     <pic:cNvPicPr/>
                   </pic:nvPicPr>
                   <pic:blipFill>
-                    <a:blip r:embed="rId41">
+                    <a:blip r:embed="rId44">
                       <a:extLst>
                         <a:ext uri="{28A0092B-C50C-407E-A947-70E740481C1C}">
                           <a14:useLocalDpi xmlns:a14="http://schemas.microsoft.com/office/drawing/2010/main" val="0"/>
@@ -8698,29 +8950,25 @@
           <w:b/>
           <w:bCs/>
         </w:rPr>
-        <w:t>&lt;AttendanceSlider/&gt;</w:t>
-      </w:r>
+        <w:t>&lt;</w:t>
+      </w:r>
+      <w:proofErr w:type="spellStart"/>
       <w:r>
         <w:rPr>
           <w:rFonts w:ascii="Arial" w:hAnsi="Arial" w:cs="Arial"/>
           <w:b/>
           <w:bCs/>
         </w:rPr>
-        <w:t xml:space="preserve"> </w:t>
-      </w:r>
-      <w:r>
-        <w:rPr>
-          <w:rFonts w:ascii="Arial" w:hAnsi="Arial" w:cs="Arial"/>
-        </w:rPr>
-        <w:t xml:space="preserve">only displayed when </w:t>
-      </w:r>
+        <w:t>AttendanceSlider</w:t>
+      </w:r>
+      <w:proofErr w:type="spellEnd"/>
       <w:r>
         <w:rPr>
           <w:rFonts w:ascii="Arial" w:hAnsi="Arial" w:cs="Arial"/>
           <w:b/>
           <w:bCs/>
         </w:rPr>
-        <w:t>&lt;OfflineApp/&gt;</w:t>
+        <w:t>/&gt;</w:t>
       </w:r>
       <w:r>
         <w:rPr>
@@ -8734,6 +8982,46 @@
         <w:rPr>
           <w:rFonts w:ascii="Arial" w:hAnsi="Arial" w:cs="Arial"/>
         </w:rPr>
+        <w:t xml:space="preserve">only displayed when </w:t>
+      </w:r>
+      <w:r>
+        <w:rPr>
+          <w:rFonts w:ascii="Arial" w:hAnsi="Arial" w:cs="Arial"/>
+          <w:b/>
+          <w:bCs/>
+        </w:rPr>
+        <w:t>&lt;</w:t>
+      </w:r>
+      <w:proofErr w:type="spellStart"/>
+      <w:r>
+        <w:rPr>
+          <w:rFonts w:ascii="Arial" w:hAnsi="Arial" w:cs="Arial"/>
+          <w:b/>
+          <w:bCs/>
+        </w:rPr>
+        <w:t>OfflineApp</w:t>
+      </w:r>
+      <w:proofErr w:type="spellEnd"/>
+      <w:r>
+        <w:rPr>
+          <w:rFonts w:ascii="Arial" w:hAnsi="Arial" w:cs="Arial"/>
+          <w:b/>
+          <w:bCs/>
+        </w:rPr>
+        <w:t>/&gt;</w:t>
+      </w:r>
+      <w:r>
+        <w:rPr>
+          <w:rFonts w:ascii="Arial" w:hAnsi="Arial" w:cs="Arial"/>
+          <w:b/>
+          <w:bCs/>
+        </w:rPr>
+        <w:t xml:space="preserve"> </w:t>
+      </w:r>
+      <w:r>
+        <w:rPr>
+          <w:rFonts w:ascii="Arial" w:hAnsi="Arial" w:cs="Arial"/>
+        </w:rPr>
         <w:t>is validated</w:t>
       </w:r>
     </w:p>
@@ -8746,7 +9034,7 @@
           <w:szCs w:val="44"/>
         </w:rPr>
       </w:pPr>
-      <w:bookmarkStart w:id="25" w:name="_Toc84723385"/>
+      <w:bookmarkStart w:id="25" w:name="_Toc84772627"/>
       <w:r>
         <w:rPr>
           <w:sz w:val="44"/>
@@ -8867,13 +9155,19 @@
         <w:rPr>
           <w:rFonts w:ascii="Arial" w:hAnsi="Arial" w:cs="Arial"/>
         </w:rPr>
-        <w:t>Get official approval from SLIIT authorities and publish this application on Google Play store/ Apple app store</w:t>
-      </w:r>
-      <w:r>
-        <w:rPr>
-          <w:rFonts w:ascii="Arial" w:hAnsi="Arial" w:cs="Arial"/>
-        </w:rPr>
-        <w:t xml:space="preserve"> for a production build release.</w:t>
+        <w:t xml:space="preserve">Get official approval from SLIIT authorities </w:t>
+      </w:r>
+      <w:r>
+        <w:rPr>
+          <w:rFonts w:ascii="Arial" w:hAnsi="Arial" w:cs="Arial"/>
+        </w:rPr>
+        <w:t xml:space="preserve">for </w:t>
+      </w:r>
+      <w:r>
+        <w:rPr>
+          <w:rFonts w:ascii="Arial" w:hAnsi="Arial" w:cs="Arial"/>
+        </w:rPr>
+        <w:t>a production build release.</w:t>
       </w:r>
     </w:p>
     <w:p>
@@ -8885,7 +9179,7 @@
           <w:szCs w:val="44"/>
         </w:rPr>
       </w:pPr>
-      <w:bookmarkStart w:id="26" w:name="_Toc84723386"/>
+      <w:bookmarkStart w:id="26" w:name="_Toc84772628"/>
       <w:r>
         <w:rPr>
           <w:sz w:val="44"/>
@@ -8913,28 +9207,7 @@
         <w:rPr>
           <w:rFonts w:ascii="Arial" w:hAnsi="Arial" w:cs="Arial"/>
         </w:rPr>
-        <w:t xml:space="preserve">. </w:t>
-      </w:r>
-      <w:r>
-        <w:rPr>
-          <w:rFonts w:ascii="Arial" w:hAnsi="Arial" w:cs="Arial"/>
-        </w:rPr>
-        <w:t xml:space="preserve">This feature was available during the initial release, but accessing this hardware seemed redundant as the student would not be scanning QR codes in the dark. </w:t>
-      </w:r>
-    </w:p>
-    <w:p>
-      <w:pPr>
-        <w:spacing w:line="360" w:lineRule="auto"/>
-        <w:jc w:val="both"/>
-        <w:rPr>
-          <w:rFonts w:ascii="Arial" w:hAnsi="Arial" w:cs="Arial"/>
-        </w:rPr>
-      </w:pPr>
-      <w:r>
-        <w:rPr>
-          <w:rFonts w:ascii="Arial" w:hAnsi="Arial" w:cs="Arial"/>
-        </w:rPr>
-        <w:t xml:space="preserve">They would scan it off a laptop/computer screen which would cause a glare affect. Since this can cause some frustration in UX, it was </w:t>
+        <w:t xml:space="preserve">. This feature was available during the initial release, but accessing this hardware seemed redundant as the student would not be scanning QR codes in the dark. They would scan it off a laptop/computer screen which would cause a glare affect. Since this can cause some frustration in UX, it was </w:t>
       </w:r>
       <w:r>
         <w:rPr>
@@ -9014,37 +9287,41 @@
         </w:rPr>
         <w:t xml:space="preserve"> among 2 students, </w:t>
       </w:r>
+      <w:proofErr w:type="spellStart"/>
       <w:r>
         <w:rPr>
           <w:rFonts w:ascii="Arial" w:hAnsi="Arial" w:cs="Arial"/>
           <w:i/>
           <w:iCs/>
         </w:rPr>
-        <w:t>Dinuka Kodituwakku</w:t>
-      </w:r>
+        <w:t>Dinuka</w:t>
+      </w:r>
+      <w:proofErr w:type="spellEnd"/>
       <w:r>
         <w:rPr>
           <w:rFonts w:ascii="Arial" w:hAnsi="Arial" w:cs="Arial"/>
           <w:i/>
           <w:iCs/>
         </w:rPr>
-        <w:t xml:space="preserve"> (</w:t>
-      </w:r>
+        <w:t xml:space="preserve"> </w:t>
+      </w:r>
+      <w:proofErr w:type="spellStart"/>
       <w:r>
         <w:rPr>
           <w:rFonts w:ascii="Arial" w:hAnsi="Arial" w:cs="Arial"/>
           <w:i/>
           <w:iCs/>
         </w:rPr>
-        <w:t>MS21911644</w:t>
-      </w:r>
+        <w:t>Kodituwakku</w:t>
+      </w:r>
+      <w:proofErr w:type="spellEnd"/>
       <w:r>
         <w:rPr>
           <w:rFonts w:ascii="Arial" w:hAnsi="Arial" w:cs="Arial"/>
           <w:i/>
           <w:iCs/>
         </w:rPr>
-        <w:t>) and</w:t>
+        <w:t xml:space="preserve"> (MS21911644) and</w:t>
       </w:r>
       <w:r>
         <w:rPr>
@@ -9054,21 +9331,23 @@
         </w:rPr>
         <w:t xml:space="preserve"> </w:t>
       </w:r>
+      <w:proofErr w:type="spellStart"/>
       <w:r>
         <w:rPr>
           <w:rFonts w:ascii="Arial" w:hAnsi="Arial" w:cs="Arial"/>
           <w:i/>
           <w:iCs/>
         </w:rPr>
-        <w:t>Randika Peiris</w:t>
-      </w:r>
+        <w:t>Randika</w:t>
+      </w:r>
+      <w:proofErr w:type="spellEnd"/>
       <w:r>
         <w:rPr>
           <w:rFonts w:ascii="Arial" w:hAnsi="Arial" w:cs="Arial"/>
           <w:i/>
           <w:iCs/>
         </w:rPr>
-        <w:t xml:space="preserve"> </w:t>
+        <w:t xml:space="preserve"> Peiris</w:t>
       </w:r>
       <w:r>
         <w:rPr>
@@ -9076,7 +9355,7 @@
           <w:i/>
           <w:iCs/>
         </w:rPr>
-        <w:t>(</w:t>
+        <w:t xml:space="preserve"> </w:t>
       </w:r>
       <w:r>
         <w:rPr>
@@ -9084,7 +9363,7 @@
           <w:i/>
           <w:iCs/>
         </w:rPr>
-        <w:t>MS21911712</w:t>
+        <w:t>(</w:t>
       </w:r>
       <w:r>
         <w:rPr>
@@ -9092,7 +9371,7 @@
           <w:i/>
           <w:iCs/>
         </w:rPr>
-        <w:t>)</w:t>
+        <w:t>MS21911712)</w:t>
       </w:r>
     </w:p>
     <w:p>
@@ -9104,7 +9383,7 @@
           <w:szCs w:val="44"/>
         </w:rPr>
       </w:pPr>
-      <w:bookmarkStart w:id="27" w:name="_Toc84723387"/>
+      <w:bookmarkStart w:id="27" w:name="_Toc84772629"/>
       <w:r>
         <w:rPr>
           <w:sz w:val="44"/>
@@ -9117,7 +9396,6 @@
     <w:p>
       <w:pPr>
         <w:spacing w:line="360" w:lineRule="auto"/>
-        <w:jc w:val="both"/>
         <w:rPr>
           <w:rFonts w:ascii="Arial" w:hAnsi="Arial" w:cs="Arial"/>
           <w:i/>
@@ -9130,7 +9408,7 @@
           <w:i/>
           <w:iCs/>
         </w:rPr>
-        <w:t xml:space="preserve">[1] </w:t>
+        <w:t>[</w:t>
       </w:r>
       <w:r>
         <w:rPr>
@@ -9138,19 +9416,26 @@
           <w:i/>
           <w:iCs/>
         </w:rPr>
-        <w:t>http://www.cse.mrt.ac.lk/life/resources_and_facilities</w:t>
-      </w:r>
-    </w:p>
-    <w:p>
-      <w:pPr>
-        <w:spacing w:line="360" w:lineRule="auto"/>
-        <w:jc w:val="both"/>
+        <w:t xml:space="preserve">1] </w:t>
+      </w:r>
+      <w:hyperlink r:id="rId45" w:history="1">
+        <w:r>
+          <w:rPr>
+            <w:rFonts w:ascii="Arial" w:hAnsi="Arial" w:cs="Arial"/>
+            <w:i/>
+            <w:iCs/>
+          </w:rPr>
+          <w:t>http://www.cse.mrt.ac.lk/life/resources_and_facilities</w:t>
+        </w:r>
+      </w:hyperlink>
+      <w:r>
         <w:rPr>
           <w:rFonts w:ascii="Arial" w:hAnsi="Arial" w:cs="Arial"/>
           <w:i/>
           <w:iCs/>
         </w:rPr>
-      </w:pPr>
+        <w:br/>
+      </w:r>
       <w:r>
         <w:rPr>
           <w:rFonts w:ascii="Arial" w:hAnsi="Arial" w:cs="Arial"/>
@@ -9159,7 +9444,7 @@
         </w:rPr>
         <w:t xml:space="preserve">[2] Images used for application purposes are purely from </w:t>
       </w:r>
-      <w:hyperlink r:id="rId42" w:history="1">
+      <w:hyperlink r:id="rId46" w:history="1">
         <w:r>
           <w:rPr>
             <w:rFonts w:ascii="Arial" w:hAnsi="Arial" w:cs="Arial"/>
@@ -9217,17 +9502,14 @@
         </w:rPr>
         <w:t>.</w:t>
       </w:r>
-    </w:p>
-    <w:p>
-      <w:pPr>
-        <w:spacing w:line="360" w:lineRule="auto"/>
-        <w:jc w:val="both"/>
+      <w:r>
         <w:rPr>
           <w:rFonts w:ascii="Arial" w:hAnsi="Arial" w:cs="Arial"/>
           <w:i/>
           <w:iCs/>
         </w:rPr>
-      </w:pPr>
+        <w:br/>
+      </w:r>
       <w:r>
         <w:rPr>
           <w:rFonts w:ascii="Arial" w:hAnsi="Arial" w:cs="Arial"/>
@@ -9244,7 +9526,7 @@
         </w:rPr>
         <w:t xml:space="preserve"> </w:t>
       </w:r>
-      <w:hyperlink r:id="rId43" w:history="1">
+      <w:hyperlink r:id="rId47" w:history="1">
         <w:r>
           <w:rPr>
             <w:i/>
@@ -9253,10 +9535,25 @@
           <w:t>https://romannurik.github.io/AndroidAssetStudio/icons-launcher.html</w:t>
         </w:r>
       </w:hyperlink>
+      <w:r>
+        <w:rPr>
+          <w:i/>
+          <w:iCs/>
+        </w:rPr>
+        <w:br/>
+        <w:t xml:space="preserve">[4] </w:t>
+      </w:r>
+      <w:r>
+        <w:rPr>
+          <w:i/>
+          <w:iCs/>
+        </w:rPr>
+        <w:t>https://medium.com/@savinihemachandra/creating-rest-api-using-express-on-cloud-functions-for-firebase-53f33f22979c</w:t>
+      </w:r>
     </w:p>
     <w:sectPr>
-      <w:headerReference w:type="default" r:id="rId44"/>
-      <w:footerReference w:type="default" r:id="rId45"/>
+      <w:headerReference w:type="default" r:id="rId48"/>
+      <w:footerReference w:type="default" r:id="rId49"/>
       <w:pgSz w:w="12240" w:h="15840"/>
       <w:pgMar w:top="1440" w:right="1440" w:bottom="1440" w:left="1440" w:header="720" w:footer="720" w:gutter="0"/>
       <w:cols w:space="720"/>
@@ -10359,6 +10656,7 @@
   <w:style w:type="character" w:default="1" w:styleId="DefaultParagraphFont">
     <w:name w:val="Default Paragraph Font"/>
     <w:uiPriority w:val="1"/>
+    <w:semiHidden/>
     <w:unhideWhenUsed/>
   </w:style>
   <w:style w:type="table" w:default="1" w:styleId="TableNormal">

</xml_diff>